<commit_message>
añado cambios en memoria
</commit_message>
<xml_diff>
--- a/Memoria/Actividad_3-Formularios.docx
+++ b/Memoria/Actividad_3-Formularios.docx
@@ -1,6 +1,6 @@
 
 <file path=word/document.xml><?xml version="1.0" encoding="utf-8"?>
-<w:document xmlns:wpc="http://schemas.microsoft.com/office/word/2010/wordprocessingCanvas" xmlns:cx="http://schemas.microsoft.com/office/drawing/2014/chartex" xmlns:mc="http://schemas.openxmlformats.org/markup-compatibility/2006" xmlns:o="urn:schemas-microsoft-com:office:office" xmlns:r="http://schemas.openxmlformats.org/officeDocument/2006/relationships" xmlns:m="http://schemas.openxmlformats.org/officeDocument/2006/math" xmlns:v="urn:schemas-microsoft-com:vml" xmlns:wp14="http://schemas.microsoft.com/office/word/2010/wordprocessingDrawing" xmlns:wp="http://schemas.openxmlformats.org/drawingml/2006/wordprocessingDrawing" xmlns:w10="urn:schemas-microsoft-com:office:word" xmlns:w="http://schemas.openxmlformats.org/wordprocessingml/2006/main" xmlns:w14="http://schemas.microsoft.com/office/word/2010/wordml" xmlns:w15="http://schemas.microsoft.com/office/word/2012/wordml" xmlns:w16se="http://schemas.microsoft.com/office/word/2015/wordml/symex" xmlns:wpg="http://schemas.microsoft.com/office/word/2010/wordprocessingGroup" xmlns:wpi="http://schemas.microsoft.com/office/word/2010/wordprocessingInk" xmlns:wne="http://schemas.microsoft.com/office/word/2006/wordml" xmlns:wps="http://schemas.microsoft.com/office/word/2010/wordprocessingShape" mc:Ignorable="w14 w15 w16se wp14">
+<w:document xmlns:wpc="http://schemas.microsoft.com/office/word/2010/wordprocessingCanvas" xmlns:cx="http://schemas.microsoft.com/office/drawing/2014/chartex" xmlns:mc="http://schemas.openxmlformats.org/markup-compatibility/2006" xmlns:o="urn:schemas-microsoft-com:office:office" xmlns:r="http://schemas.openxmlformats.org/officeDocument/2006/relationships" xmlns:m="http://schemas.openxmlformats.org/officeDocument/2006/math" xmlns:v="urn:schemas-microsoft-com:vml" xmlns:wp14="http://schemas.microsoft.com/office/word/2010/wordprocessingDrawing" xmlns:wp="http://schemas.openxmlformats.org/drawingml/2006/wordprocessingDrawing" xmlns:w10="urn:schemas-microsoft-com:office:word" xmlns:w="http://schemas.openxmlformats.org/wordprocessingml/2006/main" xmlns:w14="http://schemas.microsoft.com/office/word/2010/wordml" xmlns:w15="http://schemas.microsoft.com/office/word/2012/wordml" xmlns:w16se="http://schemas.microsoft.com/office/word/2015/wordml/symex" xmlns:wpg="http://schemas.microsoft.com/office/word/2010/wordprocessingGroup" xmlns:wpi="http://schemas.microsoft.com/office/word/2010/wordprocessingInk" xmlns:wne="http://schemas.microsoft.com/office/word/2006/wordml" xmlns:wps="http://schemas.microsoft.com/office/word/2010/wordprocessingShape" xmlns:a="http://schemas.openxmlformats.org/drawingml/2006/main" xmlns:pic="http://schemas.openxmlformats.org/drawingml/2006/picture" xmlns:a14="http://schemas.microsoft.com/office/drawing/2010/main" mc:Ignorable="w14 w15 w16se wp14">
   <w:body>
     <w:sdt>
       <w:sdtPr>
@@ -541,7 +541,7 @@
         <w:tbl>
           <w:tblPr>
             <w:tblpPr w:leftFromText="141" w:rightFromText="141" w:vertAnchor="text" w:horzAnchor="margin" w:tblpXSpec="center" w:tblpY="293"/>
-            <w:tblW w:w="5304" w:type="dxa"/>
+            <w:tblW w:w="5100" w:type="dxa"/>
             <w:tblLayout w:type="fixed"/>
             <w:tblCellMar>
               <w:top w:w="15" w:type="dxa"/>
@@ -552,7 +552,7 @@
             <w:tblLook w:val="04A0" w:firstRow="1" w:lastRow="0" w:firstColumn="1" w:lastColumn="0" w:noHBand="0" w:noVBand="1"/>
           </w:tblPr>
           <w:tblGrid>
-            <w:gridCol w:w="5304"/>
+            <w:gridCol w:w="5100"/>
           </w:tblGrid>
           <w:tr>
             <w:trPr>
@@ -560,7 +560,8 @@
             </w:trPr>
             <w:tc>
               <w:tcPr>
-                <w:tcW w:w="5304" w:type="dxa"/>
+                <w:tcW w:w="5100" w:type="dxa"/>
+                <w:tcMar/>
                 <w:vAlign w:val="center"/>
               </w:tcPr>
               <w:p>
@@ -648,7 +649,8 @@
             </w:trPr>
             <w:tc>
               <w:tcPr>
-                <w:tcW w:w="5304" w:type="dxa"/>
+                <w:tcW w:w="5100" w:type="dxa"/>
+                <w:tcMar/>
                 <w:vAlign w:val="center"/>
               </w:tcPr>
               <w:p>
@@ -736,7 +738,8 @@
             </w:trPr>
             <w:tc>
               <w:tcPr>
-                <w:tcW w:w="5304" w:type="dxa"/>
+                <w:tcW w:w="5100" w:type="dxa"/>
+                <w:tcMar/>
                 <w:vAlign w:val="center"/>
               </w:tcPr>
               <w:p>
@@ -977,7 +980,8 @@
             </w:trPr>
             <w:tc>
               <w:tcPr>
-                <w:tcW w:w="5304" w:type="dxa"/>
+                <w:tcW w:w="5100" w:type="dxa"/>
+                <w:tcMar/>
                 <w:vAlign w:val="center"/>
               </w:tcPr>
               <w:p>
@@ -987,7 +991,9 @@
                   <w:spacing w:after="0" w:line="240" w:lineRule="auto"/>
                   <w:jc w:val="center"/>
                   <w:rPr>
-                    <w:rFonts w:eastAsiaTheme="minorEastAsia"/>
+                    <w:rFonts w:eastAsia="" w:eastAsiaTheme="minorEastAsia"/>
+                    <w:b w:val="1"/>
+                    <w:bCs w:val="1"/>
                     <w:sz w:val="24"/>
                     <w:szCs w:val="24"/>
                     <w:lang w:eastAsia="es-ES"/>
@@ -1020,6 +1026,28 @@
                     </w14:textFill>
                   </w:rPr>
                 </w:pPr>
+                <w:r>
+                  <w:rPr>
+                    <w:rFonts w:eastAsia="" w:eastAsiaTheme="minorEastAsia"/>
+                    <w:b w:val="1"/>
+                    <w:bCs w:val="1"/>
+                    <w:sz w:val="24"/>
+                    <w:szCs w:val="24"/>
+                    <w:lang w:eastAsia="es-ES"/>
+                  </w:rPr>
+                  <w:t>R</w:t>
+                </w:r>
+                <w:r>
+                  <w:rPr>
+                    <w:rFonts w:eastAsia="" w:eastAsiaTheme="minorEastAsia"/>
+                    <w:b w:val="1"/>
+                    <w:bCs w:val="1"/>
+                    <w:sz w:val="24"/>
+                    <w:szCs w:val="24"/>
+                    <w:lang w:eastAsia="es-ES"/>
+                  </w:rPr>
+                  <w:t>EPOSITORIO GITHUB</w:t>
+                </w:r>
               </w:p>
               <w:p>
                 <w:pPr>
@@ -1061,7 +1089,7 @@
                     </w14:textFill>
                   </w:rPr>
                 </w:pPr>
-                <w:hyperlink r:id="rId9" w:history="1">
+                <w:hyperlink w:history="1" r:id="rId9">
                   <w:r>
                     <w:rPr>
                       <w:rStyle w:val="Hipervnculo"/>
@@ -1078,7 +1106,8 @@
             </w:trPr>
             <w:tc>
               <w:tcPr>
-                <w:tcW w:w="5304" w:type="dxa"/>
+                <w:tcW w:w="5100" w:type="dxa"/>
+                <w:tcMar/>
                 <w:vAlign w:val="center"/>
               </w:tcPr>
               <w:p>
@@ -1125,19 +1154,57 @@
             </w:tc>
           </w:tr>
         </w:tbl>
-        <w:p>
+        <w:p w14:noSpellErr="1">
+          <w:pPr>
+            <w:rPr>
+              <w:b w:val="0"/>
+              <w:bCs w:val="0"/>
+            </w:rPr>
+          </w:pPr>
           <w:r>
             <w:br w:type="page"/>
           </w:r>
         </w:p>
-        <w:p>
+        <w:p w14:noSpellErr="1">
           <w:pPr>
-            <w:shd w:val="clear" w:color="auto" w:fill="FFFFFF"/>
+            <w:shd w:val="clear" w:color="auto" w:fill="FFFFFF" w:themeFill="background1"/>
             <w:suppressAutoHyphens w:val="0"/>
             <w:spacing w:before="180" w:after="180" w:line="240" w:lineRule="auto"/>
             <w:rPr>
-              <w:rFonts w:ascii="Helvetica" w:eastAsia="Times New Roman" w:hAnsi="Helvetica" w:cs="Helvetica"/>
-              <w:color w:val="032258"/>
+              <w:rFonts w:ascii="Helvetica" w:hAnsi="Helvetica" w:eastAsia="Times New Roman" w:cs="Helvetica"/>
+              <w:b w:val="1"/>
+              <w:bCs w:val="1"/>
+              <w:color w:val="000000" w:themeColor="text1" w:themeTint="FF" w:themeShade="FF"/>
+              <w:sz w:val="24"/>
+              <w:szCs w:val="24"/>
+              <w:u w:val="single"/>
+              <w:lang w:eastAsia="es-ES"/>
+            </w:rPr>
+          </w:pPr>
+          <w:r>
+            <w:rPr>
+              <w:rFonts w:ascii="Helvetica" w:hAnsi="Helvetica" w:eastAsia="Times New Roman" w:cs="Helvetica"/>
+              <w:b w:val="1"/>
+              <w:bCs w:val="1"/>
+              <w:color w:val="000000" w:themeColor="text1" w:themeTint="FF" w:themeShade="FF"/>
+              <w:sz w:val="24"/>
+              <w:szCs w:val="24"/>
+              <w:u w:val="single"/>
+              <w:lang w:eastAsia="es-ES"/>
+            </w:rPr>
+            <w:t>Requerimiento 1</w:t>
+          </w:r>
+        </w:p>
+        <w:p w14:noSpellErr="1">
+          <w:pPr>
+            <w:shd w:val="clear" w:color="auto" w:fill="FFFFFF" w:themeFill="background1"/>
+            <w:suppressAutoHyphens w:val="0"/>
+            <w:spacing w:before="180" w:after="180" w:line="240" w:lineRule="auto"/>
+            <w:rPr>
+              <w:rFonts w:ascii="Helvetica" w:hAnsi="Helvetica" w:eastAsia="Times New Roman" w:cs="Helvetica"/>
+              <w:b w:val="0"/>
+              <w:bCs w:val="0"/>
+              <w:color w:val="000000" w:themeColor="text1" w:themeTint="FF" w:themeShade="FF"/>
               <w:sz w:val="24"/>
               <w:szCs w:val="24"/>
               <w:lang w:eastAsia="es-ES"/>
@@ -1145,26 +1212,27 @@
           </w:pPr>
           <w:r>
             <w:rPr>
-              <w:rFonts w:ascii="Helvetica" w:eastAsia="Times New Roman" w:hAnsi="Helvetica" w:cs="Helvetica"/>
-              <w:b/>
-              <w:bCs/>
-              <w:color w:val="032258"/>
+              <w:rFonts w:ascii="Helvetica" w:hAnsi="Helvetica" w:eastAsia="Times New Roman" w:cs="Helvetica"/>
+              <w:b w:val="0"/>
+              <w:bCs w:val="0"/>
+              <w:color w:val="000000" w:themeColor="text1" w:themeTint="FF" w:themeShade="FF"/>
               <w:sz w:val="24"/>
               <w:szCs w:val="24"/>
               <w:lang w:eastAsia="es-ES"/>
             </w:rPr>
-            <w:lastRenderedPageBreak/>
-            <w:t>Requerimiento 1</w:t>
+            <w:t>En esta actividad debes desarrollar un formulario completo, sin envío al servidor, que sirva para dar de alta un pedido de una pizza dentro de una web de una pizzería.</w:t>
           </w:r>
         </w:p>
-        <w:p>
+        <w:p w14:noSpellErr="1">
           <w:pPr>
-            <w:shd w:val="clear" w:color="auto" w:fill="FFFFFF"/>
+            <w:shd w:val="clear" w:color="auto" w:fill="FFFFFF" w:themeFill="background1"/>
             <w:suppressAutoHyphens w:val="0"/>
             <w:spacing w:before="180" w:after="180" w:line="240" w:lineRule="auto"/>
             <w:rPr>
-              <w:rFonts w:ascii="Helvetica" w:eastAsia="Times New Roman" w:hAnsi="Helvetica" w:cs="Helvetica"/>
-              <w:color w:val="032258"/>
+              <w:rFonts w:ascii="Helvetica" w:hAnsi="Helvetica" w:eastAsia="Times New Roman" w:cs="Helvetica"/>
+              <w:b w:val="0"/>
+              <w:bCs w:val="0"/>
+              <w:color w:val="000000" w:themeColor="text1" w:themeTint="FF" w:themeShade="FF"/>
               <w:sz w:val="24"/>
               <w:szCs w:val="24"/>
               <w:lang w:eastAsia="es-ES"/>
@@ -1172,52 +1240,30 @@
           </w:pPr>
           <w:r>
             <w:rPr>
-              <w:rFonts w:ascii="Helvetica" w:eastAsia="Times New Roman" w:hAnsi="Helvetica" w:cs="Helvetica"/>
-              <w:color w:val="032258"/>
+              <w:rFonts w:ascii="Helvetica" w:hAnsi="Helvetica" w:eastAsia="Times New Roman" w:cs="Helvetica"/>
+              <w:b w:val="0"/>
+              <w:bCs w:val="0"/>
+              <w:color w:val="000000" w:themeColor="text1" w:themeTint="FF" w:themeShade="FF"/>
               <w:sz w:val="24"/>
               <w:szCs w:val="24"/>
               <w:lang w:eastAsia="es-ES"/>
             </w:rPr>
-            <w:t>En esta actividad debes desarrollar un formulario completo, sin envío al servidor, que sirva para dar de alta un pedido de una pizza dentro de una web de una pizzería.</w:t>
-          </w:r>
-        </w:p>
-        <w:p>
-          <w:pPr>
-            <w:shd w:val="clear" w:color="auto" w:fill="FFFFFF"/>
-            <w:suppressAutoHyphens w:val="0"/>
-            <w:spacing w:before="180" w:after="180" w:line="240" w:lineRule="auto"/>
-            <w:rPr>
-              <w:rFonts w:ascii="Helvetica" w:eastAsia="Times New Roman" w:hAnsi="Helvetica" w:cs="Helvetica"/>
-              <w:color w:val="032258"/>
-              <w:sz w:val="24"/>
-              <w:szCs w:val="24"/>
-              <w:lang w:eastAsia="es-ES"/>
-            </w:rPr>
-          </w:pPr>
-          <w:r>
-            <w:rPr>
-              <w:rFonts w:ascii="Helvetica" w:eastAsia="Times New Roman" w:hAnsi="Helvetica" w:cs="Helvetica"/>
-              <w:color w:val="032258"/>
-              <w:sz w:val="24"/>
-              <w:szCs w:val="24"/>
-              <w:lang w:eastAsia="es-ES"/>
-            </w:rPr>
             <w:t>Los campos del formulario son los siguientes:</w:t>
           </w:r>
         </w:p>
-        <w:p>
+        <w:p w14:noSpellErr="1">
           <w:pPr>
             <w:numPr>
               <w:ilvl w:val="0"/>
               <w:numId w:val="42"/>
             </w:numPr>
-            <w:shd w:val="clear" w:color="auto" w:fill="FFFFFF"/>
+            <w:shd w:val="clear" w:color="auto" w:fill="FFFFFF" w:themeFill="background1"/>
             <w:suppressAutoHyphens w:val="0"/>
-            <w:spacing w:before="100" w:beforeAutospacing="1" w:after="100" w:afterAutospacing="1" w:line="240" w:lineRule="auto"/>
+            <w:spacing w:before="100" w:beforeAutospacing="on" w:after="100" w:afterAutospacing="on" w:line="240" w:lineRule="auto"/>
             <w:ind w:left="375"/>
             <w:rPr>
-              <w:rFonts w:ascii="Helvetica" w:eastAsia="Times New Roman" w:hAnsi="Helvetica" w:cs="Helvetica"/>
-              <w:color w:val="032258"/>
+              <w:rFonts w:ascii="Helvetica" w:hAnsi="Helvetica" w:eastAsia="Times New Roman" w:cs="Helvetica"/>
+              <w:color w:val="000000" w:themeColor="text1" w:themeTint="FF" w:themeShade="FF"/>
               <w:sz w:val="24"/>
               <w:szCs w:val="24"/>
               <w:lang w:eastAsia="es-ES"/>
@@ -1225,8 +1271,10 @@
           </w:pPr>
           <w:r>
             <w:rPr>
-              <w:rFonts w:ascii="Helvetica" w:eastAsia="Times New Roman" w:hAnsi="Helvetica" w:cs="Helvetica"/>
-              <w:color w:val="032258"/>
+              <w:rFonts w:ascii="Helvetica" w:hAnsi="Helvetica" w:eastAsia="Times New Roman" w:cs="Helvetica"/>
+              <w:b w:val="0"/>
+              <w:bCs w:val="0"/>
+              <w:color w:val="000000" w:themeColor="text1" w:themeTint="FF" w:themeShade="FF"/>
               <w:sz w:val="24"/>
               <w:szCs w:val="24"/>
               <w:lang w:eastAsia="es-ES"/>
@@ -1234,19 +1282,19 @@
             <w:t>Nombre</w:t>
           </w:r>
         </w:p>
-        <w:p>
+        <w:p w14:noSpellErr="1">
           <w:pPr>
             <w:numPr>
               <w:ilvl w:val="0"/>
               <w:numId w:val="42"/>
             </w:numPr>
-            <w:shd w:val="clear" w:color="auto" w:fill="FFFFFF"/>
+            <w:shd w:val="clear" w:color="auto" w:fill="FFFFFF" w:themeFill="background1"/>
             <w:suppressAutoHyphens w:val="0"/>
-            <w:spacing w:before="100" w:beforeAutospacing="1" w:after="100" w:afterAutospacing="1" w:line="240" w:lineRule="auto"/>
+            <w:spacing w:before="100" w:beforeAutospacing="on" w:after="100" w:afterAutospacing="on" w:line="240" w:lineRule="auto"/>
             <w:ind w:left="375"/>
             <w:rPr>
-              <w:rFonts w:ascii="Helvetica" w:eastAsia="Times New Roman" w:hAnsi="Helvetica" w:cs="Helvetica"/>
-              <w:color w:val="032258"/>
+              <w:rFonts w:ascii="Helvetica" w:hAnsi="Helvetica" w:eastAsia="Times New Roman" w:cs="Helvetica"/>
+              <w:color w:val="000000" w:themeColor="text1" w:themeTint="FF" w:themeShade="FF"/>
               <w:sz w:val="24"/>
               <w:szCs w:val="24"/>
               <w:lang w:eastAsia="es-ES"/>
@@ -1254,8 +1302,10 @@
           </w:pPr>
           <w:r>
             <w:rPr>
-              <w:rFonts w:ascii="Helvetica" w:eastAsia="Times New Roman" w:hAnsi="Helvetica" w:cs="Helvetica"/>
-              <w:color w:val="032258"/>
+              <w:rFonts w:ascii="Helvetica" w:hAnsi="Helvetica" w:eastAsia="Times New Roman" w:cs="Helvetica"/>
+              <w:b w:val="0"/>
+              <w:bCs w:val="0"/>
+              <w:color w:val="000000" w:themeColor="text1" w:themeTint="FF" w:themeShade="FF"/>
               <w:sz w:val="24"/>
               <w:szCs w:val="24"/>
               <w:lang w:eastAsia="es-ES"/>
@@ -1263,19 +1313,19 @@
             <w:t>Dirección</w:t>
           </w:r>
         </w:p>
-        <w:p>
+        <w:p w14:noSpellErr="1">
           <w:pPr>
             <w:numPr>
               <w:ilvl w:val="0"/>
               <w:numId w:val="42"/>
             </w:numPr>
-            <w:shd w:val="clear" w:color="auto" w:fill="FFFFFF"/>
+            <w:shd w:val="clear" w:color="auto" w:fill="FFFFFF" w:themeFill="background1"/>
             <w:suppressAutoHyphens w:val="0"/>
-            <w:spacing w:before="100" w:beforeAutospacing="1" w:after="100" w:afterAutospacing="1" w:line="240" w:lineRule="auto"/>
+            <w:spacing w:before="100" w:beforeAutospacing="on" w:after="100" w:afterAutospacing="on" w:line="240" w:lineRule="auto"/>
             <w:ind w:left="375"/>
             <w:rPr>
-              <w:rFonts w:ascii="Helvetica" w:eastAsia="Times New Roman" w:hAnsi="Helvetica" w:cs="Helvetica"/>
-              <w:color w:val="032258"/>
+              <w:rFonts w:ascii="Helvetica" w:hAnsi="Helvetica" w:eastAsia="Times New Roman" w:cs="Helvetica"/>
+              <w:color w:val="000000" w:themeColor="text1" w:themeTint="FF" w:themeShade="FF"/>
               <w:sz w:val="24"/>
               <w:szCs w:val="24"/>
               <w:lang w:eastAsia="es-ES"/>
@@ -1283,8 +1333,10 @@
           </w:pPr>
           <w:r>
             <w:rPr>
-              <w:rFonts w:ascii="Helvetica" w:eastAsia="Times New Roman" w:hAnsi="Helvetica" w:cs="Helvetica"/>
-              <w:color w:val="032258"/>
+              <w:rFonts w:ascii="Helvetica" w:hAnsi="Helvetica" w:eastAsia="Times New Roman" w:cs="Helvetica"/>
+              <w:b w:val="0"/>
+              <w:bCs w:val="0"/>
+              <w:color w:val="000000" w:themeColor="text1" w:themeTint="FF" w:themeShade="FF"/>
               <w:sz w:val="24"/>
               <w:szCs w:val="24"/>
               <w:lang w:eastAsia="es-ES"/>
@@ -1292,19 +1344,19 @@
             <w:t>Teléfono</w:t>
           </w:r>
         </w:p>
-        <w:p>
+        <w:p w14:noSpellErr="1">
           <w:pPr>
             <w:numPr>
               <w:ilvl w:val="0"/>
               <w:numId w:val="42"/>
             </w:numPr>
-            <w:shd w:val="clear" w:color="auto" w:fill="FFFFFF"/>
+            <w:shd w:val="clear" w:color="auto" w:fill="FFFFFF" w:themeFill="background1"/>
             <w:suppressAutoHyphens w:val="0"/>
-            <w:spacing w:before="100" w:beforeAutospacing="1" w:after="100" w:afterAutospacing="1" w:line="240" w:lineRule="auto"/>
+            <w:spacing w:before="100" w:beforeAutospacing="on" w:after="100" w:afterAutospacing="on" w:line="240" w:lineRule="auto"/>
             <w:ind w:left="375"/>
             <w:rPr>
-              <w:rFonts w:ascii="Helvetica" w:eastAsia="Times New Roman" w:hAnsi="Helvetica" w:cs="Helvetica"/>
-              <w:color w:val="032258"/>
+              <w:rFonts w:ascii="Helvetica" w:hAnsi="Helvetica" w:eastAsia="Times New Roman" w:cs="Helvetica"/>
+              <w:color w:val="000000" w:themeColor="text1" w:themeTint="FF" w:themeShade="FF"/>
               <w:sz w:val="24"/>
               <w:szCs w:val="24"/>
               <w:lang w:eastAsia="es-ES"/>
@@ -1312,8 +1364,10 @@
           </w:pPr>
           <w:r>
             <w:rPr>
-              <w:rFonts w:ascii="Helvetica" w:eastAsia="Times New Roman" w:hAnsi="Helvetica" w:cs="Helvetica"/>
-              <w:color w:val="032258"/>
+              <w:rFonts w:ascii="Helvetica" w:hAnsi="Helvetica" w:eastAsia="Times New Roman" w:cs="Helvetica"/>
+              <w:b w:val="0"/>
+              <w:bCs w:val="0"/>
+              <w:color w:val="000000" w:themeColor="text1" w:themeTint="FF" w:themeShade="FF"/>
               <w:sz w:val="24"/>
               <w:szCs w:val="24"/>
               <w:lang w:eastAsia="es-ES"/>
@@ -1327,13 +1381,13 @@
               <w:ilvl w:val="0"/>
               <w:numId w:val="42"/>
             </w:numPr>
-            <w:shd w:val="clear" w:color="auto" w:fill="FFFFFF"/>
+            <w:shd w:val="clear" w:color="auto" w:fill="FFFFFF" w:themeFill="background1"/>
             <w:suppressAutoHyphens w:val="0"/>
-            <w:spacing w:before="100" w:beforeAutospacing="1" w:after="100" w:afterAutospacing="1" w:line="240" w:lineRule="auto"/>
+            <w:spacing w:before="100" w:beforeAutospacing="on" w:after="100" w:afterAutospacing="on" w:line="240" w:lineRule="auto"/>
             <w:ind w:left="375"/>
             <w:rPr>
-              <w:rFonts w:ascii="Helvetica" w:eastAsia="Times New Roman" w:hAnsi="Helvetica" w:cs="Helvetica"/>
-              <w:color w:val="032258"/>
+              <w:rFonts w:ascii="Helvetica" w:hAnsi="Helvetica" w:eastAsia="Times New Roman" w:cs="Helvetica"/>
+              <w:color w:val="000000" w:themeColor="text1" w:themeTint="FF" w:themeShade="FF"/>
               <w:sz w:val="24"/>
               <w:szCs w:val="24"/>
               <w:lang w:eastAsia="es-ES"/>
@@ -1341,8 +1395,10 @@
           </w:pPr>
           <w:r>
             <w:rPr>
-              <w:rFonts w:ascii="Helvetica" w:eastAsia="Times New Roman" w:hAnsi="Helvetica" w:cs="Helvetica"/>
-              <w:color w:val="032258"/>
+              <w:rFonts w:ascii="Helvetica" w:hAnsi="Helvetica" w:eastAsia="Times New Roman" w:cs="Helvetica"/>
+              <w:b w:val="0"/>
+              <w:bCs w:val="0"/>
+              <w:color w:val="000000" w:themeColor="text1" w:themeTint="FF" w:themeShade="FF"/>
               <w:sz w:val="24"/>
               <w:szCs w:val="24"/>
               <w:lang w:eastAsia="es-ES"/>
@@ -1352,8 +1408,10 @@
           <w:proofErr w:type="spellStart"/>
           <w:r>
             <w:rPr>
-              <w:rFonts w:ascii="Helvetica" w:eastAsia="Times New Roman" w:hAnsi="Helvetica" w:cs="Helvetica"/>
-              <w:color w:val="032258"/>
+              <w:rFonts w:ascii="Helvetica" w:hAnsi="Helvetica" w:eastAsia="Times New Roman" w:cs="Helvetica"/>
+              <w:b w:val="0"/>
+              <w:bCs w:val="0"/>
+              <w:color w:val="000000" w:themeColor="text1" w:themeTint="FF" w:themeShade="FF"/>
               <w:sz w:val="24"/>
               <w:szCs w:val="24"/>
               <w:lang w:eastAsia="es-ES"/>
@@ -1363,8 +1421,10 @@
           <w:proofErr w:type="spellEnd"/>
           <w:r>
             <w:rPr>
-              <w:rFonts w:ascii="Helvetica" w:eastAsia="Times New Roman" w:hAnsi="Helvetica" w:cs="Helvetica"/>
-              <w:color w:val="032258"/>
+              <w:rFonts w:ascii="Helvetica" w:hAnsi="Helvetica" w:eastAsia="Times New Roman" w:cs="Helvetica"/>
+              <w:b w:val="0"/>
+              <w:bCs w:val="0"/>
+              <w:color w:val="000000" w:themeColor="text1" w:themeTint="FF" w:themeShade="FF"/>
               <w:sz w:val="24"/>
               <w:szCs w:val="24"/>
               <w:lang w:eastAsia="es-ES"/>
@@ -1378,13 +1438,13 @@
               <w:ilvl w:val="0"/>
               <w:numId w:val="42"/>
             </w:numPr>
-            <w:shd w:val="clear" w:color="auto" w:fill="FFFFFF"/>
+            <w:shd w:val="clear" w:color="auto" w:fill="FFFFFF" w:themeFill="background1"/>
             <w:suppressAutoHyphens w:val="0"/>
-            <w:spacing w:before="100" w:beforeAutospacing="1" w:after="100" w:afterAutospacing="1" w:line="240" w:lineRule="auto"/>
+            <w:spacing w:before="100" w:beforeAutospacing="on" w:after="100" w:afterAutospacing="on" w:line="240" w:lineRule="auto"/>
             <w:ind w:left="375"/>
             <w:rPr>
-              <w:rFonts w:ascii="Helvetica" w:eastAsia="Times New Roman" w:hAnsi="Helvetica" w:cs="Helvetica"/>
-              <w:color w:val="032258"/>
+              <w:rFonts w:ascii="Helvetica" w:hAnsi="Helvetica" w:eastAsia="Times New Roman" w:cs="Helvetica"/>
+              <w:color w:val="000000" w:themeColor="text1" w:themeTint="FF" w:themeShade="FF"/>
               <w:sz w:val="24"/>
               <w:szCs w:val="24"/>
               <w:lang w:eastAsia="es-ES"/>
@@ -1392,8 +1452,10 @@
           </w:pPr>
           <w:r>
             <w:rPr>
-              <w:rFonts w:ascii="Helvetica" w:eastAsia="Times New Roman" w:hAnsi="Helvetica" w:cs="Helvetica"/>
-              <w:color w:val="032258"/>
+              <w:rFonts w:ascii="Helvetica" w:hAnsi="Helvetica" w:eastAsia="Times New Roman" w:cs="Helvetica"/>
+              <w:b w:val="0"/>
+              <w:bCs w:val="0"/>
+              <w:color w:val="000000" w:themeColor="text1" w:themeTint="FF" w:themeShade="FF"/>
               <w:sz w:val="24"/>
               <w:szCs w:val="24"/>
               <w:lang w:eastAsia="es-ES"/>
@@ -1403,8 +1465,10 @@
           <w:proofErr w:type="spellStart"/>
           <w:r>
             <w:rPr>
-              <w:rFonts w:ascii="Helvetica" w:eastAsia="Times New Roman" w:hAnsi="Helvetica" w:cs="Helvetica"/>
-              <w:color w:val="032258"/>
+              <w:rFonts w:ascii="Helvetica" w:hAnsi="Helvetica" w:eastAsia="Times New Roman" w:cs="Helvetica"/>
+              <w:b w:val="0"/>
+              <w:bCs w:val="0"/>
+              <w:color w:val="000000" w:themeColor="text1" w:themeTint="FF" w:themeShade="FF"/>
               <w:sz w:val="24"/>
               <w:szCs w:val="24"/>
               <w:lang w:eastAsia="es-ES"/>
@@ -1414,8 +1478,10 @@
           <w:proofErr w:type="spellEnd"/>
           <w:r>
             <w:rPr>
-              <w:rFonts w:ascii="Helvetica" w:eastAsia="Times New Roman" w:hAnsi="Helvetica" w:cs="Helvetica"/>
-              <w:color w:val="032258"/>
+              <w:rFonts w:ascii="Helvetica" w:hAnsi="Helvetica" w:eastAsia="Times New Roman" w:cs="Helvetica"/>
+              <w:b w:val="0"/>
+              <w:bCs w:val="0"/>
+              <w:color w:val="000000" w:themeColor="text1" w:themeTint="FF" w:themeShade="FF"/>
               <w:sz w:val="24"/>
               <w:szCs w:val="24"/>
               <w:lang w:eastAsia="es-ES"/>
@@ -1423,19 +1489,19 @@
             <w:t xml:space="preserve"> con los diferentes ingredientes de la pizza</w:t>
           </w:r>
         </w:p>
-        <w:p>
+        <w:p w14:noSpellErr="1">
           <w:pPr>
             <w:numPr>
               <w:ilvl w:val="0"/>
               <w:numId w:val="42"/>
             </w:numPr>
-            <w:shd w:val="clear" w:color="auto" w:fill="FFFFFF"/>
+            <w:shd w:val="clear" w:color="auto" w:fill="FFFFFF" w:themeFill="background1"/>
             <w:suppressAutoHyphens w:val="0"/>
-            <w:spacing w:before="100" w:beforeAutospacing="1" w:after="100" w:afterAutospacing="1" w:line="240" w:lineRule="auto"/>
+            <w:spacing w:before="100" w:beforeAutospacing="on" w:after="100" w:afterAutospacing="on" w:line="240" w:lineRule="auto"/>
             <w:ind w:left="375"/>
             <w:rPr>
-              <w:rFonts w:ascii="Helvetica" w:eastAsia="Times New Roman" w:hAnsi="Helvetica" w:cs="Helvetica"/>
-              <w:color w:val="032258"/>
+              <w:rFonts w:ascii="Helvetica" w:hAnsi="Helvetica" w:eastAsia="Times New Roman" w:cs="Helvetica"/>
+              <w:color w:val="000000" w:themeColor="text1" w:themeTint="FF" w:themeShade="FF"/>
               <w:sz w:val="24"/>
               <w:szCs w:val="24"/>
               <w:lang w:eastAsia="es-ES"/>
@@ -1443,8 +1509,10 @@
           </w:pPr>
           <w:r>
             <w:rPr>
-              <w:rFonts w:ascii="Helvetica" w:eastAsia="Times New Roman" w:hAnsi="Helvetica" w:cs="Helvetica"/>
-              <w:color w:val="032258"/>
+              <w:rFonts w:ascii="Helvetica" w:hAnsi="Helvetica" w:eastAsia="Times New Roman" w:cs="Helvetica"/>
+              <w:b w:val="0"/>
+              <w:bCs w:val="0"/>
+              <w:color w:val="000000" w:themeColor="text1" w:themeTint="FF" w:themeShade="FF"/>
               <w:sz w:val="24"/>
               <w:szCs w:val="24"/>
               <w:lang w:eastAsia="es-ES"/>
@@ -1452,14 +1520,16 @@
             <w:t>Un botón de procesar el pedido</w:t>
           </w:r>
         </w:p>
-        <w:p>
+        <w:p w14:noSpellErr="1">
           <w:pPr>
-            <w:shd w:val="clear" w:color="auto" w:fill="FFFFFF"/>
+            <w:shd w:val="clear" w:color="auto" w:fill="FFFFFF" w:themeFill="background1"/>
             <w:suppressAutoHyphens w:val="0"/>
             <w:spacing w:before="180" w:after="180" w:line="240" w:lineRule="auto"/>
             <w:rPr>
-              <w:rFonts w:ascii="Helvetica" w:eastAsia="Times New Roman" w:hAnsi="Helvetica" w:cs="Helvetica"/>
-              <w:color w:val="032258"/>
+              <w:rFonts w:ascii="Helvetica" w:hAnsi="Helvetica" w:eastAsia="Times New Roman" w:cs="Helvetica"/>
+              <w:b w:val="0"/>
+              <w:bCs w:val="0"/>
+              <w:color w:val="000000" w:themeColor="text1" w:themeTint="FF" w:themeShade="FF"/>
               <w:sz w:val="24"/>
               <w:szCs w:val="24"/>
               <w:lang w:eastAsia="es-ES"/>
@@ -1467,8 +1537,10 @@
           </w:pPr>
           <w:r>
             <w:rPr>
-              <w:rFonts w:ascii="Helvetica" w:eastAsia="Times New Roman" w:hAnsi="Helvetica" w:cs="Helvetica"/>
-              <w:color w:val="032258"/>
+              <w:rFonts w:ascii="Helvetica" w:hAnsi="Helvetica" w:eastAsia="Times New Roman" w:cs="Helvetica"/>
+              <w:b w:val="0"/>
+              <w:bCs w:val="0"/>
+              <w:color w:val="000000" w:themeColor="text1" w:themeTint="FF" w:themeShade="FF"/>
               <w:sz w:val="24"/>
               <w:szCs w:val="24"/>
               <w:lang w:eastAsia="es-ES"/>
@@ -1476,14 +1548,46 @@
             <w:t>Todos los campos tienen que estar rellenos de tipo texto deben de estar rellenos para que sean válidos, además debe de elegir obligatoriamente un tamaño de la pizza y al menos un ingrediente para ella.</w:t>
           </w:r>
         </w:p>
-        <w:p>
+        <w:p w14:noSpellErr="1">
           <w:pPr>
-            <w:shd w:val="clear" w:color="auto" w:fill="FFFFFF"/>
+            <w:shd w:val="clear" w:color="auto" w:fill="FFFFFF" w:themeFill="background1"/>
             <w:suppressAutoHyphens w:val="0"/>
             <w:spacing w:before="180" w:after="180" w:line="240" w:lineRule="auto"/>
             <w:rPr>
-              <w:rFonts w:ascii="Helvetica" w:eastAsia="Times New Roman" w:hAnsi="Helvetica" w:cs="Helvetica"/>
-              <w:color w:val="032258"/>
+              <w:rFonts w:ascii="Helvetica" w:hAnsi="Helvetica" w:eastAsia="Times New Roman" w:cs="Helvetica"/>
+              <w:b w:val="1"/>
+              <w:bCs w:val="1"/>
+              <w:color w:val="000000" w:themeColor="text1" w:themeTint="FF" w:themeShade="FF"/>
+              <w:sz w:val="24"/>
+              <w:szCs w:val="24"/>
+              <w:u w:val="single"/>
+              <w:lang w:eastAsia="es-ES"/>
+            </w:rPr>
+          </w:pPr>
+          <w:r>
+            <w:rPr>
+              <w:rFonts w:ascii="Helvetica" w:hAnsi="Helvetica" w:eastAsia="Times New Roman" w:cs="Helvetica"/>
+              <w:b w:val="1"/>
+              <w:bCs w:val="1"/>
+              <w:color w:val="000000" w:themeColor="text1" w:themeTint="FF" w:themeShade="FF"/>
+              <w:sz w:val="24"/>
+              <w:szCs w:val="24"/>
+              <w:u w:val="single"/>
+              <w:lang w:eastAsia="es-ES"/>
+            </w:rPr>
+            <w:t>Requerimiento 2</w:t>
+          </w:r>
+        </w:p>
+        <w:p w14:noSpellErr="1">
+          <w:pPr>
+            <w:shd w:val="clear" w:color="auto" w:fill="FFFFFF" w:themeFill="background1"/>
+            <w:suppressAutoHyphens w:val="0"/>
+            <w:spacing w:before="180" w:after="180" w:line="240" w:lineRule="auto"/>
+            <w:rPr>
+              <w:rFonts w:ascii="Helvetica" w:hAnsi="Helvetica" w:eastAsia="Times New Roman" w:cs="Helvetica"/>
+              <w:b w:val="0"/>
+              <w:bCs w:val="0"/>
+              <w:color w:val="000000" w:themeColor="text1" w:themeTint="FF" w:themeShade="FF"/>
               <w:sz w:val="24"/>
               <w:szCs w:val="24"/>
               <w:lang w:eastAsia="es-ES"/>
@@ -1491,25 +1595,27 @@
           </w:pPr>
           <w:r>
             <w:rPr>
-              <w:rFonts w:ascii="Helvetica" w:eastAsia="Times New Roman" w:hAnsi="Helvetica" w:cs="Helvetica"/>
-              <w:i/>
-              <w:iCs/>
-              <w:color w:val="032258"/>
+              <w:rFonts w:ascii="Helvetica" w:hAnsi="Helvetica" w:eastAsia="Times New Roman" w:cs="Helvetica"/>
+              <w:b w:val="0"/>
+              <w:bCs w:val="0"/>
+              <w:color w:val="000000" w:themeColor="text1" w:themeTint="FF" w:themeShade="FF"/>
               <w:sz w:val="24"/>
               <w:szCs w:val="24"/>
               <w:lang w:eastAsia="es-ES"/>
             </w:rPr>
-            <w:t>Valoración: 6 puntos sobre 10</w:t>
+            <w:t>El campo teléfono y email deben de tener un formato adecuado, deben de hacerse las validaciones oportunas con JavaScript (Expresiones regulares).</w:t>
           </w:r>
         </w:p>
-        <w:p>
+        <w:p w14:noSpellErr="1">
           <w:pPr>
-            <w:shd w:val="clear" w:color="auto" w:fill="FFFFFF"/>
+            <w:shd w:val="clear" w:color="auto" w:fill="FFFFFF" w:themeFill="background1"/>
             <w:suppressAutoHyphens w:val="0"/>
             <w:spacing w:before="180" w:after="180" w:line="240" w:lineRule="auto"/>
             <w:rPr>
-              <w:rFonts w:ascii="Helvetica" w:eastAsia="Times New Roman" w:hAnsi="Helvetica" w:cs="Helvetica"/>
-              <w:color w:val="032258"/>
+              <w:rFonts w:ascii="Helvetica" w:hAnsi="Helvetica" w:eastAsia="Times New Roman" w:cs="Helvetica"/>
+              <w:b w:val="0"/>
+              <w:bCs w:val="0"/>
+              <w:color w:val="000000" w:themeColor="text1" w:themeTint="FF" w:themeShade="FF"/>
               <w:sz w:val="24"/>
               <w:szCs w:val="24"/>
               <w:lang w:eastAsia="es-ES"/>
@@ -1517,25 +1623,57 @@
           </w:pPr>
           <w:r>
             <w:rPr>
-              <w:rFonts w:ascii="Helvetica" w:eastAsia="Times New Roman" w:hAnsi="Helvetica" w:cs="Helvetica"/>
-              <w:b/>
-              <w:bCs/>
-              <w:color w:val="032258"/>
+              <w:rFonts w:ascii="Helvetica" w:hAnsi="Helvetica" w:eastAsia="Times New Roman" w:cs="Helvetica"/>
+              <w:b w:val="0"/>
+              <w:bCs w:val="0"/>
+              <w:color w:val="000000" w:themeColor="text1" w:themeTint="FF" w:themeShade="FF"/>
               <w:sz w:val="24"/>
               <w:szCs w:val="24"/>
               <w:lang w:eastAsia="es-ES"/>
             </w:rPr>
-            <w:t>Requerimiento 2</w:t>
+            <w:t>Además, el nombre no puede empezar por minúsculas.</w:t>
           </w:r>
         </w:p>
-        <w:p>
+        <w:p w14:noSpellErr="1">
           <w:pPr>
-            <w:shd w:val="clear" w:color="auto" w:fill="FFFFFF"/>
+            <w:shd w:val="clear" w:color="auto" w:fill="FFFFFF" w:themeFill="background1"/>
             <w:suppressAutoHyphens w:val="0"/>
             <w:spacing w:before="180" w:after="180" w:line="240" w:lineRule="auto"/>
             <w:rPr>
-              <w:rFonts w:ascii="Helvetica" w:eastAsia="Times New Roman" w:hAnsi="Helvetica" w:cs="Helvetica"/>
-              <w:color w:val="032258"/>
+              <w:rFonts w:ascii="Helvetica" w:hAnsi="Helvetica" w:eastAsia="Times New Roman" w:cs="Helvetica"/>
+              <w:b w:val="1"/>
+              <w:bCs w:val="1"/>
+              <w:color w:val="000000" w:themeColor="text1" w:themeTint="FF" w:themeShade="FF"/>
+              <w:sz w:val="24"/>
+              <w:szCs w:val="24"/>
+              <w:u w:val="single"/>
+              <w:lang w:eastAsia="es-ES"/>
+            </w:rPr>
+          </w:pPr>
+          <w:r>
+            <w:rPr>
+              <w:rFonts w:ascii="Helvetica" w:hAnsi="Helvetica" w:eastAsia="Times New Roman" w:cs="Helvetica"/>
+              <w:b w:val="1"/>
+              <w:bCs w:val="1"/>
+              <w:color w:val="000000" w:themeColor="text1" w:themeTint="FF" w:themeShade="FF"/>
+              <w:sz w:val="24"/>
+              <w:szCs w:val="24"/>
+              <w:u w:val="single"/>
+              <w:lang w:eastAsia="es-ES"/>
+            </w:rPr>
+            <w:t>Requerimiento 3</w:t>
+          </w:r>
+        </w:p>
+        <w:p w14:noSpellErr="1">
+          <w:pPr>
+            <w:shd w:val="clear" w:color="auto" w:fill="FFFFFF" w:themeFill="background1"/>
+            <w:suppressAutoHyphens w:val="0"/>
+            <w:spacing w:before="180" w:after="180" w:line="240" w:lineRule="auto"/>
+            <w:rPr>
+              <w:rFonts w:ascii="Helvetica" w:hAnsi="Helvetica" w:eastAsia="Times New Roman" w:cs="Helvetica"/>
+              <w:b w:val="0"/>
+              <w:bCs w:val="0"/>
+              <w:color w:val="000000" w:themeColor="text1" w:themeTint="FF" w:themeShade="FF"/>
               <w:sz w:val="24"/>
               <w:szCs w:val="24"/>
               <w:lang w:eastAsia="es-ES"/>
@@ -1543,128 +1681,30 @@
           </w:pPr>
           <w:r>
             <w:rPr>
-              <w:rFonts w:ascii="Helvetica" w:eastAsia="Times New Roman" w:hAnsi="Helvetica" w:cs="Helvetica"/>
-              <w:color w:val="032258"/>
+              <w:rFonts w:ascii="Helvetica" w:hAnsi="Helvetica" w:eastAsia="Times New Roman" w:cs="Helvetica"/>
+              <w:b w:val="0"/>
+              <w:bCs w:val="0"/>
+              <w:color w:val="000000" w:themeColor="text1" w:themeTint="FF" w:themeShade="FF"/>
               <w:sz w:val="24"/>
               <w:szCs w:val="24"/>
               <w:lang w:eastAsia="es-ES"/>
             </w:rPr>
-            <w:t>El campo teléfono y email deben de tener un formato adecuado, deben de hacerse las validaciones oportunas con JavaScript (Expresiones regulares).</w:t>
-          </w:r>
-        </w:p>
-        <w:p>
-          <w:pPr>
-            <w:shd w:val="clear" w:color="auto" w:fill="FFFFFF"/>
-            <w:suppressAutoHyphens w:val="0"/>
-            <w:spacing w:before="180" w:after="180" w:line="240" w:lineRule="auto"/>
-            <w:rPr>
-              <w:rFonts w:ascii="Helvetica" w:eastAsia="Times New Roman" w:hAnsi="Helvetica" w:cs="Helvetica"/>
-              <w:color w:val="032258"/>
-              <w:sz w:val="24"/>
-              <w:szCs w:val="24"/>
-              <w:lang w:eastAsia="es-ES"/>
-            </w:rPr>
-          </w:pPr>
-          <w:r>
-            <w:rPr>
-              <w:rFonts w:ascii="Helvetica" w:eastAsia="Times New Roman" w:hAnsi="Helvetica" w:cs="Helvetica"/>
-              <w:color w:val="032258"/>
-              <w:sz w:val="24"/>
-              <w:szCs w:val="24"/>
-              <w:lang w:eastAsia="es-ES"/>
-            </w:rPr>
-            <w:t>Además, el nombre no puede empezar por minúsculas.</w:t>
-          </w:r>
-        </w:p>
-        <w:p>
-          <w:pPr>
-            <w:shd w:val="clear" w:color="auto" w:fill="FFFFFF"/>
-            <w:suppressAutoHyphens w:val="0"/>
-            <w:spacing w:before="180" w:after="180" w:line="240" w:lineRule="auto"/>
-            <w:rPr>
-              <w:rFonts w:ascii="Helvetica" w:eastAsia="Times New Roman" w:hAnsi="Helvetica" w:cs="Helvetica"/>
-              <w:color w:val="032258"/>
-              <w:sz w:val="24"/>
-              <w:szCs w:val="24"/>
-              <w:lang w:eastAsia="es-ES"/>
-            </w:rPr>
-          </w:pPr>
-          <w:r>
-            <w:rPr>
-              <w:rFonts w:ascii="Helvetica" w:eastAsia="Times New Roman" w:hAnsi="Helvetica" w:cs="Helvetica"/>
-              <w:i/>
-              <w:iCs/>
-              <w:color w:val="032258"/>
-              <w:sz w:val="24"/>
-              <w:szCs w:val="24"/>
-              <w:lang w:eastAsia="es-ES"/>
-            </w:rPr>
-            <w:t>Valoración: 2 puntos sobre 10</w:t>
-          </w:r>
-        </w:p>
-        <w:p>
-          <w:pPr>
-            <w:shd w:val="clear" w:color="auto" w:fill="FFFFFF"/>
-            <w:suppressAutoHyphens w:val="0"/>
-            <w:spacing w:before="180" w:after="180" w:line="240" w:lineRule="auto"/>
-            <w:rPr>
-              <w:rFonts w:ascii="Helvetica" w:eastAsia="Times New Roman" w:hAnsi="Helvetica" w:cs="Helvetica"/>
-              <w:color w:val="032258"/>
-              <w:sz w:val="24"/>
-              <w:szCs w:val="24"/>
-              <w:lang w:eastAsia="es-ES"/>
-            </w:rPr>
-          </w:pPr>
-          <w:r>
-            <w:rPr>
-              <w:rFonts w:ascii="Helvetica" w:eastAsia="Times New Roman" w:hAnsi="Helvetica" w:cs="Helvetica"/>
-              <w:b/>
-              <w:bCs/>
-              <w:color w:val="032258"/>
-              <w:sz w:val="24"/>
-              <w:szCs w:val="24"/>
-              <w:lang w:eastAsia="es-ES"/>
-            </w:rPr>
-            <w:t>Requerimiento 3</w:t>
-          </w:r>
-        </w:p>
-        <w:p>
-          <w:pPr>
-            <w:shd w:val="clear" w:color="auto" w:fill="FFFFFF"/>
-            <w:suppressAutoHyphens w:val="0"/>
-            <w:spacing w:before="180" w:after="180" w:line="240" w:lineRule="auto"/>
-            <w:rPr>
-              <w:rFonts w:ascii="Helvetica" w:eastAsia="Times New Roman" w:hAnsi="Helvetica" w:cs="Helvetica"/>
-              <w:color w:val="032258"/>
-              <w:sz w:val="24"/>
-              <w:szCs w:val="24"/>
-              <w:lang w:eastAsia="es-ES"/>
-            </w:rPr>
-          </w:pPr>
-          <w:r>
-            <w:rPr>
-              <w:rFonts w:ascii="Helvetica" w:eastAsia="Times New Roman" w:hAnsi="Helvetica" w:cs="Helvetica"/>
-              <w:color w:val="032258"/>
-              <w:sz w:val="24"/>
-              <w:szCs w:val="24"/>
-              <w:lang w:eastAsia="es-ES"/>
-            </w:rPr>
             <w:t>Al pulsar el botón de procesar el pedido, se mostrará el precio total del pedido calculándolo en base a los siguientes parámetros:</w:t>
           </w:r>
         </w:p>
-        <w:p>
+        <w:p w14:noSpellErr="1">
           <w:pPr>
             <w:numPr>
               <w:ilvl w:val="0"/>
               <w:numId w:val="43"/>
             </w:numPr>
-            <w:shd w:val="clear" w:color="auto" w:fill="FFFFFF"/>
+            <w:shd w:val="clear" w:color="auto" w:fill="FFFFFF" w:themeFill="background1"/>
             <w:suppressAutoHyphens w:val="0"/>
-            <w:spacing w:before="100" w:beforeAutospacing="1" w:after="100" w:afterAutospacing="1" w:line="240" w:lineRule="auto"/>
+            <w:spacing w:before="100" w:beforeAutospacing="on" w:after="100" w:afterAutospacing="on" w:line="240" w:lineRule="auto"/>
             <w:ind w:left="375"/>
             <w:rPr>
-              <w:rFonts w:ascii="Helvetica" w:eastAsia="Times New Roman" w:hAnsi="Helvetica" w:cs="Helvetica"/>
-              <w:color w:val="032258"/>
+              <w:rFonts w:ascii="Helvetica" w:hAnsi="Helvetica" w:eastAsia="Times New Roman" w:cs="Helvetica"/>
+              <w:color w:val="000000" w:themeColor="text1" w:themeTint="FF" w:themeShade="FF"/>
               <w:sz w:val="24"/>
               <w:szCs w:val="24"/>
               <w:lang w:eastAsia="es-ES"/>
@@ -1672,8 +1712,10 @@
           </w:pPr>
           <w:r>
             <w:rPr>
-              <w:rFonts w:ascii="Helvetica" w:eastAsia="Times New Roman" w:hAnsi="Helvetica" w:cs="Helvetica"/>
-              <w:color w:val="032258"/>
+              <w:rFonts w:ascii="Helvetica" w:hAnsi="Helvetica" w:eastAsia="Times New Roman" w:cs="Helvetica"/>
+              <w:b w:val="0"/>
+              <w:bCs w:val="0"/>
+              <w:color w:val="000000" w:themeColor="text1" w:themeTint="FF" w:themeShade="FF"/>
               <w:sz w:val="24"/>
               <w:szCs w:val="24"/>
               <w:lang w:eastAsia="es-ES"/>
@@ -1681,19 +1723,19 @@
             <w:t>5€ para la pizza pequeña</w:t>
           </w:r>
         </w:p>
-        <w:p>
+        <w:p w14:noSpellErr="1">
           <w:pPr>
             <w:numPr>
               <w:ilvl w:val="0"/>
               <w:numId w:val="43"/>
             </w:numPr>
-            <w:shd w:val="clear" w:color="auto" w:fill="FFFFFF"/>
+            <w:shd w:val="clear" w:color="auto" w:fill="FFFFFF" w:themeFill="background1"/>
             <w:suppressAutoHyphens w:val="0"/>
-            <w:spacing w:before="100" w:beforeAutospacing="1" w:after="100" w:afterAutospacing="1" w:line="240" w:lineRule="auto"/>
+            <w:spacing w:before="100" w:beforeAutospacing="on" w:after="100" w:afterAutospacing="on" w:line="240" w:lineRule="auto"/>
             <w:ind w:left="375"/>
             <w:rPr>
-              <w:rFonts w:ascii="Helvetica" w:eastAsia="Times New Roman" w:hAnsi="Helvetica" w:cs="Helvetica"/>
-              <w:color w:val="032258"/>
+              <w:rFonts w:ascii="Helvetica" w:hAnsi="Helvetica" w:eastAsia="Times New Roman" w:cs="Helvetica"/>
+              <w:color w:val="000000" w:themeColor="text1" w:themeTint="FF" w:themeShade="FF"/>
               <w:sz w:val="24"/>
               <w:szCs w:val="24"/>
               <w:lang w:eastAsia="es-ES"/>
@@ -1701,8 +1743,10 @@
           </w:pPr>
           <w:r>
             <w:rPr>
-              <w:rFonts w:ascii="Helvetica" w:eastAsia="Times New Roman" w:hAnsi="Helvetica" w:cs="Helvetica"/>
-              <w:color w:val="032258"/>
+              <w:rFonts w:ascii="Helvetica" w:hAnsi="Helvetica" w:eastAsia="Times New Roman" w:cs="Helvetica"/>
+              <w:b w:val="0"/>
+              <w:bCs w:val="0"/>
+              <w:color w:val="000000" w:themeColor="text1" w:themeTint="FF" w:themeShade="FF"/>
               <w:sz w:val="24"/>
               <w:szCs w:val="24"/>
               <w:lang w:eastAsia="es-ES"/>
@@ -1710,19 +1754,19 @@
             <w:t>10€ para la pizza mediana</w:t>
           </w:r>
         </w:p>
-        <w:p>
+        <w:p w14:noSpellErr="1">
           <w:pPr>
             <w:numPr>
               <w:ilvl w:val="0"/>
               <w:numId w:val="43"/>
             </w:numPr>
-            <w:shd w:val="clear" w:color="auto" w:fill="FFFFFF"/>
+            <w:shd w:val="clear" w:color="auto" w:fill="FFFFFF" w:themeFill="background1"/>
             <w:suppressAutoHyphens w:val="0"/>
-            <w:spacing w:before="100" w:beforeAutospacing="1" w:after="100" w:afterAutospacing="1" w:line="240" w:lineRule="auto"/>
+            <w:spacing w:before="100" w:beforeAutospacing="on" w:after="100" w:afterAutospacing="on" w:line="240" w:lineRule="auto"/>
             <w:ind w:left="375"/>
             <w:rPr>
-              <w:rFonts w:ascii="Helvetica" w:eastAsia="Times New Roman" w:hAnsi="Helvetica" w:cs="Helvetica"/>
-              <w:color w:val="032258"/>
+              <w:rFonts w:ascii="Helvetica" w:hAnsi="Helvetica" w:eastAsia="Times New Roman" w:cs="Helvetica"/>
+              <w:color w:val="000000" w:themeColor="text1" w:themeTint="FF" w:themeShade="FF"/>
               <w:sz w:val="24"/>
               <w:szCs w:val="24"/>
               <w:lang w:eastAsia="es-ES"/>
@@ -1730,8 +1774,10 @@
           </w:pPr>
           <w:r>
             <w:rPr>
-              <w:rFonts w:ascii="Helvetica" w:eastAsia="Times New Roman" w:hAnsi="Helvetica" w:cs="Helvetica"/>
-              <w:color w:val="032258"/>
+              <w:rFonts w:ascii="Helvetica" w:hAnsi="Helvetica" w:eastAsia="Times New Roman" w:cs="Helvetica"/>
+              <w:b w:val="0"/>
+              <w:bCs w:val="0"/>
+              <w:color w:val="000000" w:themeColor="text1" w:themeTint="FF" w:themeShade="FF"/>
               <w:sz w:val="24"/>
               <w:szCs w:val="24"/>
               <w:lang w:eastAsia="es-ES"/>
@@ -1745,13 +1791,12 @@
               <w:ilvl w:val="0"/>
               <w:numId w:val="43"/>
             </w:numPr>
-            <w:shd w:val="clear" w:color="auto" w:fill="FFFFFF"/>
-            <w:suppressAutoHyphens w:val="0"/>
-            <w:spacing w:before="100" w:beforeAutospacing="1" w:after="100" w:afterAutospacing="1" w:line="240" w:lineRule="auto"/>
+            <w:shd w:val="clear" w:color="auto" w:fill="FFFFFF" w:themeFill="background1"/>
+            <w:spacing w:beforeAutospacing="on" w:afterAutospacing="on" w:line="240" w:lineRule="auto"/>
             <w:ind w:left="375"/>
             <w:rPr>
-              <w:rFonts w:ascii="Helvetica" w:eastAsia="Times New Roman" w:hAnsi="Helvetica" w:cs="Helvetica"/>
-              <w:color w:val="032258"/>
+              <w:rFonts w:ascii="Helvetica" w:hAnsi="Helvetica" w:eastAsia="Times New Roman" w:cs="Helvetica"/>
+              <w:color w:val="000000" w:themeColor="text1" w:themeTint="FF" w:themeShade="FF"/>
               <w:sz w:val="24"/>
               <w:szCs w:val="24"/>
               <w:lang w:eastAsia="es-ES"/>
@@ -1759,8 +1804,10 @@
           </w:pPr>
           <w:r>
             <w:rPr>
-              <w:rFonts w:ascii="Helvetica" w:eastAsia="Times New Roman" w:hAnsi="Helvetica" w:cs="Helvetica"/>
-              <w:color w:val="032258"/>
+              <w:rFonts w:ascii="Helvetica" w:hAnsi="Helvetica" w:eastAsia="Times New Roman" w:cs="Helvetica"/>
+              <w:b w:val="0"/>
+              <w:bCs w:val="0"/>
+              <w:color w:val="000000" w:themeColor="text1" w:themeTint="FF" w:themeShade="FF"/>
               <w:sz w:val="24"/>
               <w:szCs w:val="24"/>
               <w:lang w:eastAsia="es-ES"/>
@@ -1773,17 +1820,9 @@
             <w:shd w:val="clear" w:color="auto" w:fill="FFFFFF"/>
             <w:suppressAutoHyphens w:val="0"/>
             <w:spacing w:before="180" w:after="180" w:line="240" w:lineRule="auto"/>
-            <w:rPr>
-              <w:rFonts w:ascii="Helvetica" w:eastAsia="Times New Roman" w:hAnsi="Helvetica" w:cs="Helvetica"/>
-              <w:color w:val="032258"/>
-              <w:sz w:val="24"/>
-              <w:szCs w:val="24"/>
-              <w:lang w:eastAsia="es-ES"/>
-            </w:rPr>
-          </w:pPr>
-          <w:r>
-            <w:rPr>
-              <w:rFonts w:ascii="Helvetica" w:eastAsia="Times New Roman" w:hAnsi="Helvetica" w:cs="Helvetica"/>
+            <w:jc w:val="both"/>
+            <w:rPr>
+              <w:rFonts w:ascii="Helvetica" w:hAnsi="Helvetica" w:eastAsia="Times New Roman" w:cs="Helvetica"/>
               <w:i/>
               <w:iCs/>
               <w:color w:val="032258"/>
@@ -1791,33 +1830,38 @@
               <w:szCs w:val="24"/>
               <w:lang w:eastAsia="es-ES"/>
             </w:rPr>
-            <w:t>Valoración: 2 puntos sobre 10</w:t>
+          </w:pPr>
+        </w:p>
+        <w:p>
+          <w:pPr>
+            <w:shd w:val="clear" w:color="auto" w:fill="FFFFFF" w:themeFill="background1"/>
+            <w:suppressAutoHyphens w:val="0"/>
+            <w:spacing w:before="180" w:after="180" w:line="240" w:lineRule="auto"/>
+            <w:jc w:val="both"/>
+            <w:rPr>
+              <w:b w:val="1"/>
+              <w:bCs w:val="1"/>
+              <w:sz w:val="28"/>
+              <w:szCs w:val="28"/>
+            </w:rPr>
+          </w:pPr>
+          <w:r>
+            <w:rPr>
+              <w:b w:val="1"/>
+              <w:bCs w:val="1"/>
+              <w:sz w:val="28"/>
+              <w:szCs w:val="28"/>
+            </w:rPr>
+            <w:t>ORGANIZACIÓN DE DIRECTORIOS</w:t>
           </w:r>
         </w:p>
         <w:p>
           <w:pPr>
-            <w:shd w:val="clear" w:color="auto" w:fill="FFFFFF"/>
+            <w:shd w:val="clear" w:color="auto" w:fill="FFFFFF" w:themeFill="background1"/>
             <w:suppressAutoHyphens w:val="0"/>
             <w:spacing w:before="180" w:after="180" w:line="240" w:lineRule="auto"/>
             <w:jc w:val="both"/>
             <w:rPr>
-              <w:rFonts w:ascii="Helvetica" w:eastAsia="Times New Roman" w:hAnsi="Helvetica" w:cs="Helvetica"/>
-              <w:i/>
-              <w:iCs/>
-              <w:color w:val="032258"/>
-              <w:sz w:val="24"/>
-              <w:szCs w:val="24"/>
-              <w:lang w:eastAsia="es-ES"/>
-            </w:rPr>
-          </w:pPr>
-        </w:p>
-        <w:p>
-          <w:pPr>
-            <w:shd w:val="clear" w:color="auto" w:fill="FFFFFF"/>
-            <w:suppressAutoHyphens w:val="0"/>
-            <w:spacing w:before="180" w:after="180" w:line="240" w:lineRule="auto"/>
-            <w:jc w:val="both"/>
-            <w:rPr>
               <w:sz w:val="28"/>
               <w:szCs w:val="28"/>
             </w:rPr>
@@ -1827,54 +1871,35 @@
               <w:sz w:val="28"/>
               <w:szCs w:val="28"/>
             </w:rPr>
-            <w:t>La organización de los directorios en nu</w:t>
-          </w:r>
-          <w:r>
-            <w:rPr>
-              <w:sz w:val="28"/>
-              <w:szCs w:val="28"/>
-            </w:rPr>
-            <w:t>estro proyecto del formulario de pedido de una pizzería será el siguiente</w:t>
-          </w:r>
-          <w:r>
-            <w:rPr>
-              <w:sz w:val="28"/>
-              <w:szCs w:val="28"/>
-            </w:rPr>
-            <w:t>:</w:t>
+            <w:t>La organización de los directorios en nuestro proyecto del formulario de pedido de una pizzería será el siguiente:</w:t>
           </w:r>
         </w:p>
-        <w:p>
+        <w:p w14:noSpellErr="1">
           <w:pPr>
-            <w:shd w:val="clear" w:color="auto" w:fill="FFFFFF"/>
+            <w:shd w:val="clear" w:color="auto" w:fill="FFFFFF" w:themeFill="background1"/>
             <w:suppressAutoHyphens w:val="0"/>
             <w:spacing w:before="180" w:after="180" w:line="240" w:lineRule="auto"/>
             <w:jc w:val="center"/>
           </w:pPr>
           <w:r>
-            <w:rPr>
-              <w:noProof/>
-              <w:lang w:eastAsia="es-ES"/>
-            </w:rPr>
-            <w:lastRenderedPageBreak/>
             <w:drawing>
-              <wp:inline distT="0" distB="0" distL="0" distR="0" wp14:anchorId="7E291807" wp14:editId="22228355">
+              <wp:inline wp14:editId="59A78FAD" wp14:anchorId="7E291807">
                 <wp:extent cx="2410161" cy="2924583"/>
                 <wp:effectExtent l="0" t="0" r="9525" b="9525"/>
-                <wp:docPr id="2" name="Imagen 2"/>
+                <wp:docPr id="2" name="Imagen 2" title=""/>
                 <wp:cNvGraphicFramePr>
-                  <a:graphicFrameLocks xmlns:a="http://schemas.openxmlformats.org/drawingml/2006/main" noChangeAspect="1"/>
+                  <a:graphicFrameLocks noChangeAspect="1"/>
                 </wp:cNvGraphicFramePr>
-                <a:graphic xmlns:a="http://schemas.openxmlformats.org/drawingml/2006/main">
+                <a:graphic>
                   <a:graphicData uri="http://schemas.openxmlformats.org/drawingml/2006/picture">
-                    <pic:pic xmlns:pic="http://schemas.openxmlformats.org/drawingml/2006/picture">
+                    <pic:pic>
                       <pic:nvPicPr>
-                        <pic:cNvPr id="2" name="archivos.png"/>
+                        <pic:cNvPr id="0" name="Imagen 2"/>
                         <pic:cNvPicPr/>
                       </pic:nvPicPr>
                       <pic:blipFill>
-                        <a:blip r:embed="rId10">
-                          <a:extLst>
+                        <a:blip r:embed="R1beb2a253ccd4b74">
+                          <a:extLst xmlns:a="http://schemas.openxmlformats.org/drawingml/2006/main">
                             <a:ext uri="{28A0092B-C50C-407E-A947-70E740481C1C}">
                               <a14:useLocalDpi xmlns:a14="http://schemas.microsoft.com/office/drawing/2010/main" val="0"/>
                             </a:ext>
@@ -1885,7 +1910,7 @@
                         </a:stretch>
                       </pic:blipFill>
                       <pic:spPr>
-                        <a:xfrm>
+                        <a:xfrm rot="0" flipH="0" flipV="0">
                           <a:off x="0" y="0"/>
                           <a:ext cx="2410161" cy="2924583"/>
                         </a:xfrm>
@@ -1902,34 +1927,16 @@
         </w:p>
         <w:p>
           <w:pPr>
-            <w:shd w:val="clear" w:color="auto" w:fill="FFFFFF"/>
+            <w:pStyle w:val="Prrafodelista"/>
+            <w:numPr>
+              <w:ilvl w:val="0"/>
+              <w:numId w:val="44"/>
+            </w:numPr>
+            <w:shd w:val="clear" w:color="auto" w:fill="FFFFFF" w:themeFill="background1"/>
             <w:suppressAutoHyphens w:val="0"/>
             <w:spacing w:before="180" w:after="180" w:line="240" w:lineRule="auto"/>
-            <w:jc w:val="center"/>
-          </w:pPr>
-        </w:p>
-        <w:p>
-          <w:pPr>
-            <w:shd w:val="clear" w:color="auto" w:fill="FFFFFF"/>
-            <w:suppressAutoHyphens w:val="0"/>
-            <w:spacing w:before="180" w:after="180" w:line="240" w:lineRule="auto"/>
-            <w:jc w:val="center"/>
-          </w:pPr>
-        </w:p>
-        <w:p>
-          <w:pPr>
-            <w:shd w:val="clear" w:color="auto" w:fill="FFFFFF"/>
-            <w:suppressAutoHyphens w:val="0"/>
-            <w:spacing w:before="180" w:after="180" w:line="240" w:lineRule="auto"/>
-            <w:jc w:val="center"/>
-          </w:pPr>
-        </w:p>
-        <w:p>
-          <w:pPr>
-            <w:shd w:val="clear" w:color="auto" w:fill="FFFFFF"/>
-            <w:suppressAutoHyphens w:val="0"/>
-            <w:spacing w:before="180" w:after="180" w:line="240" w:lineRule="auto"/>
-            <w:rPr>
+            <w:rPr>
+              <w:rFonts w:ascii="Calibri" w:hAnsi="Calibri" w:eastAsia="Calibri" w:cs="Calibri" w:asciiTheme="minorAscii" w:hAnsiTheme="minorAscii" w:eastAsiaTheme="minorAscii" w:cstheme="minorAscii"/>
               <w:sz w:val="28"/>
               <w:szCs w:val="28"/>
             </w:rPr>
@@ -1960,10 +1967,16 @@
         </w:p>
         <w:p>
           <w:pPr>
-            <w:shd w:val="clear" w:color="auto" w:fill="FFFFFF"/>
+            <w:pStyle w:val="Prrafodelista"/>
+            <w:numPr>
+              <w:ilvl w:val="0"/>
+              <w:numId w:val="44"/>
+            </w:numPr>
+            <w:shd w:val="clear" w:color="auto" w:fill="FFFFFF" w:themeFill="background1"/>
             <w:suppressAutoHyphens w:val="0"/>
             <w:spacing w:before="180" w:after="180" w:line="240" w:lineRule="auto"/>
             <w:rPr>
+              <w:rFonts w:ascii="Calibri" w:hAnsi="Calibri" w:eastAsia="Calibri" w:cs="Calibri" w:asciiTheme="minorAscii" w:hAnsiTheme="minorAscii" w:eastAsiaTheme="minorAscii" w:cstheme="minorAscii"/>
               <w:sz w:val="28"/>
               <w:szCs w:val="28"/>
             </w:rPr>
@@ -1994,10 +2007,16 @@
         </w:p>
         <w:p>
           <w:pPr>
-            <w:shd w:val="clear" w:color="auto" w:fill="FFFFFF"/>
+            <w:pStyle w:val="Prrafodelista"/>
+            <w:numPr>
+              <w:ilvl w:val="0"/>
+              <w:numId w:val="44"/>
+            </w:numPr>
+            <w:shd w:val="clear" w:color="auto" w:fill="FFFFFF" w:themeFill="background1"/>
             <w:suppressAutoHyphens w:val="0"/>
             <w:spacing w:before="180" w:after="180" w:line="240" w:lineRule="auto"/>
             <w:rPr>
+              <w:rFonts w:ascii="Calibri" w:hAnsi="Calibri" w:eastAsia="Calibri" w:cs="Calibri" w:asciiTheme="minorAscii" w:hAnsiTheme="minorAscii" w:eastAsiaTheme="minorAscii" w:cstheme="minorAscii"/>
               <w:sz w:val="28"/>
               <w:szCs w:val="28"/>
             </w:rPr>
@@ -2039,14 +2058,69 @@
               <w:sz w:val="28"/>
               <w:szCs w:val="28"/>
             </w:rPr>
-            <w:t>.</w:t>
+            <w:t xml:space="preserve">. </w:t>
+          </w:r>
+          <w:r>
+            <w:rPr>
+              <w:sz w:val="28"/>
+              <w:szCs w:val="28"/>
+            </w:rPr>
+            <w:t xml:space="preserve">En el </w:t>
+          </w:r>
+          <w:proofErr w:type="spellStart"/>
+          <w:r>
+            <w:rPr>
+              <w:sz w:val="28"/>
+              <w:szCs w:val="28"/>
+            </w:rPr>
+            <w:t>index</w:t>
+          </w:r>
+          <w:proofErr w:type="spellEnd"/>
+          <w:r>
+            <w:rPr>
+              <w:sz w:val="28"/>
+              <w:szCs w:val="28"/>
+            </w:rPr>
+            <w:t xml:space="preserve"> implementamos nuestro formulario de la pizzería con los requisitos exigidos en el enunciado. </w:t>
+          </w:r>
+          <w:proofErr w:type="spellStart"/>
+          <w:proofErr w:type="spellEnd"/>
+          <w:proofErr w:type="spellStart"/>
+          <w:proofErr w:type="spellEnd"/>
+          <w:proofErr w:type="spellStart"/>
+          <w:proofErr w:type="spellEnd"/>
+        </w:p>
+        <w:p>
+          <w:pPr>
+            <w:pStyle w:val="Normal"/>
+            <w:shd w:val="clear" w:color="auto" w:fill="FFFFFF" w:themeFill="background1"/>
+            <w:suppressAutoHyphens w:val="0"/>
+            <w:spacing w:before="180" w:after="180" w:line="240" w:lineRule="auto"/>
+            <w:ind w:left="0"/>
+            <w:rPr>
+              <w:b w:val="1"/>
+              <w:bCs w:val="1"/>
+              <w:sz w:val="28"/>
+              <w:szCs w:val="28"/>
+            </w:rPr>
+          </w:pPr>
+          <w:r>
+            <w:rPr>
+              <w:b w:val="1"/>
+              <w:bCs w:val="1"/>
+              <w:sz w:val="28"/>
+              <w:szCs w:val="28"/>
+            </w:rPr>
+            <w:t>CUESTIONES CLAVE DE LA ORGANIZACIÓN DE DIRECTORIOS</w:t>
           </w:r>
         </w:p>
         <w:p>
           <w:pPr>
-            <w:shd w:val="clear" w:color="auto" w:fill="FFFFFF"/>
+            <w:pStyle w:val="Normal"/>
+            <w:shd w:val="clear" w:color="auto" w:fill="FFFFFF" w:themeFill="background1"/>
             <w:suppressAutoHyphens w:val="0"/>
             <w:spacing w:before="180" w:after="180" w:line="240" w:lineRule="auto"/>
+            <w:ind w:left="0"/>
             <w:rPr>
               <w:sz w:val="28"/>
               <w:szCs w:val="28"/>
@@ -2057,39 +2131,7 @@
               <w:sz w:val="28"/>
               <w:szCs w:val="28"/>
             </w:rPr>
-            <w:t xml:space="preserve">En nuestro </w:t>
-          </w:r>
-          <w:proofErr w:type="spellStart"/>
-          <w:r>
-            <w:rPr>
-              <w:sz w:val="28"/>
-              <w:szCs w:val="28"/>
-            </w:rPr>
-            <w:t>html</w:t>
-          </w:r>
-          <w:proofErr w:type="spellEnd"/>
-          <w:r>
-            <w:rPr>
-              <w:sz w:val="28"/>
-              <w:szCs w:val="28"/>
-            </w:rPr>
-            <w:t xml:space="preserve"> </w:t>
-          </w:r>
-          <w:proofErr w:type="spellStart"/>
-          <w:r>
-            <w:rPr>
-              <w:sz w:val="28"/>
-              <w:szCs w:val="28"/>
-            </w:rPr>
-            <w:t>index</w:t>
-          </w:r>
-          <w:proofErr w:type="spellEnd"/>
-          <w:r>
-            <w:rPr>
-              <w:sz w:val="28"/>
-              <w:szCs w:val="28"/>
-            </w:rPr>
-            <w:t xml:space="preserve">, implementamos nuestro formulario de la pizzería con los requisitos exigidos en el enunciado. Hay dos cuestiones clave siempre en todo archivo </w:t>
+            <w:t xml:space="preserve">Hay dos cuestiones clave siempre en todo archivo </w:t>
           </w:r>
           <w:proofErr w:type="spellStart"/>
           <w:r>
@@ -2110,7 +2152,7 @@
         </w:p>
         <w:p>
           <w:pPr>
-            <w:shd w:val="clear" w:color="auto" w:fill="FFFFFF"/>
+            <w:shd w:val="clear" w:color="auto" w:fill="FFFFFF" w:themeFill="background1"/>
             <w:suppressAutoHyphens w:val="0"/>
             <w:spacing w:before="180" w:after="180" w:line="240" w:lineRule="auto"/>
             <w:rPr>
@@ -2155,17 +2197,15 @@
               <w:sz w:val="28"/>
               <w:szCs w:val="28"/>
             </w:rPr>
-            <w:t xml:space="preserve"> en este. Esto debe de hacerse </w:t>
+            <w:t xml:space="preserve"> en éste. Esto debe de hacerse </w:t>
           </w:r>
-          <w:proofErr w:type="spellStart"/>
           <w:r>
             <w:rPr>
               <w:sz w:val="28"/>
               <w:szCs w:val="28"/>
             </w:rPr>
-            <w:t>asi</w:t>
+            <w:t>así</w:t>
           </w:r>
-          <w:proofErr w:type="spellEnd"/>
           <w:r>
             <w:rPr>
               <w:sz w:val="28"/>
@@ -2194,7 +2234,8 @@
         </w:p>
         <w:p>
           <w:pPr>
-            <w:shd w:val="clear" w:color="auto" w:fill="FFFFFF"/>
+            <w:pStyle w:val="Normal"/>
+            <w:shd w:val="clear" w:color="auto" w:fill="FFFFFF" w:themeFill="background1"/>
             <w:suppressAutoHyphens w:val="0"/>
             <w:spacing w:before="180" w:after="180" w:line="240" w:lineRule="auto"/>
             <w:rPr>
@@ -2202,33 +2243,34 @@
               <w:szCs w:val="28"/>
             </w:rPr>
           </w:pPr>
-          <w:r>
-            <w:rPr>
+        </w:p>
+        <w:p>
+          <w:pPr>
+            <w:pStyle w:val="Normal"/>
+            <w:bidi w:val="0"/>
+            <w:spacing w:before="180" w:beforeAutospacing="off" w:after="180" w:afterAutospacing="off" w:line="240" w:lineRule="auto"/>
+            <w:ind w:left="0" w:right="0"/>
+            <w:jc w:val="left"/>
+            <w:rPr>
+              <w:b w:val="1"/>
+              <w:bCs w:val="1"/>
               <w:sz w:val="28"/>
               <w:szCs w:val="28"/>
             </w:rPr>
-            <w:t xml:space="preserve">Nuestro formulario en </w:t>
-          </w:r>
-          <w:proofErr w:type="spellStart"/>
+          </w:pPr>
           <w:r>
             <w:rPr>
+              <w:b w:val="1"/>
+              <w:bCs w:val="1"/>
               <w:sz w:val="28"/>
               <w:szCs w:val="28"/>
             </w:rPr>
-            <w:t>html</w:t>
-          </w:r>
-          <w:proofErr w:type="spellEnd"/>
-          <w:r>
-            <w:rPr>
-              <w:sz w:val="28"/>
-              <w:szCs w:val="28"/>
-            </w:rPr>
-            <w:t xml:space="preserve"> quedaría de la siguiente manera:</w:t>
+            <w:t>ARCHIVO INDEX.HTML</w:t>
           </w:r>
         </w:p>
         <w:p>
           <w:pPr>
-            <w:shd w:val="clear" w:color="auto" w:fill="FFFFFF"/>
+            <w:shd w:val="clear" w:color="auto" w:fill="FFFFFF" w:themeFill="background1"/>
             <w:suppressAutoHyphens w:val="0"/>
             <w:spacing w:before="180" w:after="180" w:line="240" w:lineRule="auto"/>
             <w:rPr>
@@ -2236,62 +2278,12 @@
               <w:szCs w:val="28"/>
             </w:rPr>
           </w:pPr>
-        </w:p>
-        <w:p>
-          <w:pPr>
-            <w:shd w:val="clear" w:color="auto" w:fill="FFFFFF"/>
-            <w:suppressAutoHyphens w:val="0"/>
-            <w:spacing w:before="180" w:after="180" w:line="240" w:lineRule="auto"/>
+          <w:r>
             <w:rPr>
               <w:sz w:val="28"/>
               <w:szCs w:val="28"/>
             </w:rPr>
-          </w:pPr>
-        </w:p>
-        <w:p>
-          <w:pPr>
-            <w:shd w:val="clear" w:color="auto" w:fill="FFFFFF"/>
-            <w:suppressAutoHyphens w:val="0"/>
-            <w:spacing w:before="180" w:after="180" w:line="240" w:lineRule="auto"/>
-            <w:rPr>
-              <w:sz w:val="28"/>
-              <w:szCs w:val="28"/>
-            </w:rPr>
-          </w:pPr>
-        </w:p>
-        <w:p>
-          <w:pPr>
-            <w:shd w:val="clear" w:color="auto" w:fill="FFFFFF"/>
-            <w:suppressAutoHyphens w:val="0"/>
-            <w:spacing w:before="180" w:after="180" w:line="240" w:lineRule="auto"/>
-            <w:rPr>
-              <w:sz w:val="28"/>
-              <w:szCs w:val="28"/>
-            </w:rPr>
-          </w:pPr>
-          <w:r>
-            <w:rPr>
-              <w:sz w:val="28"/>
-              <w:szCs w:val="28"/>
-            </w:rPr>
-            <w:lastRenderedPageBreak/>
-            <w:t xml:space="preserve">En la primera parte del formulario nos encontramos con </w:t>
-          </w:r>
-          <w:proofErr w:type="gramStart"/>
-          <w:r>
-            <w:rPr>
-              <w:sz w:val="28"/>
-              <w:szCs w:val="28"/>
-            </w:rPr>
-            <w:t>los input</w:t>
-          </w:r>
-          <w:proofErr w:type="gramEnd"/>
-          <w:r>
-            <w:rPr>
-              <w:sz w:val="28"/>
-              <w:szCs w:val="28"/>
-            </w:rPr>
-            <w:t xml:space="preserve"> de tipo </w:t>
+            <w:t xml:space="preserve">En la primera parte del formulario nos encontramos con los inputs de tipo </w:t>
           </w:r>
           <w:proofErr w:type="spellStart"/>
           <w:r>
@@ -2307,23 +2299,25 @@
               <w:sz w:val="28"/>
               <w:szCs w:val="28"/>
             </w:rPr>
-            <w:t xml:space="preserve">. Para </w:t>
+            <w:t xml:space="preserve">. Para poder llamarlos desde el archivo JS, nos vale definirlos con un id. </w:t>
           </w:r>
-          <w:proofErr w:type="gramStart"/>
-          <w:r>
+        </w:p>
+        <w:p>
+          <w:pPr>
+            <w:shd w:val="clear" w:color="auto" w:fill="FFFFFF" w:themeFill="background1"/>
+            <w:suppressAutoHyphens w:val="0"/>
+            <w:spacing w:before="180" w:after="180" w:line="240" w:lineRule="auto"/>
             <w:rPr>
               <w:sz w:val="28"/>
               <w:szCs w:val="28"/>
             </w:rPr>
-            <w:t>estos input</w:t>
-          </w:r>
-          <w:proofErr w:type="gramEnd"/>
+          </w:pPr>
           <w:r>
             <w:rPr>
               <w:sz w:val="28"/>
               <w:szCs w:val="28"/>
             </w:rPr>
-            <w:t xml:space="preserve"> y poder llamarlos desde el archivo JS, nos vale definirlos con un id. Si </w:t>
+            <w:t xml:space="preserve">Si </w:t>
           </w:r>
           <w:proofErr w:type="spellStart"/>
           <w:r>
@@ -2357,6 +2351,17 @@
             </w:rPr>
             <w:t>.</w:t>
           </w:r>
+        </w:p>
+        <w:p>
+          <w:pPr>
+            <w:pStyle w:val="Normal"/>
+            <w:shd w:val="clear" w:color="auto" w:fill="FFFFFF" w:themeFill="background1"/>
+            <w:spacing w:before="180" w:after="180" w:line="240" w:lineRule="auto"/>
+            <w:rPr>
+              <w:sz w:val="28"/>
+              <w:szCs w:val="28"/>
+            </w:rPr>
+          </w:pPr>
         </w:p>
         <w:p>
           <w:pPr>
@@ -2412,23 +2417,49 @@
             </w:drawing>
           </w:r>
         </w:p>
-        <w:p>
+        <w:p w14:noSpellErr="1">
           <w:pPr>
-            <w:shd w:val="clear" w:color="auto" w:fill="FFFFFF"/>
+            <w:pStyle w:val="Normal"/>
+            <w:shd w:val="clear" w:color="auto" w:fill="FFFFFF" w:themeFill="background1"/>
             <w:suppressAutoHyphens w:val="0"/>
             <w:spacing w:before="180" w:after="180" w:line="240" w:lineRule="auto"/>
           </w:pPr>
         </w:p>
         <w:p>
           <w:pPr>
-            <w:shd w:val="clear" w:color="auto" w:fill="FFFFFF"/>
+            <w:shd w:val="clear" w:color="auto" w:fill="FFFFFF" w:themeFill="background1"/>
             <w:suppressAutoHyphens w:val="0"/>
             <w:spacing w:before="180" w:after="180" w:line="240" w:lineRule="auto"/>
+            <w:rPr>
+              <w:sz w:val="28"/>
+              <w:szCs w:val="28"/>
+            </w:rPr>
           </w:pPr>
+          <w:r>
+            <w:rPr>
+              <w:sz w:val="28"/>
+              <w:szCs w:val="28"/>
+            </w:rPr>
+            <w:t xml:space="preserve">En nuestra segunda parte del formulario, definimos el grupo de input tipo radio. Aquí si debemos de definir un name para llamar a todo el grupo y que formen uno solo. Además, podemos </w:t>
+          </w:r>
+          <w:r>
+            <w:rPr>
+              <w:sz w:val="28"/>
+              <w:szCs w:val="28"/>
+            </w:rPr>
+            <w:t>utilizar</w:t>
+          </w:r>
+          <w:r>
+            <w:rPr>
+              <w:sz w:val="28"/>
+              <w:szCs w:val="28"/>
+            </w:rPr>
+            <w:t xml:space="preserve"> el name para seleccionarlo desde JS para recorrer los elementos.</w:t>
+          </w:r>
         </w:p>
-        <w:p>
+        <w:p w14:noSpellErr="1">
           <w:pPr>
-            <w:shd w:val="clear" w:color="auto" w:fill="FFFFFF"/>
+            <w:shd w:val="clear" w:color="auto" w:fill="FFFFFF" w:themeFill="background1"/>
             <w:suppressAutoHyphens w:val="0"/>
             <w:spacing w:before="180" w:after="180" w:line="240" w:lineRule="auto"/>
             <w:rPr>
@@ -2437,119 +2468,24 @@
             </w:rPr>
           </w:pPr>
           <w:r>
-            <w:rPr>
-              <w:sz w:val="28"/>
-              <w:szCs w:val="28"/>
-            </w:rPr>
-            <w:t xml:space="preserve">En nuestra segunda parte del </w:t>
-          </w:r>
-          <w:proofErr w:type="gramStart"/>
-          <w:r>
-            <w:rPr>
-              <w:sz w:val="28"/>
-              <w:szCs w:val="28"/>
-            </w:rPr>
-            <w:t>formulario ,</w:t>
-          </w:r>
-          <w:proofErr w:type="gramEnd"/>
-          <w:r>
-            <w:rPr>
-              <w:sz w:val="28"/>
-              <w:szCs w:val="28"/>
-            </w:rPr>
-            <w:t xml:space="preserve"> d</w:t>
-          </w:r>
-          <w:r>
-            <w:rPr>
-              <w:sz w:val="28"/>
-              <w:szCs w:val="28"/>
-            </w:rPr>
-            <w:t xml:space="preserve">efinimos nuestro grupo de input radio. Aquí si debemos de definir un </w:t>
-          </w:r>
-          <w:proofErr w:type="spellStart"/>
-          <w:r>
-            <w:rPr>
-              <w:sz w:val="28"/>
-              <w:szCs w:val="28"/>
-            </w:rPr>
-            <w:t>name</w:t>
-          </w:r>
-          <w:proofErr w:type="spellEnd"/>
-          <w:r>
-            <w:rPr>
-              <w:sz w:val="28"/>
-              <w:szCs w:val="28"/>
-            </w:rPr>
-            <w:t xml:space="preserve"> para llamar a todo el grupo y que formen uno solo. </w:t>
-          </w:r>
-          <w:proofErr w:type="spellStart"/>
-          <w:r>
-            <w:rPr>
-              <w:sz w:val="28"/>
-              <w:szCs w:val="28"/>
-            </w:rPr>
-            <w:t>Ademas</w:t>
-          </w:r>
-          <w:proofErr w:type="spellEnd"/>
-          <w:r>
-            <w:rPr>
-              <w:sz w:val="28"/>
-              <w:szCs w:val="28"/>
-            </w:rPr>
-            <w:t xml:space="preserve"> mediante el </w:t>
-          </w:r>
-          <w:proofErr w:type="spellStart"/>
-          <w:r>
-            <w:rPr>
-              <w:sz w:val="28"/>
-              <w:szCs w:val="28"/>
-            </w:rPr>
-            <w:t>name</w:t>
-          </w:r>
-          <w:proofErr w:type="spellEnd"/>
-          <w:r>
-            <w:rPr>
-              <w:sz w:val="28"/>
-              <w:szCs w:val="28"/>
-            </w:rPr>
-            <w:t>, después lo seleccionaremos desde JS para recorrer los elementos.</w:t>
-          </w:r>
-        </w:p>
-        <w:p>
-          <w:pPr>
-            <w:shd w:val="clear" w:color="auto" w:fill="FFFFFF"/>
-            <w:suppressAutoHyphens w:val="0"/>
-            <w:spacing w:before="180" w:after="180" w:line="240" w:lineRule="auto"/>
-            <w:rPr>
-              <w:sz w:val="28"/>
-              <w:szCs w:val="28"/>
-            </w:rPr>
-          </w:pPr>
-          <w:r>
-            <w:rPr>
-              <w:noProof/>
-              <w:sz w:val="28"/>
-              <w:szCs w:val="28"/>
-              <w:lang w:eastAsia="es-ES"/>
-            </w:rPr>
             <w:drawing>
-              <wp:inline distT="0" distB="0" distL="0" distR="0" wp14:anchorId="50BA312F" wp14:editId="3E73E998">
+              <wp:inline wp14:editId="2B75C0A7" wp14:anchorId="50BA312F">
                 <wp:extent cx="6645910" cy="3174365"/>
                 <wp:effectExtent l="0" t="0" r="2540" b="6985"/>
-                <wp:docPr id="10" name="Imagen 10"/>
+                <wp:docPr id="10" name="Imagen 10" title=""/>
                 <wp:cNvGraphicFramePr>
-                  <a:graphicFrameLocks xmlns:a="http://schemas.openxmlformats.org/drawingml/2006/main" noChangeAspect="1"/>
+                  <a:graphicFrameLocks noChangeAspect="1"/>
                 </wp:cNvGraphicFramePr>
-                <a:graphic xmlns:a="http://schemas.openxmlformats.org/drawingml/2006/main">
+                <a:graphic>
                   <a:graphicData uri="http://schemas.openxmlformats.org/drawingml/2006/picture">
-                    <pic:pic xmlns:pic="http://schemas.openxmlformats.org/drawingml/2006/picture">
+                    <pic:pic>
                       <pic:nvPicPr>
-                        <pic:cNvPr id="10" name="Captura de pantalla 2021-11-10 124326.png"/>
+                        <pic:cNvPr id="0" name="Imagen 10"/>
                         <pic:cNvPicPr/>
                       </pic:nvPicPr>
                       <pic:blipFill>
-                        <a:blip r:embed="rId12">
-                          <a:extLst>
+                        <a:blip r:embed="Ra514c58a88b34f67">
+                          <a:extLst xmlns:a="http://schemas.openxmlformats.org/drawingml/2006/main">
                             <a:ext uri="{28A0092B-C50C-407E-A947-70E740481C1C}">
                               <a14:useLocalDpi xmlns:a14="http://schemas.microsoft.com/office/drawing/2010/main" val="0"/>
                             </a:ext>
@@ -2560,7 +2496,7 @@
                         </a:stretch>
                       </pic:blipFill>
                       <pic:spPr>
-                        <a:xfrm>
+                        <a:xfrm rot="0" flipH="0" flipV="0">
                           <a:off x="0" y="0"/>
                           <a:ext cx="6645910" cy="3174365"/>
                         </a:xfrm>
@@ -2577,7 +2513,7 @@
         </w:p>
         <w:p>
           <w:pPr>
-            <w:shd w:val="clear" w:color="auto" w:fill="FFFFFF"/>
+            <w:shd w:val="clear" w:color="auto" w:fill="FFFFFF" w:themeFill="background1"/>
             <w:suppressAutoHyphens w:val="0"/>
             <w:spacing w:before="180" w:after="180" w:line="240" w:lineRule="auto"/>
             <w:rPr>
@@ -2585,23 +2521,11 @@
               <w:szCs w:val="28"/>
             </w:rPr>
           </w:pPr>
-        </w:p>
-        <w:p>
-          <w:pPr>
-            <w:shd w:val="clear" w:color="auto" w:fill="FFFFFF"/>
-            <w:suppressAutoHyphens w:val="0"/>
-            <w:spacing w:before="180" w:after="180" w:line="240" w:lineRule="auto"/>
+          <w:r>
             <w:rPr>
               <w:sz w:val="28"/>
               <w:szCs w:val="28"/>
             </w:rPr>
-          </w:pPr>
-          <w:r>
-            <w:rPr>
-              <w:sz w:val="28"/>
-              <w:szCs w:val="28"/>
-            </w:rPr>
-            <w:lastRenderedPageBreak/>
             <w:t xml:space="preserve">Nuestro grupo de ingredientes, formados por </w:t>
           </w:r>
           <w:proofErr w:type="spellStart"/>
@@ -2639,7 +2563,18 @@
         </w:p>
         <w:p>
           <w:pPr>
-            <w:shd w:val="clear" w:color="auto" w:fill="FFFFFF"/>
+            <w:pStyle w:val="Normal"/>
+            <w:shd w:val="clear" w:color="auto" w:fill="FFFFFF" w:themeFill="background1"/>
+            <w:spacing w:before="180" w:after="180" w:line="240" w:lineRule="auto"/>
+            <w:rPr>
+              <w:sz w:val="28"/>
+              <w:szCs w:val="28"/>
+            </w:rPr>
+          </w:pPr>
+        </w:p>
+        <w:p w14:noSpellErr="1">
+          <w:pPr>
+            <w:shd w:val="clear" w:color="auto" w:fill="FFFFFF" w:themeFill="background1"/>
             <w:suppressAutoHyphens w:val="0"/>
             <w:spacing w:before="180" w:after="180" w:line="240" w:lineRule="auto"/>
             <w:rPr>
@@ -2648,30 +2583,24 @@
             </w:rPr>
           </w:pPr>
           <w:r>
-            <w:rPr>
-              <w:noProof/>
-              <w:sz w:val="28"/>
-              <w:szCs w:val="28"/>
-              <w:lang w:eastAsia="es-ES"/>
-            </w:rPr>
             <w:drawing>
-              <wp:inline distT="0" distB="0" distL="0" distR="0" wp14:anchorId="3FBC89CD" wp14:editId="33FE17D0">
+              <wp:inline wp14:editId="278AA188" wp14:anchorId="3FBC89CD">
                 <wp:extent cx="6645910" cy="4551680"/>
                 <wp:effectExtent l="0" t="0" r="2540" b="1270"/>
-                <wp:docPr id="13" name="Imagen 13"/>
+                <wp:docPr id="13" name="Imagen 13" title=""/>
                 <wp:cNvGraphicFramePr>
-                  <a:graphicFrameLocks xmlns:a="http://schemas.openxmlformats.org/drawingml/2006/main" noChangeAspect="1"/>
+                  <a:graphicFrameLocks noChangeAspect="1"/>
                 </wp:cNvGraphicFramePr>
-                <a:graphic xmlns:a="http://schemas.openxmlformats.org/drawingml/2006/main">
+                <a:graphic>
                   <a:graphicData uri="http://schemas.openxmlformats.org/drawingml/2006/picture">
-                    <pic:pic xmlns:pic="http://schemas.openxmlformats.org/drawingml/2006/picture">
+                    <pic:pic>
                       <pic:nvPicPr>
-                        <pic:cNvPr id="13" name="Captura de pantalla 2021-11-10 124509.png"/>
+                        <pic:cNvPr id="0" name="Imagen 13"/>
                         <pic:cNvPicPr/>
                       </pic:nvPicPr>
                       <pic:blipFill>
-                        <a:blip r:embed="rId13">
-                          <a:extLst>
+                        <a:blip r:embed="Rad9b38755a07418e">
+                          <a:extLst xmlns:a="http://schemas.openxmlformats.org/drawingml/2006/main">
                             <a:ext uri="{28A0092B-C50C-407E-A947-70E740481C1C}">
                               <a14:useLocalDpi xmlns:a14="http://schemas.microsoft.com/office/drawing/2010/main" val="0"/>
                             </a:ext>
@@ -2682,7 +2611,7 @@
                         </a:stretch>
                       </pic:blipFill>
                       <pic:spPr>
-                        <a:xfrm>
+                        <a:xfrm rot="0" flipH="0" flipV="0">
                           <a:off x="0" y="0"/>
                           <a:ext cx="6645910" cy="4551680"/>
                         </a:xfrm>
@@ -2707,17 +2636,6 @@
               <w:szCs w:val="28"/>
             </w:rPr>
           </w:pPr>
-        </w:p>
-        <w:p>
-          <w:pPr>
-            <w:shd w:val="clear" w:color="auto" w:fill="FFFFFF"/>
-            <w:suppressAutoHyphens w:val="0"/>
-            <w:spacing w:before="180" w:after="180" w:line="240" w:lineRule="auto"/>
-            <w:rPr>
-              <w:sz w:val="28"/>
-              <w:szCs w:val="28"/>
-            </w:rPr>
-          </w:pPr>
           <w:r>
             <w:rPr>
               <w:sz w:val="28"/>
@@ -2742,9 +2660,9 @@
             <w:t xml:space="preserve"> que será el que desencadena nuestro evento en el archivo JS. Pero esto lo analizamos a continuación en este archivo.</w:t>
           </w:r>
         </w:p>
-        <w:p>
+        <w:p w14:noSpellErr="1">
           <w:pPr>
-            <w:shd w:val="clear" w:color="auto" w:fill="FFFFFF"/>
+            <w:shd w:val="clear" w:color="auto" w:fill="FFFFFF" w:themeFill="background1"/>
             <w:suppressAutoHyphens w:val="0"/>
             <w:spacing w:before="180" w:after="180" w:line="240" w:lineRule="auto"/>
             <w:rPr>
@@ -2753,30 +2671,24 @@
             </w:rPr>
           </w:pPr>
           <w:r>
-            <w:rPr>
-              <w:noProof/>
-              <w:sz w:val="28"/>
-              <w:szCs w:val="28"/>
-              <w:lang w:eastAsia="es-ES"/>
-            </w:rPr>
             <w:drawing>
-              <wp:inline distT="0" distB="0" distL="0" distR="0" wp14:anchorId="0B0ADC92" wp14:editId="2D4B9A46">
+              <wp:inline wp14:editId="51A9D1CA" wp14:anchorId="0B0ADC92">
                 <wp:extent cx="6645910" cy="645795"/>
                 <wp:effectExtent l="0" t="0" r="2540" b="1905"/>
-                <wp:docPr id="14" name="Imagen 14"/>
+                <wp:docPr id="14" name="Imagen 14" title=""/>
                 <wp:cNvGraphicFramePr>
-                  <a:graphicFrameLocks xmlns:a="http://schemas.openxmlformats.org/drawingml/2006/main" noChangeAspect="1"/>
+                  <a:graphicFrameLocks noChangeAspect="1"/>
                 </wp:cNvGraphicFramePr>
-                <a:graphic xmlns:a="http://schemas.openxmlformats.org/drawingml/2006/main">
+                <a:graphic>
                   <a:graphicData uri="http://schemas.openxmlformats.org/drawingml/2006/picture">
-                    <pic:pic xmlns:pic="http://schemas.openxmlformats.org/drawingml/2006/picture">
+                    <pic:pic>
                       <pic:nvPicPr>
-                        <pic:cNvPr id="14" name="Captura de pantalla 2021-11-10 124629.png"/>
+                        <pic:cNvPr id="0" name="Imagen 14"/>
                         <pic:cNvPicPr/>
                       </pic:nvPicPr>
                       <pic:blipFill>
-                        <a:blip r:embed="rId14">
-                          <a:extLst>
+                        <a:blip r:embed="R7253547171e64edf">
+                          <a:extLst xmlns:a="http://schemas.openxmlformats.org/drawingml/2006/main">
                             <a:ext uri="{28A0092B-C50C-407E-A947-70E740481C1C}">
                               <a14:useLocalDpi xmlns:a14="http://schemas.microsoft.com/office/drawing/2010/main" val="0"/>
                             </a:ext>
@@ -2787,7 +2699,7 @@
                         </a:stretch>
                       </pic:blipFill>
                       <pic:spPr>
-                        <a:xfrm>
+                        <a:xfrm rot="0" flipH="0" flipV="0">
                           <a:off x="0" y="0"/>
                           <a:ext cx="6645910" cy="645795"/>
                         </a:xfrm>
@@ -2804,18 +2716,7 @@
         </w:p>
         <w:p>
           <w:pPr>
-            <w:shd w:val="clear" w:color="auto" w:fill="FFFFFF"/>
-            <w:suppressAutoHyphens w:val="0"/>
-            <w:spacing w:before="180" w:after="180" w:line="240" w:lineRule="auto"/>
-            <w:rPr>
-              <w:sz w:val="28"/>
-              <w:szCs w:val="28"/>
-            </w:rPr>
-          </w:pPr>
-        </w:p>
-        <w:p>
-          <w:pPr>
-            <w:shd w:val="clear" w:color="auto" w:fill="FFFFFF"/>
+            <w:shd w:val="clear" w:color="auto" w:fill="FFFFFF" w:themeFill="background1"/>
             <w:suppressAutoHyphens w:val="0"/>
             <w:spacing w:before="180" w:after="180" w:line="240" w:lineRule="auto"/>
             <w:rPr>
@@ -2849,18 +2750,29 @@
         </w:p>
         <w:p>
           <w:pPr>
-            <w:shd w:val="clear" w:color="auto" w:fill="FFFFFF"/>
+            <w:shd w:val="clear" w:color="auto" w:fill="FFFFFF" w:themeFill="background1"/>
             <w:suppressAutoHyphens w:val="0"/>
             <w:spacing w:before="180" w:after="180" w:line="240" w:lineRule="auto"/>
             <w:rPr>
+              <w:b w:val="1"/>
+              <w:bCs w:val="1"/>
               <w:sz w:val="28"/>
               <w:szCs w:val="28"/>
             </w:rPr>
           </w:pPr>
+          <w:r>
+            <w:rPr>
+              <w:b w:val="1"/>
+              <w:bCs w:val="1"/>
+              <w:sz w:val="28"/>
+              <w:szCs w:val="28"/>
+            </w:rPr>
+            <w:t>ARCHIVO VALIDACION.JS</w:t>
+          </w:r>
         </w:p>
         <w:p>
           <w:pPr>
-            <w:shd w:val="clear" w:color="auto" w:fill="FFFFFF"/>
+            <w:shd w:val="clear" w:color="auto" w:fill="FFFFFF" w:themeFill="background1"/>
             <w:suppressAutoHyphens w:val="0"/>
             <w:spacing w:before="180" w:after="180" w:line="240" w:lineRule="auto"/>
             <w:rPr>
@@ -2868,34 +2780,11 @@
               <w:szCs w:val="28"/>
             </w:rPr>
           </w:pPr>
-        </w:p>
-        <w:p>
-          <w:pPr>
-            <w:shd w:val="clear" w:color="auto" w:fill="FFFFFF"/>
-            <w:suppressAutoHyphens w:val="0"/>
-            <w:spacing w:before="180" w:after="180" w:line="240" w:lineRule="auto"/>
+          <w:r>
             <w:rPr>
               <w:sz w:val="28"/>
               <w:szCs w:val="28"/>
             </w:rPr>
-          </w:pPr>
-        </w:p>
-        <w:p>
-          <w:pPr>
-            <w:shd w:val="clear" w:color="auto" w:fill="FFFFFF"/>
-            <w:suppressAutoHyphens w:val="0"/>
-            <w:spacing w:before="180" w:after="180" w:line="240" w:lineRule="auto"/>
-            <w:rPr>
-              <w:sz w:val="28"/>
-              <w:szCs w:val="28"/>
-            </w:rPr>
-          </w:pPr>
-          <w:r>
-            <w:rPr>
-              <w:sz w:val="28"/>
-              <w:szCs w:val="28"/>
-            </w:rPr>
-            <w:lastRenderedPageBreak/>
             <w:t xml:space="preserve">Nuestro archivo JS el cual hemos enlazado en el head de nuestro </w:t>
           </w:r>
           <w:proofErr w:type="spellStart"/>
@@ -2914,15 +2803,13 @@
             </w:rPr>
             <w:t xml:space="preserve">, </w:t>
           </w:r>
-          <w:proofErr w:type="spellStart"/>
           <w:r>
             <w:rPr>
               <w:sz w:val="28"/>
               <w:szCs w:val="28"/>
             </w:rPr>
-            <w:t>esta</w:t>
+            <w:t>está</w:t>
           </w:r>
-          <w:proofErr w:type="spellEnd"/>
           <w:r>
             <w:rPr>
               <w:sz w:val="28"/>
@@ -3074,13 +2961,22 @@
           <w:sz w:val="28"/>
           <w:szCs w:val="28"/>
         </w:rPr>
-        <w:t xml:space="preserve">Primero establecemos mediante el evento </w:t>
+        <w:t xml:space="preserve">Primero establecemos mediante el </w:t>
+      </w:r>
+      <w:r>
+        <w:rPr>
+          <w:sz w:val="28"/>
+          <w:szCs w:val="28"/>
+          <w:u w:val="single"/>
+        </w:rPr>
+        <w:t xml:space="preserve">evento </w:t>
       </w:r>
       <w:proofErr w:type="spellStart"/>
       <w:r>
         <w:rPr>
           <w:sz w:val="28"/>
           <w:szCs w:val="28"/>
+          <w:u w:val="single"/>
         </w:rPr>
         <w:t>onload</w:t>
       </w:r>
@@ -3152,23 +3048,22 @@
           <w:sz w:val="28"/>
           <w:szCs w:val="28"/>
         </w:rPr>
-        <w:t xml:space="preserve">A </w:t>
+        <w:t xml:space="preserve">A continuación, analizamos la </w:t>
       </w:r>
-      <w:proofErr w:type="gramStart"/>
       <w:r>
         <w:rPr>
           <w:sz w:val="28"/>
           <w:szCs w:val="28"/>
-        </w:rPr>
-        <w:t>continuación</w:t>
+          <w:u w:val="single"/>
+        </w:rPr>
+        <w:t>función validación</w:t>
       </w:r>
-      <w:proofErr w:type="gramEnd"/>
       <w:r>
         <w:rPr>
           <w:sz w:val="28"/>
           <w:szCs w:val="28"/>
         </w:rPr>
-        <w:t xml:space="preserve"> analizamos la función validación:</w:t>
+        <w:t>:</w:t>
       </w:r>
     </w:p>
     <w:p>
@@ -3240,17 +3135,16 @@
           <w:sz w:val="28"/>
           <w:szCs w:val="28"/>
         </w:rPr>
-        <w:t>Lo primero que analizamos en nuestra función es que todos los campos deben de estar completos, ninguno debe de encontrarse en blanco</w:t>
+        <w:t xml:space="preserve">Lo primero que analizamos en nuestra función es que todos los campos deben de estar completos, ninguno debe de encontrarse en blanco. </w:t>
       </w:r>
-      <w:proofErr w:type="gramStart"/>
-      <w:r>
-        <w:rPr>
-          <w:sz w:val="28"/>
-          <w:szCs w:val="28"/>
-        </w:rPr>
-        <w:t xml:space="preserve">. </w:t>
-      </w:r>
-      <w:proofErr w:type="gramEnd"/>
+    </w:p>
+    <w:p>
+      <w:pPr>
+        <w:rPr>
+          <w:sz w:val="28"/>
+          <w:szCs w:val="28"/>
+        </w:rPr>
+      </w:pPr>
       <w:r>
         <w:rPr>
           <w:sz w:val="28"/>
@@ -3288,71 +3182,7 @@
           <w:sz w:val="28"/>
           <w:szCs w:val="28"/>
         </w:rPr>
-        <w:t xml:space="preserve">() el cual nos devuelve la cadena despojada de los espacios. Por lo </w:t>
-      </w:r>
-      <w:proofErr w:type="gramStart"/>
-      <w:r>
-        <w:rPr>
-          <w:sz w:val="28"/>
-          <w:szCs w:val="28"/>
-        </w:rPr>
-        <w:t>tanto</w:t>
-      </w:r>
-      <w:proofErr w:type="gramEnd"/>
-      <w:r>
-        <w:rPr>
-          <w:sz w:val="28"/>
-          <w:szCs w:val="28"/>
-        </w:rPr>
-        <w:t xml:space="preserve"> si todos los campos están </w:t>
-      </w:r>
-      <w:proofErr w:type="spellStart"/>
-      <w:r>
-        <w:rPr>
-          <w:sz w:val="28"/>
-          <w:szCs w:val="28"/>
-        </w:rPr>
-        <w:t>vacios</w:t>
-      </w:r>
-      <w:proofErr w:type="spellEnd"/>
-      <w:r>
-        <w:rPr>
-          <w:sz w:val="28"/>
-          <w:szCs w:val="28"/>
-        </w:rPr>
-        <w:t xml:space="preserve">, mostramos un </w:t>
-      </w:r>
-      <w:proofErr w:type="spellStart"/>
-      <w:r>
-        <w:rPr>
-          <w:sz w:val="28"/>
-          <w:szCs w:val="28"/>
-        </w:rPr>
-        <w:t>alert</w:t>
-      </w:r>
-      <w:proofErr w:type="spellEnd"/>
-      <w:r>
-        <w:rPr>
-          <w:sz w:val="28"/>
-          <w:szCs w:val="28"/>
-        </w:rPr>
-        <w:t xml:space="preserve"> y devolvemos un false en la función para que no se lleve a cabo el </w:t>
-      </w:r>
-      <w:proofErr w:type="spellStart"/>
-      <w:r>
-        <w:rPr>
-          <w:sz w:val="28"/>
-          <w:szCs w:val="28"/>
-        </w:rPr>
-        <w:t>submit</w:t>
-      </w:r>
-      <w:proofErr w:type="spellEnd"/>
-      <w:r>
-        <w:rPr>
-          <w:sz w:val="28"/>
-          <w:szCs w:val="28"/>
-        </w:rPr>
-        <w:t xml:space="preserve"> que describimos anteriormente.</w:t>
+        <w:t>() el cual nos devuelve la cadena despojada de los espacios. Por lo tanto, si todos los campos están vacíos, devolvemos un false en la función para que no se lleve a cabo el submit, y se muestre una alerta (alert).</w:t>
       </w:r>
     </w:p>
     <w:p>
@@ -3362,53 +3192,12 @@
           <w:szCs w:val="28"/>
         </w:rPr>
       </w:pPr>
-    </w:p>
-    <w:p>
-      <w:pPr>
-        <w:rPr>
-          <w:sz w:val="28"/>
-          <w:szCs w:val="28"/>
-        </w:rPr>
-      </w:pPr>
-    </w:p>
-    <w:p>
-      <w:pPr>
-        <w:rPr>
-          <w:sz w:val="28"/>
-          <w:szCs w:val="28"/>
-        </w:rPr>
-      </w:pPr>
-    </w:p>
-    <w:p>
-      <w:pPr>
-        <w:rPr>
-          <w:sz w:val="28"/>
-          <w:szCs w:val="28"/>
-        </w:rPr>
-      </w:pPr>
-    </w:p>
-    <w:p>
-      <w:pPr>
-        <w:rPr>
-          <w:sz w:val="28"/>
-          <w:szCs w:val="28"/>
-        </w:rPr>
-      </w:pPr>
-    </w:p>
-    <w:p>
-      <w:pPr>
-        <w:rPr>
-          <w:sz w:val="28"/>
-          <w:szCs w:val="28"/>
-        </w:rPr>
-      </w:pPr>
       <w:r>
         <w:rPr>
           <w:sz w:val="28"/>
           <w:szCs w:val="28"/>
         </w:rPr>
-        <w:lastRenderedPageBreak/>
-        <w:t>Lo segundo que analizamos es que el Nombre empiece por letra mayúscula:</w:t>
+        <w:t>Lo segundo que analizamos es que el nombre empiece por letra mayúscula:</w:t>
       </w:r>
     </w:p>
     <w:p>
@@ -3471,7 +3260,7 @@
     <w:p>
       <w:pPr>
         <w:rPr>
-          <w:rFonts w:ascii="Consolas" w:eastAsia="Times New Roman" w:hAnsi="Consolas" w:cs="Times New Roman"/>
+          <w:rFonts w:ascii="Consolas" w:hAnsi="Consolas" w:eastAsia="Times New Roman" w:cs="Times New Roman"/>
           <w:i/>
           <w:iCs/>
           <w:color w:val="66D9EF"/>
@@ -3493,33 +3282,15 @@
           <w:sz w:val="28"/>
           <w:szCs w:val="28"/>
         </w:rPr>
-        <w:t xml:space="preserve">Para ello, utilizamos expresiones regulares y con el método match </w:t>
+        <w:t xml:space="preserve">Para ello, utilizamos expresiones regulares y con el método match observamos las ocurrencias y lo analizamos con un </w:t>
       </w:r>
-      <w:proofErr w:type="spellStart"/>
       <w:r>
         <w:rPr>
           <w:sz w:val="28"/>
           <w:szCs w:val="28"/>
         </w:rPr>
-        <w:t>obsevamos</w:t>
+        <w:t>condicional</w:t>
       </w:r>
-      <w:proofErr w:type="spellEnd"/>
-      <w:r>
-        <w:rPr>
-          <w:sz w:val="28"/>
-          <w:szCs w:val="28"/>
-        </w:rPr>
-        <w:t xml:space="preserve"> las ocurrencias y lo analizamos con un </w:t>
-      </w:r>
-      <w:proofErr w:type="spellStart"/>
-      <w:r>
-        <w:rPr>
-          <w:sz w:val="28"/>
-          <w:szCs w:val="28"/>
-        </w:rPr>
-        <w:t>condicinal</w:t>
-      </w:r>
-      <w:proofErr w:type="spellEnd"/>
       <w:r>
         <w:rPr>
           <w:sz w:val="28"/>
@@ -3588,7 +3359,7 @@
           <w:sz w:val="28"/>
           <w:szCs w:val="28"/>
         </w:rPr>
-        <w:t>Para el teléfono y email utilizamos expresiones regulares de la misma manera que para el nombre. Lo difícil en esta cuestión es dar con la expresión regular correcta para conseguir el objetivo:</w:t>
+        <w:t xml:space="preserve">Para el teléfono y email utilizamos expresiones regulares de la misma manera que para el nombre. </w:t>
       </w:r>
     </w:p>
     <w:p>
@@ -3600,29 +3371,38 @@
       </w:pPr>
       <w:r>
         <w:rPr>
-          <w:noProof/>
-          <w:sz w:val="28"/>
-          <w:szCs w:val="28"/>
-          <w:lang w:eastAsia="es-ES"/>
-        </w:rPr>
+          <w:sz w:val="28"/>
+          <w:szCs w:val="28"/>
+        </w:rPr>
+        <w:t>Lo difícil en esta cuestión es dar con la expresión regular correcta para conseguir el objetivo:</w:t>
+      </w:r>
+    </w:p>
+    <w:p w14:noSpellErr="1">
+      <w:pPr>
+        <w:rPr>
+          <w:sz w:val="28"/>
+          <w:szCs w:val="28"/>
+        </w:rPr>
+      </w:pPr>
+      <w:r>
         <w:drawing>
-          <wp:inline distT="0" distB="0" distL="0" distR="0" wp14:anchorId="1E67B683" wp14:editId="55D6519B">
+          <wp:inline wp14:editId="28DF7CD0" wp14:anchorId="1E67B683">
             <wp:extent cx="6645910" cy="2973705"/>
             <wp:effectExtent l="0" t="0" r="2540" b="0"/>
-            <wp:docPr id="18" name="Imagen 18"/>
+            <wp:docPr id="18" name="Imagen 18" title=""/>
             <wp:cNvGraphicFramePr>
-              <a:graphicFrameLocks xmlns:a="http://schemas.openxmlformats.org/drawingml/2006/main" noChangeAspect="1"/>
+              <a:graphicFrameLocks noChangeAspect="1"/>
             </wp:cNvGraphicFramePr>
-            <a:graphic xmlns:a="http://schemas.openxmlformats.org/drawingml/2006/main">
+            <a:graphic>
               <a:graphicData uri="http://schemas.openxmlformats.org/drawingml/2006/picture">
-                <pic:pic xmlns:pic="http://schemas.openxmlformats.org/drawingml/2006/picture">
+                <pic:pic>
                   <pic:nvPicPr>
-                    <pic:cNvPr id="18" name="expresion.png"/>
+                    <pic:cNvPr id="0" name="Imagen 18"/>
                     <pic:cNvPicPr/>
                   </pic:nvPicPr>
                   <pic:blipFill>
-                    <a:blip r:embed="rId18">
-                      <a:extLst>
+                    <a:blip r:embed="Ree511af0d8a841d6">
+                      <a:extLst xmlns:a="http://schemas.openxmlformats.org/drawingml/2006/main">
                         <a:ext uri="{28A0092B-C50C-407E-A947-70E740481C1C}">
                           <a14:useLocalDpi xmlns:a14="http://schemas.microsoft.com/office/drawing/2010/main" val="0"/>
                         </a:ext>
@@ -3633,7 +3413,7 @@
                     </a:stretch>
                   </pic:blipFill>
                   <pic:spPr>
-                    <a:xfrm>
+                    <a:xfrm rot="0" flipH="0" flipV="0">
                       <a:off x="0" y="0"/>
                       <a:ext cx="6645910" cy="2973705"/>
                     </a:xfrm>
@@ -3648,7 +3428,6 @@
         </w:drawing>
       </w:r>
     </w:p>
-    <w:p/>
     <w:p>
       <w:pPr>
         <w:rPr>
@@ -3661,39 +3440,7 @@
           <w:sz w:val="28"/>
           <w:szCs w:val="28"/>
         </w:rPr>
-        <w:t xml:space="preserve">Cuando ya hemos analizado los campos input </w:t>
-      </w:r>
-      <w:proofErr w:type="spellStart"/>
-      <w:r>
-        <w:rPr>
-          <w:sz w:val="28"/>
-          <w:szCs w:val="28"/>
-        </w:rPr>
-        <w:t>text</w:t>
-      </w:r>
-      <w:proofErr w:type="spellEnd"/>
-      <w:r>
-        <w:rPr>
-          <w:sz w:val="28"/>
-          <w:szCs w:val="28"/>
-        </w:rPr>
-        <w:t xml:space="preserve">, el siguiente objetivo es analizar los campos input radio e input </w:t>
-      </w:r>
-      <w:proofErr w:type="spellStart"/>
-      <w:r>
-        <w:rPr>
-          <w:sz w:val="28"/>
-          <w:szCs w:val="28"/>
-        </w:rPr>
-        <w:t>checkbox</w:t>
-      </w:r>
-      <w:proofErr w:type="spellEnd"/>
-      <w:r>
-        <w:rPr>
-          <w:sz w:val="28"/>
-          <w:szCs w:val="28"/>
-        </w:rPr>
-        <w:t>.</w:t>
+        <w:t>Cuando ya hemos analizado los inputs tipo texto, el siguiente objetivo es analizar los campos input tipo radio e input tipo checkbox.</w:t>
       </w:r>
     </w:p>
     <w:p>
@@ -3830,24 +3577,13 @@
         </w:rPr>
         <w:t>. Este grupo se va a comportar como un “</w:t>
       </w:r>
-      <w:proofErr w:type="spellStart"/>
-      <w:proofErr w:type="gramStart"/>
       <w:r>
         <w:rPr>
           <w:sz w:val="28"/>
           <w:szCs w:val="28"/>
         </w:rPr>
-        <w:t>array</w:t>
+        <w:t>array” y</w:t>
       </w:r>
-      <w:proofErr w:type="spellEnd"/>
-      <w:r>
-        <w:rPr>
-          <w:sz w:val="28"/>
-          <w:szCs w:val="28"/>
-        </w:rPr>
-        <w:t>”  y</w:t>
-      </w:r>
-      <w:proofErr w:type="gramEnd"/>
       <w:r>
         <w:rPr>
           <w:sz w:val="28"/>
@@ -3879,15 +3615,13 @@
           <w:szCs w:val="28"/>
         </w:rPr>
       </w:pPr>
-      <w:proofErr w:type="spellStart"/>
       <w:r>
         <w:rPr>
           <w:sz w:val="28"/>
           <w:szCs w:val="28"/>
         </w:rPr>
-        <w:t>Tambien</w:t>
+        <w:t>También</w:t>
       </w:r>
-      <w:proofErr w:type="spellEnd"/>
       <w:r>
         <w:rPr>
           <w:sz w:val="28"/>
@@ -4267,23 +4001,23 @@
           <w:sz w:val="28"/>
           <w:szCs w:val="28"/>
         </w:rPr>
-        <w:t xml:space="preserve">Analizamos </w:t>
+        <w:t xml:space="preserve">Analizamos que, si </w:t>
       </w:r>
-      <w:proofErr w:type="gramStart"/>
+      <w:proofErr w:type="spellStart"/>
       <w:r>
         <w:rPr>
           <w:sz w:val="28"/>
           <w:szCs w:val="28"/>
         </w:rPr>
-        <w:t>que</w:t>
+        <w:t>ningunpo</w:t>
       </w:r>
-      <w:proofErr w:type="gramEnd"/>
+      <w:proofErr w:type="spellEnd"/>
       <w:r>
         <w:rPr>
           <w:sz w:val="28"/>
           <w:szCs w:val="28"/>
         </w:rPr>
-        <w:t xml:space="preserve"> si todos nuestros ingredientes no están </w:t>
+        <w:t xml:space="preserve"> de nuestros ingredientes están </w:t>
       </w:r>
       <w:proofErr w:type="spellStart"/>
       <w:r>
@@ -4299,7 +4033,7 @@
           <w:sz w:val="28"/>
           <w:szCs w:val="28"/>
         </w:rPr>
-        <w:t xml:space="preserve">, devolvemos un </w:t>
+        <w:t xml:space="preserve">, mostramos un </w:t>
       </w:r>
       <w:proofErr w:type="spellStart"/>
       <w:r>
@@ -4315,7 +4049,7 @@
           <w:sz w:val="28"/>
           <w:szCs w:val="28"/>
         </w:rPr>
-        <w:t xml:space="preserve"> y un false a la función.</w:t>
+        <w:t xml:space="preserve"> y devolvemos un false a la función.</w:t>
       </w:r>
     </w:p>
     <w:p>
@@ -4333,7 +4067,7 @@
         <w:t>Cuando tenemos todas nuestras validaciones comprobadas y ninguna devuelve un false, es el momento de analizar el precio de nuestra pizza con su tamaño e ingredientes correspondientes:</w:t>
       </w:r>
     </w:p>
-    <w:p>
+    <w:p w14:noSpellErr="1">
       <w:pPr>
         <w:rPr>
           <w:sz w:val="28"/>
@@ -4341,30 +4075,24 @@
         </w:rPr>
       </w:pPr>
       <w:r>
-        <w:rPr>
-          <w:noProof/>
-          <w:sz w:val="28"/>
-          <w:szCs w:val="28"/>
-          <w:lang w:eastAsia="es-ES"/>
-        </w:rPr>
         <w:drawing>
-          <wp:inline distT="0" distB="0" distL="0" distR="0" wp14:anchorId="6767DD0F" wp14:editId="1CAAD383">
+          <wp:inline wp14:editId="35A60934" wp14:anchorId="6767DD0F">
             <wp:extent cx="6645910" cy="3506470"/>
             <wp:effectExtent l="0" t="0" r="2540" b="0"/>
-            <wp:docPr id="24" name="Imagen 24"/>
+            <wp:docPr id="24" name="Imagen 24" title=""/>
             <wp:cNvGraphicFramePr>
-              <a:graphicFrameLocks xmlns:a="http://schemas.openxmlformats.org/drawingml/2006/main" noChangeAspect="1"/>
+              <a:graphicFrameLocks noChangeAspect="1"/>
             </wp:cNvGraphicFramePr>
-            <a:graphic xmlns:a="http://schemas.openxmlformats.org/drawingml/2006/main">
+            <a:graphic>
               <a:graphicData uri="http://schemas.openxmlformats.org/drawingml/2006/picture">
-                <pic:pic xmlns:pic="http://schemas.openxmlformats.org/drawingml/2006/picture">
+                <pic:pic>
                   <pic:nvPicPr>
-                    <pic:cNvPr id="24" name="final.png"/>
+                    <pic:cNvPr id="0" name="Imagen 24"/>
                     <pic:cNvPicPr/>
                   </pic:nvPicPr>
                   <pic:blipFill>
-                    <a:blip r:embed="rId22">
-                      <a:extLst>
+                    <a:blip r:embed="R9860e06b85304dd7">
+                      <a:extLst xmlns:a="http://schemas.openxmlformats.org/drawingml/2006/main">
                         <a:ext uri="{28A0092B-C50C-407E-A947-70E740481C1C}">
                           <a14:useLocalDpi xmlns:a14="http://schemas.microsoft.com/office/drawing/2010/main" val="0"/>
                         </a:ext>
@@ -4375,7 +4103,7 @@
                     </a:stretch>
                   </pic:blipFill>
                   <pic:spPr>
-                    <a:xfrm>
+                    <a:xfrm rot="0" flipH="0" flipV="0">
                       <a:off x="0" y="0"/>
                       <a:ext cx="6645910" cy="3506470"/>
                     </a:xfrm>
@@ -4397,14 +4125,6 @@
           <w:szCs w:val="28"/>
         </w:rPr>
       </w:pPr>
-    </w:p>
-    <w:p>
-      <w:pPr>
-        <w:rPr>
-          <w:sz w:val="28"/>
-          <w:szCs w:val="28"/>
-        </w:rPr>
-      </w:pPr>
       <w:r>
         <w:rPr>
           <w:sz w:val="28"/>
@@ -4428,7 +4148,6 @@
         </w:rPr>
         <w:t xml:space="preserve"> y el </w:t>
       </w:r>
-      <w:proofErr w:type="spellStart"/>
       <w:r>
         <w:rPr>
           <w:sz w:val="28"/>
@@ -4436,7 +4155,6 @@
         </w:rPr>
         <w:t>switch</w:t>
       </w:r>
-      <w:proofErr w:type="spellEnd"/>
       <w:r>
         <w:rPr>
           <w:sz w:val="28"/>
@@ -4444,15 +4162,13 @@
         </w:rPr>
         <w:t xml:space="preserve">. Para saber </w:t>
       </w:r>
-      <w:proofErr w:type="spellStart"/>
       <w:r>
         <w:rPr>
           <w:sz w:val="28"/>
           <w:szCs w:val="28"/>
         </w:rPr>
-        <w:t>cuantos</w:t>
+        <w:t>cuántos</w:t>
       </w:r>
-      <w:proofErr w:type="spellEnd"/>
       <w:r>
         <w:rPr>
           <w:sz w:val="28"/>
@@ -4500,15 +4216,13 @@
           <w:szCs w:val="28"/>
         </w:rPr>
       </w:pPr>
-      <w:proofErr w:type="spellStart"/>
       <w:r>
         <w:rPr>
           <w:sz w:val="28"/>
           <w:szCs w:val="28"/>
         </w:rPr>
-        <w:t>Despues</w:t>
+        <w:t>Después</w:t>
       </w:r>
-      <w:proofErr w:type="spellEnd"/>
       <w:r>
         <w:rPr>
           <w:sz w:val="28"/>
@@ -4626,7 +4340,7 @@
           <w:sz w:val="28"/>
           <w:szCs w:val="28"/>
         </w:rPr>
-        <w:t xml:space="preserve">Todo el proyecto se encuentra comentado a cada paso para explicar las decisiones que se toman en cada momento. </w:t>
+        <w:t xml:space="preserve">Todo el proyecto se encuentra comentado para explicar las decisiones que se toman en cada momento. </w:t>
       </w:r>
     </w:p>
     <w:p>
@@ -4641,25 +4355,9 @@
           <w:sz w:val="28"/>
           <w:szCs w:val="28"/>
         </w:rPr>
-        <w:t xml:space="preserve">La memoria solamente es una explicación rápida de </w:t>
+        <w:t>Esta memoria es un resumen de cómo funciona el proyecto.</w:t>
       </w:r>
-      <w:proofErr w:type="spellStart"/>
-      <w:r>
-        <w:rPr>
-          <w:sz w:val="28"/>
-          <w:szCs w:val="28"/>
-        </w:rPr>
-        <w:t>como</w:t>
-      </w:r>
-      <w:proofErr w:type="spellEnd"/>
-      <w:r>
-        <w:rPr>
-          <w:sz w:val="28"/>
-          <w:szCs w:val="28"/>
-        </w:rPr>
-        <w:t xml:space="preserve"> funciona el proyecto.</w:t>
-      </w:r>
-      <w:bookmarkStart w:id="0" w:name="_GoBack"/>
+      <w:bookmarkStart w:name="_GoBack" w:id="0"/>
       <w:bookmarkEnd w:id="0"/>
     </w:p>
     <w:sectPr>
@@ -4667,7 +4365,7 @@
       <w:footerReference w:type="default" r:id="rId25"/>
       <w:headerReference w:type="first" r:id="rId26"/>
       <w:footerReference w:type="first" r:id="rId27"/>
-      <w:pgSz w:w="11906" w:h="16838"/>
+      <w:pgSz w:w="11906" w:h="16838" w:orient="portrait"/>
       <w:pgMar w:top="765" w:right="720" w:bottom="720" w:left="720" w:header="708" w:footer="0" w:gutter="0"/>
       <w:pgNumType w:start="0"/>
       <w:cols w:space="720"/>
@@ -4849,7 +4547,7 @@
 </file>
 
 <file path=word/header1.xml><?xml version="1.0" encoding="utf-8"?>
-<w:hdr xmlns:wpc="http://schemas.microsoft.com/office/word/2010/wordprocessingCanvas" xmlns:cx="http://schemas.microsoft.com/office/drawing/2014/chartex" xmlns:mc="http://schemas.openxmlformats.org/markup-compatibility/2006" xmlns:o="urn:schemas-microsoft-com:office:office" xmlns:r="http://schemas.openxmlformats.org/officeDocument/2006/relationships" xmlns:m="http://schemas.openxmlformats.org/officeDocument/2006/math" xmlns:v="urn:schemas-microsoft-com:vml" xmlns:wp14="http://schemas.microsoft.com/office/word/2010/wordprocessingDrawing" xmlns:wp="http://schemas.openxmlformats.org/drawingml/2006/wordprocessingDrawing" xmlns:w10="urn:schemas-microsoft-com:office:word" xmlns:w="http://schemas.openxmlformats.org/wordprocessingml/2006/main" xmlns:w14="http://schemas.microsoft.com/office/word/2010/wordml" xmlns:w15="http://schemas.microsoft.com/office/word/2012/wordml" xmlns:w16se="http://schemas.microsoft.com/office/word/2015/wordml/symex" xmlns:wpg="http://schemas.microsoft.com/office/word/2010/wordprocessingGroup" xmlns:wpi="http://schemas.microsoft.com/office/word/2010/wordprocessingInk" xmlns:wne="http://schemas.microsoft.com/office/word/2006/wordml" xmlns:wps="http://schemas.microsoft.com/office/word/2010/wordprocessingShape" mc:Ignorable="w14 w15 w16se wp14">
+<w:hdr xmlns:wpc="http://schemas.microsoft.com/office/word/2010/wordprocessingCanvas" xmlns:cx="http://schemas.microsoft.com/office/drawing/2014/chartex" xmlns:mc="http://schemas.openxmlformats.org/markup-compatibility/2006" xmlns:o="urn:schemas-microsoft-com:office:office" xmlns:r="http://schemas.openxmlformats.org/officeDocument/2006/relationships" xmlns:m="http://schemas.openxmlformats.org/officeDocument/2006/math" xmlns:v="urn:schemas-microsoft-com:vml" xmlns:wp14="http://schemas.microsoft.com/office/word/2010/wordprocessingDrawing" xmlns:wp="http://schemas.openxmlformats.org/drawingml/2006/wordprocessingDrawing" xmlns:w10="urn:schemas-microsoft-com:office:word" xmlns:w="http://schemas.openxmlformats.org/wordprocessingml/2006/main" xmlns:w14="http://schemas.microsoft.com/office/word/2010/wordml" xmlns:w15="http://schemas.microsoft.com/office/word/2012/wordml" xmlns:w16se="http://schemas.microsoft.com/office/word/2015/wordml/symex" xmlns:wpg="http://schemas.microsoft.com/office/word/2010/wordprocessingGroup" xmlns:wpi="http://schemas.microsoft.com/office/word/2010/wordprocessingInk" xmlns:wne="http://schemas.microsoft.com/office/word/2006/wordml" xmlns:wps="http://schemas.microsoft.com/office/word/2010/wordprocessingShape" xmlns:a="http://schemas.openxmlformats.org/drawingml/2006/main" mc:Ignorable="w14 w15 w16se wp14">
   <w:p>
     <w:pPr>
       <w:pStyle w:val="Encabezado"/>
@@ -4988,7 +4686,7 @@
         </mc:Choice>
         <mc:Fallback>
           <w:pict>
-            <v:rect w14:anchorId="0EE585DE" id="Rectángulo 197" o:spid="_x0000_s1026" style="position:absolute;margin-left:472.1pt;margin-top:37.5pt;width:523.3pt;height:22.55pt;z-index:-503316428;visibility:visible;mso-wrap-style:square;mso-width-percent:1000;mso-wrap-distance-left:9.35pt;mso-wrap-distance-top:0;mso-wrap-distance-right:9.3pt;mso-wrap-distance-bottom:0;mso-position-horizontal:right;mso-position-horizontal-relative:margin;mso-position-vertical:absolute;mso-position-vertical-relative:page;mso-width-percent:1000;mso-width-relative:margin;v-text-anchor:middle" o:gfxdata="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" o:allowincell="f" o:allowoverlap="f" fillcolor="#5b9bd5 [3204]" stroked="f" strokeweight="1pt">
+            <v:rect id="Rectángulo 197" style="position:absolute;margin-left:472.1pt;margin-top:37.5pt;width:523.3pt;height:22.55pt;z-index:-503316428;visibility:visible;mso-wrap-style:square;mso-width-percent:1000;mso-wrap-distance-left:9.35pt;mso-wrap-distance-top:0;mso-wrap-distance-right:9.3pt;mso-wrap-distance-bottom:0;mso-position-horizontal:right;mso-position-horizontal-relative:margin;mso-position-vertical:absolute;mso-position-vertical-relative:page;mso-width-percent:1000;mso-width-relative:margin;v-text-anchor:middle" o:spid="_x0000_s1026" o:allowincell="f" o:allowoverlap="f" fillcolor="#5b9bd5 [3204]" stroked="f" strokeweight="1pt" w14:anchorId="0EE585DE" o:gfxdata="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">
               <v:textbox>
                 <w:txbxContent>
                   <w:p>
@@ -5120,8 +4818,145 @@
 </w:hdr>
 </file>
 
+<file path=word/intelligence2.xml><?xml version="1.0" encoding="utf-8"?>
+<int2:intelligence xmlns:int2="http://schemas.microsoft.com/office/intelligence/2020/intelligence">
+  <int2:observations>
+    <int2:textHash int2:hashCode="Q+75piq7ix4WVP" int2:id="mu+pjUxV">
+      <int2:state int2:type="LegacyProofing" int2:value="Rejected"/>
+    </int2:textHash>
+    <int2:textHash int2:hashCode="lQo5tsKTS7cvLe" int2:id="vXkgWfHf">
+      <int2:state int2:type="LegacyProofing" int2:value="Rejected"/>
+    </int2:textHash>
+    <int2:textHash int2:hashCode="P6QFTyFPD4Bj2P" int2:id="SwiK4jF3">
+      <int2:state int2:type="LegacyProofing" int2:value="Rejected"/>
+    </int2:textHash>
+    <int2:textHash int2:hashCode="gpBBIOzyWX/5fM" int2:id="YfD0QHgk">
+      <int2:state int2:type="LegacyProofing" int2:value="Rejected"/>
+    </int2:textHash>
+    <int2:textHash int2:hashCode="VwGIkAKaXKBQbg" int2:id="YP1dmg1h">
+      <int2:state int2:type="LegacyProofing" int2:value="Rejected"/>
+    </int2:textHash>
+    <int2:textHash int2:hashCode="aumZVSoNLcoU1i" int2:id="tIItj7c0">
+      <int2:state int2:type="LegacyProofing" int2:value="Rejected"/>
+    </int2:textHash>
+  </int2:observations>
+  <int2:intelligenceSettings/>
+</int2:intelligence>
+</file>
+
 <file path=word/numbering.xml><?xml version="1.0" encoding="utf-8"?>
 <w:numbering xmlns:wpc="http://schemas.microsoft.com/office/word/2010/wordprocessingCanvas" xmlns:cx="http://schemas.microsoft.com/office/drawing/2014/chartex" xmlns:mc="http://schemas.openxmlformats.org/markup-compatibility/2006" xmlns:o="urn:schemas-microsoft-com:office:office" xmlns:r="http://schemas.openxmlformats.org/officeDocument/2006/relationships" xmlns:m="http://schemas.openxmlformats.org/officeDocument/2006/math" xmlns:v="urn:schemas-microsoft-com:vml" xmlns:wp14="http://schemas.microsoft.com/office/word/2010/wordprocessingDrawing" xmlns:wp="http://schemas.openxmlformats.org/drawingml/2006/wordprocessingDrawing" xmlns:w10="urn:schemas-microsoft-com:office:word" xmlns:w="http://schemas.openxmlformats.org/wordprocessingml/2006/main" xmlns:w14="http://schemas.microsoft.com/office/word/2010/wordml" xmlns:w15="http://schemas.microsoft.com/office/word/2012/wordml" xmlns:w16se="http://schemas.microsoft.com/office/word/2015/wordml/symex" xmlns:wpg="http://schemas.microsoft.com/office/word/2010/wordprocessingGroup" xmlns:wpi="http://schemas.microsoft.com/office/word/2010/wordprocessingInk" xmlns:wne="http://schemas.microsoft.com/office/word/2006/wordml" xmlns:wps="http://schemas.microsoft.com/office/word/2010/wordprocessingShape" mc:Ignorable="w14 w15 w16se wp14">
+  <w:abstractNum xmlns:w="http://schemas.openxmlformats.org/wordprocessingml/2006/main" w:abstractNumId="41">
+    <w:multiLevelType xmlns:w="http://schemas.openxmlformats.org/wordprocessingml/2006/main" w:val="hybridMultilevel"/>
+    <w:lvl xmlns:w="http://schemas.openxmlformats.org/wordprocessingml/2006/main" w:ilvl="0">
+      <w:start w:val="1"/>
+      <w:numFmt w:val="bullet"/>
+      <w:lvlText w:val=""/>
+      <w:lvlJc w:val="left"/>
+      <w:pPr>
+        <w:ind w:left="720" w:hanging="360"/>
+      </w:pPr>
+      <w:rPr>
+        <w:rFonts w:hint="default" w:ascii="Symbol" w:hAnsi="Symbol"/>
+      </w:rPr>
+    </w:lvl>
+    <w:lvl xmlns:w="http://schemas.openxmlformats.org/wordprocessingml/2006/main" w:ilvl="1">
+      <w:start w:val="1"/>
+      <w:numFmt w:val="bullet"/>
+      <w:lvlText w:val="o"/>
+      <w:lvlJc w:val="left"/>
+      <w:pPr>
+        <w:ind w:left="1440" w:hanging="360"/>
+      </w:pPr>
+      <w:rPr>
+        <w:rFonts w:hint="default" w:ascii="Courier New" w:hAnsi="Courier New"/>
+      </w:rPr>
+    </w:lvl>
+    <w:lvl xmlns:w="http://schemas.openxmlformats.org/wordprocessingml/2006/main" w:ilvl="2">
+      <w:start w:val="1"/>
+      <w:numFmt w:val="bullet"/>
+      <w:lvlText w:val=""/>
+      <w:lvlJc w:val="left"/>
+      <w:pPr>
+        <w:ind w:left="2160" w:hanging="360"/>
+      </w:pPr>
+      <w:rPr>
+        <w:rFonts w:hint="default" w:ascii="Wingdings" w:hAnsi="Wingdings"/>
+      </w:rPr>
+    </w:lvl>
+    <w:lvl xmlns:w="http://schemas.openxmlformats.org/wordprocessingml/2006/main" w:ilvl="3">
+      <w:start w:val="1"/>
+      <w:numFmt w:val="bullet"/>
+      <w:lvlText w:val=""/>
+      <w:lvlJc w:val="left"/>
+      <w:pPr>
+        <w:ind w:left="2880" w:hanging="360"/>
+      </w:pPr>
+      <w:rPr>
+        <w:rFonts w:hint="default" w:ascii="Symbol" w:hAnsi="Symbol"/>
+      </w:rPr>
+    </w:lvl>
+    <w:lvl xmlns:w="http://schemas.openxmlformats.org/wordprocessingml/2006/main" w:ilvl="4">
+      <w:start w:val="1"/>
+      <w:numFmt w:val="bullet"/>
+      <w:lvlText w:val="o"/>
+      <w:lvlJc w:val="left"/>
+      <w:pPr>
+        <w:ind w:left="3600" w:hanging="360"/>
+      </w:pPr>
+      <w:rPr>
+        <w:rFonts w:hint="default" w:ascii="Courier New" w:hAnsi="Courier New"/>
+      </w:rPr>
+    </w:lvl>
+    <w:lvl xmlns:w="http://schemas.openxmlformats.org/wordprocessingml/2006/main" w:ilvl="5">
+      <w:start w:val="1"/>
+      <w:numFmt w:val="bullet"/>
+      <w:lvlText w:val=""/>
+      <w:lvlJc w:val="left"/>
+      <w:pPr>
+        <w:ind w:left="4320" w:hanging="360"/>
+      </w:pPr>
+      <w:rPr>
+        <w:rFonts w:hint="default" w:ascii="Wingdings" w:hAnsi="Wingdings"/>
+      </w:rPr>
+    </w:lvl>
+    <w:lvl xmlns:w="http://schemas.openxmlformats.org/wordprocessingml/2006/main" w:ilvl="6">
+      <w:start w:val="1"/>
+      <w:numFmt w:val="bullet"/>
+      <w:lvlText w:val=""/>
+      <w:lvlJc w:val="left"/>
+      <w:pPr>
+        <w:ind w:left="5040" w:hanging="360"/>
+      </w:pPr>
+      <w:rPr>
+        <w:rFonts w:hint="default" w:ascii="Symbol" w:hAnsi="Symbol"/>
+      </w:rPr>
+    </w:lvl>
+    <w:lvl xmlns:w="http://schemas.openxmlformats.org/wordprocessingml/2006/main" w:ilvl="7">
+      <w:start w:val="1"/>
+      <w:numFmt w:val="bullet"/>
+      <w:lvlText w:val="o"/>
+      <w:lvlJc w:val="left"/>
+      <w:pPr>
+        <w:ind w:left="5760" w:hanging="360"/>
+      </w:pPr>
+      <w:rPr>
+        <w:rFonts w:hint="default" w:ascii="Courier New" w:hAnsi="Courier New"/>
+      </w:rPr>
+    </w:lvl>
+    <w:lvl xmlns:w="http://schemas.openxmlformats.org/wordprocessingml/2006/main" w:ilvl="8">
+      <w:start w:val="1"/>
+      <w:numFmt w:val="bullet"/>
+      <w:lvlText w:val=""/>
+      <w:lvlJc w:val="left"/>
+      <w:pPr>
+        <w:ind w:left="6480" w:hanging="360"/>
+      </w:pPr>
+      <w:rPr>
+        <w:rFonts w:hint="default" w:ascii="Wingdings" w:hAnsi="Wingdings"/>
+      </w:rPr>
+    </w:lvl>
+  </w:abstractNum>
   <w:abstractNum w:abstractNumId="0" w15:restartNumberingAfterBreak="0">
     <w:nsid w:val="FFFFFFFE"/>
     <w:multiLevelType w:val="singleLevel"/>
@@ -5606,7 +5441,7 @@
         <w:ind w:left="720" w:hanging="360"/>
       </w:pPr>
       <w:rPr>
-        <w:rFonts w:ascii="Symbol" w:hAnsi="Symbol" w:hint="default"/>
+        <w:rFonts w:hint="default" w:ascii="Symbol" w:hAnsi="Symbol"/>
       </w:rPr>
     </w:lvl>
     <w:lvl w:ilvl="1" w:tplc="0C0A0003" w:tentative="1">
@@ -5618,7 +5453,7 @@
         <w:ind w:left="1440" w:hanging="360"/>
       </w:pPr>
       <w:rPr>
-        <w:rFonts w:ascii="Courier New" w:hAnsi="Courier New" w:cs="Courier New" w:hint="default"/>
+        <w:rFonts w:hint="default" w:ascii="Courier New" w:hAnsi="Courier New" w:cs="Courier New"/>
       </w:rPr>
     </w:lvl>
     <w:lvl w:ilvl="2" w:tplc="0C0A0005" w:tentative="1">
@@ -5630,7 +5465,7 @@
         <w:ind w:left="2160" w:hanging="360"/>
       </w:pPr>
       <w:rPr>
-        <w:rFonts w:ascii="Wingdings" w:hAnsi="Wingdings" w:hint="default"/>
+        <w:rFonts w:hint="default" w:ascii="Wingdings" w:hAnsi="Wingdings"/>
       </w:rPr>
     </w:lvl>
     <w:lvl w:ilvl="3" w:tplc="0C0A0001" w:tentative="1">
@@ -5642,7 +5477,7 @@
         <w:ind w:left="2880" w:hanging="360"/>
       </w:pPr>
       <w:rPr>
-        <w:rFonts w:ascii="Symbol" w:hAnsi="Symbol" w:hint="default"/>
+        <w:rFonts w:hint="default" w:ascii="Symbol" w:hAnsi="Symbol"/>
       </w:rPr>
     </w:lvl>
     <w:lvl w:ilvl="4" w:tplc="0C0A0003" w:tentative="1">
@@ -5654,7 +5489,7 @@
         <w:ind w:left="3600" w:hanging="360"/>
       </w:pPr>
       <w:rPr>
-        <w:rFonts w:ascii="Courier New" w:hAnsi="Courier New" w:cs="Courier New" w:hint="default"/>
+        <w:rFonts w:hint="default" w:ascii="Courier New" w:hAnsi="Courier New" w:cs="Courier New"/>
       </w:rPr>
     </w:lvl>
     <w:lvl w:ilvl="5" w:tplc="0C0A0005" w:tentative="1">
@@ -5666,7 +5501,7 @@
         <w:ind w:left="4320" w:hanging="360"/>
       </w:pPr>
       <w:rPr>
-        <w:rFonts w:ascii="Wingdings" w:hAnsi="Wingdings" w:hint="default"/>
+        <w:rFonts w:hint="default" w:ascii="Wingdings" w:hAnsi="Wingdings"/>
       </w:rPr>
     </w:lvl>
     <w:lvl w:ilvl="6" w:tplc="0C0A0001" w:tentative="1">
@@ -5678,7 +5513,7 @@
         <w:ind w:left="5040" w:hanging="360"/>
       </w:pPr>
       <w:rPr>
-        <w:rFonts w:ascii="Symbol" w:hAnsi="Symbol" w:hint="default"/>
+        <w:rFonts w:hint="default" w:ascii="Symbol" w:hAnsi="Symbol"/>
       </w:rPr>
     </w:lvl>
     <w:lvl w:ilvl="7" w:tplc="0C0A0003" w:tentative="1">
@@ -5690,7 +5525,7 @@
         <w:ind w:left="5760" w:hanging="360"/>
       </w:pPr>
       <w:rPr>
-        <w:rFonts w:ascii="Courier New" w:hAnsi="Courier New" w:cs="Courier New" w:hint="default"/>
+        <w:rFonts w:hint="default" w:ascii="Courier New" w:hAnsi="Courier New" w:cs="Courier New"/>
       </w:rPr>
     </w:lvl>
     <w:lvl w:ilvl="8" w:tplc="0C0A0005" w:tentative="1">
@@ -5702,7 +5537,7 @@
         <w:ind w:left="6480" w:hanging="360"/>
       </w:pPr>
       <w:rPr>
-        <w:rFonts w:ascii="Wingdings" w:hAnsi="Wingdings" w:hint="default"/>
+        <w:rFonts w:hint="default" w:ascii="Wingdings" w:hAnsi="Wingdings"/>
       </w:rPr>
     </w:lvl>
   </w:abstractNum>
@@ -5722,7 +5557,7 @@
         <w:ind w:left="720" w:hanging="360"/>
       </w:pPr>
       <w:rPr>
-        <w:rFonts w:ascii="Symbol" w:hAnsi="Symbol" w:cs="Symbol" w:hint="default"/>
+        <w:rFonts w:hint="default" w:ascii="Symbol" w:hAnsi="Symbol" w:cs="Symbol"/>
       </w:rPr>
     </w:lvl>
     <w:lvl w:ilvl="1">
@@ -5737,7 +5572,7 @@
         <w:ind w:left="1440" w:hanging="360"/>
       </w:pPr>
       <w:rPr>
-        <w:rFonts w:ascii="Courier New" w:hAnsi="Courier New" w:cs="Courier New" w:hint="default"/>
+        <w:rFonts w:hint="default" w:ascii="Courier New" w:hAnsi="Courier New" w:cs="Courier New"/>
       </w:rPr>
     </w:lvl>
     <w:lvl w:ilvl="2">
@@ -5752,7 +5587,7 @@
         <w:ind w:left="2160" w:hanging="360"/>
       </w:pPr>
       <w:rPr>
-        <w:rFonts w:ascii="Wingdings" w:hAnsi="Wingdings" w:cs="Wingdings" w:hint="default"/>
+        <w:rFonts w:hint="default" w:ascii="Wingdings" w:hAnsi="Wingdings" w:cs="Wingdings"/>
       </w:rPr>
     </w:lvl>
     <w:lvl w:ilvl="3">
@@ -5767,7 +5602,7 @@
         <w:ind w:left="2880" w:hanging="360"/>
       </w:pPr>
       <w:rPr>
-        <w:rFonts w:ascii="Wingdings" w:hAnsi="Wingdings" w:cs="Wingdings" w:hint="default"/>
+        <w:rFonts w:hint="default" w:ascii="Wingdings" w:hAnsi="Wingdings" w:cs="Wingdings"/>
       </w:rPr>
     </w:lvl>
     <w:lvl w:ilvl="4">
@@ -5782,7 +5617,7 @@
         <w:ind w:left="3600" w:hanging="360"/>
       </w:pPr>
       <w:rPr>
-        <w:rFonts w:ascii="Wingdings" w:hAnsi="Wingdings" w:cs="Wingdings" w:hint="default"/>
+        <w:rFonts w:hint="default" w:ascii="Wingdings" w:hAnsi="Wingdings" w:cs="Wingdings"/>
       </w:rPr>
     </w:lvl>
     <w:lvl w:ilvl="5">
@@ -5797,7 +5632,7 @@
         <w:ind w:left="4320" w:hanging="360"/>
       </w:pPr>
       <w:rPr>
-        <w:rFonts w:ascii="Wingdings" w:hAnsi="Wingdings" w:cs="Wingdings" w:hint="default"/>
+        <w:rFonts w:hint="default" w:ascii="Wingdings" w:hAnsi="Wingdings" w:cs="Wingdings"/>
       </w:rPr>
     </w:lvl>
     <w:lvl w:ilvl="6">
@@ -5812,7 +5647,7 @@
         <w:ind w:left="5040" w:hanging="360"/>
       </w:pPr>
       <w:rPr>
-        <w:rFonts w:ascii="Wingdings" w:hAnsi="Wingdings" w:cs="Wingdings" w:hint="default"/>
+        <w:rFonts w:hint="default" w:ascii="Wingdings" w:hAnsi="Wingdings" w:cs="Wingdings"/>
       </w:rPr>
     </w:lvl>
     <w:lvl w:ilvl="7">
@@ -5827,7 +5662,7 @@
         <w:ind w:left="5760" w:hanging="360"/>
       </w:pPr>
       <w:rPr>
-        <w:rFonts w:ascii="Wingdings" w:hAnsi="Wingdings" w:cs="Wingdings" w:hint="default"/>
+        <w:rFonts w:hint="default" w:ascii="Wingdings" w:hAnsi="Wingdings" w:cs="Wingdings"/>
       </w:rPr>
     </w:lvl>
     <w:lvl w:ilvl="8">
@@ -5842,7 +5677,7 @@
         <w:ind w:left="6480" w:hanging="360"/>
       </w:pPr>
       <w:rPr>
-        <w:rFonts w:ascii="Wingdings" w:hAnsi="Wingdings" w:cs="Wingdings" w:hint="default"/>
+        <w:rFonts w:hint="default" w:ascii="Wingdings" w:hAnsi="Wingdings" w:cs="Wingdings"/>
       </w:rPr>
     </w:lvl>
   </w:abstractNum>
@@ -6144,7 +5979,7 @@
         <w:ind w:left="360" w:hanging="360"/>
       </w:pPr>
       <w:rPr>
-        <w:rFonts w:ascii="Wingdings" w:hAnsi="Wingdings" w:hint="default"/>
+        <w:rFonts w:hint="default" w:ascii="Wingdings" w:hAnsi="Wingdings"/>
       </w:rPr>
     </w:lvl>
     <w:lvl w:ilvl="1" w:tplc="0C0A0003" w:tentative="1">
@@ -6156,7 +5991,7 @@
         <w:ind w:left="1080" w:hanging="360"/>
       </w:pPr>
       <w:rPr>
-        <w:rFonts w:ascii="Courier New" w:hAnsi="Courier New" w:cs="Courier New" w:hint="default"/>
+        <w:rFonts w:hint="default" w:ascii="Courier New" w:hAnsi="Courier New" w:cs="Courier New"/>
       </w:rPr>
     </w:lvl>
     <w:lvl w:ilvl="2" w:tplc="0C0A0005" w:tentative="1">
@@ -6168,7 +6003,7 @@
         <w:ind w:left="1800" w:hanging="360"/>
       </w:pPr>
       <w:rPr>
-        <w:rFonts w:ascii="Wingdings" w:hAnsi="Wingdings" w:hint="default"/>
+        <w:rFonts w:hint="default" w:ascii="Wingdings" w:hAnsi="Wingdings"/>
       </w:rPr>
     </w:lvl>
     <w:lvl w:ilvl="3" w:tplc="0C0A0001" w:tentative="1">
@@ -6180,7 +6015,7 @@
         <w:ind w:left="2520" w:hanging="360"/>
       </w:pPr>
       <w:rPr>
-        <w:rFonts w:ascii="Symbol" w:hAnsi="Symbol" w:hint="default"/>
+        <w:rFonts w:hint="default" w:ascii="Symbol" w:hAnsi="Symbol"/>
       </w:rPr>
     </w:lvl>
     <w:lvl w:ilvl="4" w:tplc="0C0A0003" w:tentative="1">
@@ -6192,7 +6027,7 @@
         <w:ind w:left="3240" w:hanging="360"/>
       </w:pPr>
       <w:rPr>
-        <w:rFonts w:ascii="Courier New" w:hAnsi="Courier New" w:cs="Courier New" w:hint="default"/>
+        <w:rFonts w:hint="default" w:ascii="Courier New" w:hAnsi="Courier New" w:cs="Courier New"/>
       </w:rPr>
     </w:lvl>
     <w:lvl w:ilvl="5" w:tplc="0C0A0005" w:tentative="1">
@@ -6204,7 +6039,7 @@
         <w:ind w:left="3960" w:hanging="360"/>
       </w:pPr>
       <w:rPr>
-        <w:rFonts w:ascii="Wingdings" w:hAnsi="Wingdings" w:hint="default"/>
+        <w:rFonts w:hint="default" w:ascii="Wingdings" w:hAnsi="Wingdings"/>
       </w:rPr>
     </w:lvl>
     <w:lvl w:ilvl="6" w:tplc="0C0A0001" w:tentative="1">
@@ -6216,7 +6051,7 @@
         <w:ind w:left="4680" w:hanging="360"/>
       </w:pPr>
       <w:rPr>
-        <w:rFonts w:ascii="Symbol" w:hAnsi="Symbol" w:hint="default"/>
+        <w:rFonts w:hint="default" w:ascii="Symbol" w:hAnsi="Symbol"/>
       </w:rPr>
     </w:lvl>
     <w:lvl w:ilvl="7" w:tplc="0C0A0003" w:tentative="1">
@@ -6228,7 +6063,7 @@
         <w:ind w:left="5400" w:hanging="360"/>
       </w:pPr>
       <w:rPr>
-        <w:rFonts w:ascii="Courier New" w:hAnsi="Courier New" w:cs="Courier New" w:hint="default"/>
+        <w:rFonts w:hint="default" w:ascii="Courier New" w:hAnsi="Courier New" w:cs="Courier New"/>
       </w:rPr>
     </w:lvl>
     <w:lvl w:ilvl="8" w:tplc="0C0A0005" w:tentative="1">
@@ -6240,7 +6075,7 @@
         <w:ind w:left="6120" w:hanging="360"/>
       </w:pPr>
       <w:rPr>
-        <w:rFonts w:ascii="Wingdings" w:hAnsi="Wingdings" w:hint="default"/>
+        <w:rFonts w:hint="default" w:ascii="Wingdings" w:hAnsi="Wingdings"/>
       </w:rPr>
     </w:lvl>
   </w:abstractNum>
@@ -6257,7 +6092,7 @@
         <w:ind w:left="360" w:hanging="360"/>
       </w:pPr>
       <w:rPr>
-        <w:rFonts w:ascii="Symbol" w:hAnsi="Symbol" w:hint="default"/>
+        <w:rFonts w:hint="default" w:ascii="Symbol" w:hAnsi="Symbol"/>
       </w:rPr>
     </w:lvl>
     <w:lvl w:ilvl="1" w:tplc="0C0A0003" w:tentative="1">
@@ -6269,7 +6104,7 @@
         <w:ind w:left="1080" w:hanging="360"/>
       </w:pPr>
       <w:rPr>
-        <w:rFonts w:ascii="Courier New" w:hAnsi="Courier New" w:cs="Courier New" w:hint="default"/>
+        <w:rFonts w:hint="default" w:ascii="Courier New" w:hAnsi="Courier New" w:cs="Courier New"/>
       </w:rPr>
     </w:lvl>
     <w:lvl w:ilvl="2" w:tplc="0C0A0005" w:tentative="1">
@@ -6281,7 +6116,7 @@
         <w:ind w:left="1800" w:hanging="360"/>
       </w:pPr>
       <w:rPr>
-        <w:rFonts w:ascii="Wingdings" w:hAnsi="Wingdings" w:hint="default"/>
+        <w:rFonts w:hint="default" w:ascii="Wingdings" w:hAnsi="Wingdings"/>
       </w:rPr>
     </w:lvl>
     <w:lvl w:ilvl="3" w:tplc="0C0A0001" w:tentative="1">
@@ -6293,7 +6128,7 @@
         <w:ind w:left="2520" w:hanging="360"/>
       </w:pPr>
       <w:rPr>
-        <w:rFonts w:ascii="Symbol" w:hAnsi="Symbol" w:hint="default"/>
+        <w:rFonts w:hint="default" w:ascii="Symbol" w:hAnsi="Symbol"/>
       </w:rPr>
     </w:lvl>
     <w:lvl w:ilvl="4" w:tplc="0C0A0003" w:tentative="1">
@@ -6305,7 +6140,7 @@
         <w:ind w:left="3240" w:hanging="360"/>
       </w:pPr>
       <w:rPr>
-        <w:rFonts w:ascii="Courier New" w:hAnsi="Courier New" w:cs="Courier New" w:hint="default"/>
+        <w:rFonts w:hint="default" w:ascii="Courier New" w:hAnsi="Courier New" w:cs="Courier New"/>
       </w:rPr>
     </w:lvl>
     <w:lvl w:ilvl="5" w:tplc="0C0A0005" w:tentative="1">
@@ -6317,7 +6152,7 @@
         <w:ind w:left="3960" w:hanging="360"/>
       </w:pPr>
       <w:rPr>
-        <w:rFonts w:ascii="Wingdings" w:hAnsi="Wingdings" w:hint="default"/>
+        <w:rFonts w:hint="default" w:ascii="Wingdings" w:hAnsi="Wingdings"/>
       </w:rPr>
     </w:lvl>
     <w:lvl w:ilvl="6" w:tplc="0C0A0001" w:tentative="1">
@@ -6329,7 +6164,7 @@
         <w:ind w:left="4680" w:hanging="360"/>
       </w:pPr>
       <w:rPr>
-        <w:rFonts w:ascii="Symbol" w:hAnsi="Symbol" w:hint="default"/>
+        <w:rFonts w:hint="default" w:ascii="Symbol" w:hAnsi="Symbol"/>
       </w:rPr>
     </w:lvl>
     <w:lvl w:ilvl="7" w:tplc="0C0A0003" w:tentative="1">
@@ -6341,7 +6176,7 @@
         <w:ind w:left="5400" w:hanging="360"/>
       </w:pPr>
       <w:rPr>
-        <w:rFonts w:ascii="Courier New" w:hAnsi="Courier New" w:cs="Courier New" w:hint="default"/>
+        <w:rFonts w:hint="default" w:ascii="Courier New" w:hAnsi="Courier New" w:cs="Courier New"/>
       </w:rPr>
     </w:lvl>
     <w:lvl w:ilvl="8" w:tplc="0C0A0005" w:tentative="1">
@@ -6353,7 +6188,7 @@
         <w:ind w:left="6120" w:hanging="360"/>
       </w:pPr>
       <w:rPr>
-        <w:rFonts w:ascii="Wingdings" w:hAnsi="Wingdings" w:hint="default"/>
+        <w:rFonts w:hint="default" w:ascii="Wingdings" w:hAnsi="Wingdings"/>
       </w:rPr>
     </w:lvl>
   </w:abstractNum>
@@ -6373,7 +6208,7 @@
         <w:ind w:left="720" w:hanging="360"/>
       </w:pPr>
       <w:rPr>
-        <w:rFonts w:ascii="Symbol" w:hAnsi="Symbol" w:hint="default"/>
+        <w:rFonts w:hint="default" w:ascii="Symbol" w:hAnsi="Symbol"/>
         <w:sz w:val="20"/>
       </w:rPr>
     </w:lvl>
@@ -6389,7 +6224,7 @@
         <w:ind w:left="1440" w:hanging="360"/>
       </w:pPr>
       <w:rPr>
-        <w:rFonts w:ascii="Courier New" w:hAnsi="Courier New" w:hint="default"/>
+        <w:rFonts w:hint="default" w:ascii="Courier New" w:hAnsi="Courier New"/>
         <w:sz w:val="20"/>
       </w:rPr>
     </w:lvl>
@@ -6405,7 +6240,7 @@
         <w:ind w:left="2160" w:hanging="360"/>
       </w:pPr>
       <w:rPr>
-        <w:rFonts w:ascii="Wingdings" w:hAnsi="Wingdings" w:hint="default"/>
+        <w:rFonts w:hint="default" w:ascii="Wingdings" w:hAnsi="Wingdings"/>
         <w:sz w:val="20"/>
       </w:rPr>
     </w:lvl>
@@ -6421,7 +6256,7 @@
         <w:ind w:left="2880" w:hanging="360"/>
       </w:pPr>
       <w:rPr>
-        <w:rFonts w:ascii="Wingdings" w:hAnsi="Wingdings" w:hint="default"/>
+        <w:rFonts w:hint="default" w:ascii="Wingdings" w:hAnsi="Wingdings"/>
         <w:sz w:val="20"/>
       </w:rPr>
     </w:lvl>
@@ -6437,7 +6272,7 @@
         <w:ind w:left="3600" w:hanging="360"/>
       </w:pPr>
       <w:rPr>
-        <w:rFonts w:ascii="Wingdings" w:hAnsi="Wingdings" w:hint="default"/>
+        <w:rFonts w:hint="default" w:ascii="Wingdings" w:hAnsi="Wingdings"/>
         <w:sz w:val="20"/>
       </w:rPr>
     </w:lvl>
@@ -6453,7 +6288,7 @@
         <w:ind w:left="4320" w:hanging="360"/>
       </w:pPr>
       <w:rPr>
-        <w:rFonts w:ascii="Wingdings" w:hAnsi="Wingdings" w:hint="default"/>
+        <w:rFonts w:hint="default" w:ascii="Wingdings" w:hAnsi="Wingdings"/>
         <w:sz w:val="20"/>
       </w:rPr>
     </w:lvl>
@@ -6469,7 +6304,7 @@
         <w:ind w:left="5040" w:hanging="360"/>
       </w:pPr>
       <w:rPr>
-        <w:rFonts w:ascii="Wingdings" w:hAnsi="Wingdings" w:hint="default"/>
+        <w:rFonts w:hint="default" w:ascii="Wingdings" w:hAnsi="Wingdings"/>
         <w:sz w:val="20"/>
       </w:rPr>
     </w:lvl>
@@ -6485,7 +6320,7 @@
         <w:ind w:left="5760" w:hanging="360"/>
       </w:pPr>
       <w:rPr>
-        <w:rFonts w:ascii="Wingdings" w:hAnsi="Wingdings" w:hint="default"/>
+        <w:rFonts w:hint="default" w:ascii="Wingdings" w:hAnsi="Wingdings"/>
         <w:sz w:val="20"/>
       </w:rPr>
     </w:lvl>
@@ -6501,7 +6336,7 @@
         <w:ind w:left="6480" w:hanging="360"/>
       </w:pPr>
       <w:rPr>
-        <w:rFonts w:ascii="Wingdings" w:hAnsi="Wingdings" w:hint="default"/>
+        <w:rFonts w:hint="default" w:ascii="Wingdings" w:hAnsi="Wingdings"/>
         <w:sz w:val="20"/>
       </w:rPr>
     </w:lvl>
@@ -6519,7 +6354,7 @@
         <w:ind w:left="1080" w:hanging="360"/>
       </w:pPr>
       <w:rPr>
-        <w:rFonts w:ascii="Wingdings" w:eastAsiaTheme="minorHAnsi" w:hAnsi="Wingdings" w:cstheme="minorBidi" w:hint="default"/>
+        <w:rFonts w:hint="default" w:ascii="Wingdings" w:hAnsi="Wingdings" w:eastAsiaTheme="minorHAnsi" w:cstheme="minorBidi"/>
       </w:rPr>
     </w:lvl>
     <w:lvl w:ilvl="1" w:tplc="0C0A0003" w:tentative="1">
@@ -6531,7 +6366,7 @@
         <w:ind w:left="1800" w:hanging="360"/>
       </w:pPr>
       <w:rPr>
-        <w:rFonts w:ascii="Courier New" w:hAnsi="Courier New" w:cs="Courier New" w:hint="default"/>
+        <w:rFonts w:hint="default" w:ascii="Courier New" w:hAnsi="Courier New" w:cs="Courier New"/>
       </w:rPr>
     </w:lvl>
     <w:lvl w:ilvl="2" w:tplc="0C0A0005" w:tentative="1">
@@ -6543,7 +6378,7 @@
         <w:ind w:left="2520" w:hanging="360"/>
       </w:pPr>
       <w:rPr>
-        <w:rFonts w:ascii="Wingdings" w:hAnsi="Wingdings" w:hint="default"/>
+        <w:rFonts w:hint="default" w:ascii="Wingdings" w:hAnsi="Wingdings"/>
       </w:rPr>
     </w:lvl>
     <w:lvl w:ilvl="3" w:tplc="0C0A0001" w:tentative="1">
@@ -6555,7 +6390,7 @@
         <w:ind w:left="3240" w:hanging="360"/>
       </w:pPr>
       <w:rPr>
-        <w:rFonts w:ascii="Symbol" w:hAnsi="Symbol" w:hint="default"/>
+        <w:rFonts w:hint="default" w:ascii="Symbol" w:hAnsi="Symbol"/>
       </w:rPr>
     </w:lvl>
     <w:lvl w:ilvl="4" w:tplc="0C0A0003" w:tentative="1">
@@ -6567,7 +6402,7 @@
         <w:ind w:left="3960" w:hanging="360"/>
       </w:pPr>
       <w:rPr>
-        <w:rFonts w:ascii="Courier New" w:hAnsi="Courier New" w:cs="Courier New" w:hint="default"/>
+        <w:rFonts w:hint="default" w:ascii="Courier New" w:hAnsi="Courier New" w:cs="Courier New"/>
       </w:rPr>
     </w:lvl>
     <w:lvl w:ilvl="5" w:tplc="0C0A0005" w:tentative="1">
@@ -6579,7 +6414,7 @@
         <w:ind w:left="4680" w:hanging="360"/>
       </w:pPr>
       <w:rPr>
-        <w:rFonts w:ascii="Wingdings" w:hAnsi="Wingdings" w:hint="default"/>
+        <w:rFonts w:hint="default" w:ascii="Wingdings" w:hAnsi="Wingdings"/>
       </w:rPr>
     </w:lvl>
     <w:lvl w:ilvl="6" w:tplc="0C0A0001" w:tentative="1">
@@ -6591,7 +6426,7 @@
         <w:ind w:left="5400" w:hanging="360"/>
       </w:pPr>
       <w:rPr>
-        <w:rFonts w:ascii="Symbol" w:hAnsi="Symbol" w:hint="default"/>
+        <w:rFonts w:hint="default" w:ascii="Symbol" w:hAnsi="Symbol"/>
       </w:rPr>
     </w:lvl>
     <w:lvl w:ilvl="7" w:tplc="0C0A0003" w:tentative="1">
@@ -6603,7 +6438,7 @@
         <w:ind w:left="6120" w:hanging="360"/>
       </w:pPr>
       <w:rPr>
-        <w:rFonts w:ascii="Courier New" w:hAnsi="Courier New" w:cs="Courier New" w:hint="default"/>
+        <w:rFonts w:hint="default" w:ascii="Courier New" w:hAnsi="Courier New" w:cs="Courier New"/>
       </w:rPr>
     </w:lvl>
     <w:lvl w:ilvl="8" w:tplc="0C0A0005" w:tentative="1">
@@ -6615,7 +6450,7 @@
         <w:ind w:left="6840" w:hanging="360"/>
       </w:pPr>
       <w:rPr>
-        <w:rFonts w:ascii="Wingdings" w:hAnsi="Wingdings" w:hint="default"/>
+        <w:rFonts w:hint="default" w:ascii="Wingdings" w:hAnsi="Wingdings"/>
       </w:rPr>
     </w:lvl>
   </w:abstractNum>
@@ -6635,7 +6470,7 @@
         <w:ind w:left="720" w:hanging="360"/>
       </w:pPr>
       <w:rPr>
-        <w:rFonts w:ascii="Symbol" w:hAnsi="Symbol" w:hint="default"/>
+        <w:rFonts w:hint="default" w:ascii="Symbol" w:hAnsi="Symbol"/>
         <w:sz w:val="20"/>
       </w:rPr>
     </w:lvl>
@@ -6651,7 +6486,7 @@
         <w:ind w:left="1440" w:hanging="360"/>
       </w:pPr>
       <w:rPr>
-        <w:rFonts w:ascii="Courier New" w:hAnsi="Courier New" w:hint="default"/>
+        <w:rFonts w:hint="default" w:ascii="Courier New" w:hAnsi="Courier New"/>
         <w:sz w:val="20"/>
       </w:rPr>
     </w:lvl>
@@ -6667,7 +6502,7 @@
         <w:ind w:left="2160" w:hanging="360"/>
       </w:pPr>
       <w:rPr>
-        <w:rFonts w:ascii="Wingdings" w:hAnsi="Wingdings" w:hint="default"/>
+        <w:rFonts w:hint="default" w:ascii="Wingdings" w:hAnsi="Wingdings"/>
         <w:sz w:val="20"/>
       </w:rPr>
     </w:lvl>
@@ -6683,7 +6518,7 @@
         <w:ind w:left="2880" w:hanging="360"/>
       </w:pPr>
       <w:rPr>
-        <w:rFonts w:ascii="Wingdings" w:hAnsi="Wingdings" w:hint="default"/>
+        <w:rFonts w:hint="default" w:ascii="Wingdings" w:hAnsi="Wingdings"/>
         <w:sz w:val="20"/>
       </w:rPr>
     </w:lvl>
@@ -6699,7 +6534,7 @@
         <w:ind w:left="3600" w:hanging="360"/>
       </w:pPr>
       <w:rPr>
-        <w:rFonts w:ascii="Wingdings" w:hAnsi="Wingdings" w:hint="default"/>
+        <w:rFonts w:hint="default" w:ascii="Wingdings" w:hAnsi="Wingdings"/>
         <w:sz w:val="20"/>
       </w:rPr>
     </w:lvl>
@@ -6715,7 +6550,7 @@
         <w:ind w:left="4320" w:hanging="360"/>
       </w:pPr>
       <w:rPr>
-        <w:rFonts w:ascii="Wingdings" w:hAnsi="Wingdings" w:hint="default"/>
+        <w:rFonts w:hint="default" w:ascii="Wingdings" w:hAnsi="Wingdings"/>
         <w:sz w:val="20"/>
       </w:rPr>
     </w:lvl>
@@ -6731,7 +6566,7 @@
         <w:ind w:left="5040" w:hanging="360"/>
       </w:pPr>
       <w:rPr>
-        <w:rFonts w:ascii="Wingdings" w:hAnsi="Wingdings" w:hint="default"/>
+        <w:rFonts w:hint="default" w:ascii="Wingdings" w:hAnsi="Wingdings"/>
         <w:sz w:val="20"/>
       </w:rPr>
     </w:lvl>
@@ -6747,7 +6582,7 @@
         <w:ind w:left="5760" w:hanging="360"/>
       </w:pPr>
       <w:rPr>
-        <w:rFonts w:ascii="Wingdings" w:hAnsi="Wingdings" w:hint="default"/>
+        <w:rFonts w:hint="default" w:ascii="Wingdings" w:hAnsi="Wingdings"/>
         <w:sz w:val="20"/>
       </w:rPr>
     </w:lvl>
@@ -6763,7 +6598,7 @@
         <w:ind w:left="6480" w:hanging="360"/>
       </w:pPr>
       <w:rPr>
-        <w:rFonts w:ascii="Wingdings" w:hAnsi="Wingdings" w:hint="default"/>
+        <w:rFonts w:hint="default" w:ascii="Wingdings" w:hAnsi="Wingdings"/>
         <w:sz w:val="20"/>
       </w:rPr>
     </w:lvl>
@@ -6983,7 +6818,7 @@
         <w:ind w:left="360" w:hanging="360"/>
       </w:pPr>
       <w:rPr>
-        <w:rFonts w:ascii="Symbol" w:hAnsi="Symbol" w:hint="default"/>
+        <w:rFonts w:hint="default" w:ascii="Symbol" w:hAnsi="Symbol"/>
       </w:rPr>
     </w:lvl>
     <w:lvl w:ilvl="1" w:tplc="0C0A0003" w:tentative="1">
@@ -6995,7 +6830,7 @@
         <w:ind w:left="1080" w:hanging="360"/>
       </w:pPr>
       <w:rPr>
-        <w:rFonts w:ascii="Courier New" w:hAnsi="Courier New" w:cs="Courier New" w:hint="default"/>
+        <w:rFonts w:hint="default" w:ascii="Courier New" w:hAnsi="Courier New" w:cs="Courier New"/>
       </w:rPr>
     </w:lvl>
     <w:lvl w:ilvl="2" w:tplc="0C0A0005" w:tentative="1">
@@ -7007,7 +6842,7 @@
         <w:ind w:left="1800" w:hanging="360"/>
       </w:pPr>
       <w:rPr>
-        <w:rFonts w:ascii="Wingdings" w:hAnsi="Wingdings" w:hint="default"/>
+        <w:rFonts w:hint="default" w:ascii="Wingdings" w:hAnsi="Wingdings"/>
       </w:rPr>
     </w:lvl>
     <w:lvl w:ilvl="3" w:tplc="0C0A0001" w:tentative="1">
@@ -7019,7 +6854,7 @@
         <w:ind w:left="2520" w:hanging="360"/>
       </w:pPr>
       <w:rPr>
-        <w:rFonts w:ascii="Symbol" w:hAnsi="Symbol" w:hint="default"/>
+        <w:rFonts w:hint="default" w:ascii="Symbol" w:hAnsi="Symbol"/>
       </w:rPr>
     </w:lvl>
     <w:lvl w:ilvl="4" w:tplc="0C0A0003" w:tentative="1">
@@ -7031,7 +6866,7 @@
         <w:ind w:left="3240" w:hanging="360"/>
       </w:pPr>
       <w:rPr>
-        <w:rFonts w:ascii="Courier New" w:hAnsi="Courier New" w:cs="Courier New" w:hint="default"/>
+        <w:rFonts w:hint="default" w:ascii="Courier New" w:hAnsi="Courier New" w:cs="Courier New"/>
       </w:rPr>
     </w:lvl>
     <w:lvl w:ilvl="5" w:tplc="0C0A0005" w:tentative="1">
@@ -7043,7 +6878,7 @@
         <w:ind w:left="3960" w:hanging="360"/>
       </w:pPr>
       <w:rPr>
-        <w:rFonts w:ascii="Wingdings" w:hAnsi="Wingdings" w:hint="default"/>
+        <w:rFonts w:hint="default" w:ascii="Wingdings" w:hAnsi="Wingdings"/>
       </w:rPr>
     </w:lvl>
     <w:lvl w:ilvl="6" w:tplc="0C0A0001" w:tentative="1">
@@ -7055,7 +6890,7 @@
         <w:ind w:left="4680" w:hanging="360"/>
       </w:pPr>
       <w:rPr>
-        <w:rFonts w:ascii="Symbol" w:hAnsi="Symbol" w:hint="default"/>
+        <w:rFonts w:hint="default" w:ascii="Symbol" w:hAnsi="Symbol"/>
       </w:rPr>
     </w:lvl>
     <w:lvl w:ilvl="7" w:tplc="0C0A0003" w:tentative="1">
@@ -7067,7 +6902,7 @@
         <w:ind w:left="5400" w:hanging="360"/>
       </w:pPr>
       <w:rPr>
-        <w:rFonts w:ascii="Courier New" w:hAnsi="Courier New" w:cs="Courier New" w:hint="default"/>
+        <w:rFonts w:hint="default" w:ascii="Courier New" w:hAnsi="Courier New" w:cs="Courier New"/>
       </w:rPr>
     </w:lvl>
     <w:lvl w:ilvl="8" w:tplc="0C0A0005" w:tentative="1">
@@ -7079,7 +6914,7 @@
         <w:ind w:left="6120" w:hanging="360"/>
       </w:pPr>
       <w:rPr>
-        <w:rFonts w:ascii="Wingdings" w:hAnsi="Wingdings" w:hint="default"/>
+        <w:rFonts w:hint="default" w:ascii="Wingdings" w:hAnsi="Wingdings"/>
       </w:rPr>
     </w:lvl>
   </w:abstractNum>
@@ -7096,7 +6931,7 @@
         <w:ind w:left="720" w:hanging="360"/>
       </w:pPr>
       <w:rPr>
-        <w:rFonts w:ascii="Wingdings" w:eastAsiaTheme="minorHAnsi" w:hAnsi="Wingdings" w:cstheme="minorBidi" w:hint="default"/>
+        <w:rFonts w:hint="default" w:ascii="Wingdings" w:hAnsi="Wingdings" w:eastAsiaTheme="minorHAnsi" w:cstheme="minorBidi"/>
       </w:rPr>
     </w:lvl>
     <w:lvl w:ilvl="1" w:tplc="0C0A0003" w:tentative="1">
@@ -7108,7 +6943,7 @@
         <w:ind w:left="1440" w:hanging="360"/>
       </w:pPr>
       <w:rPr>
-        <w:rFonts w:ascii="Courier New" w:hAnsi="Courier New" w:cs="Courier New" w:hint="default"/>
+        <w:rFonts w:hint="default" w:ascii="Courier New" w:hAnsi="Courier New" w:cs="Courier New"/>
       </w:rPr>
     </w:lvl>
     <w:lvl w:ilvl="2" w:tplc="0C0A0005" w:tentative="1">
@@ -7120,7 +6955,7 @@
         <w:ind w:left="2160" w:hanging="360"/>
       </w:pPr>
       <w:rPr>
-        <w:rFonts w:ascii="Wingdings" w:hAnsi="Wingdings" w:hint="default"/>
+        <w:rFonts w:hint="default" w:ascii="Wingdings" w:hAnsi="Wingdings"/>
       </w:rPr>
     </w:lvl>
     <w:lvl w:ilvl="3" w:tplc="0C0A0001" w:tentative="1">
@@ -7132,7 +6967,7 @@
         <w:ind w:left="2880" w:hanging="360"/>
       </w:pPr>
       <w:rPr>
-        <w:rFonts w:ascii="Symbol" w:hAnsi="Symbol" w:hint="default"/>
+        <w:rFonts w:hint="default" w:ascii="Symbol" w:hAnsi="Symbol"/>
       </w:rPr>
     </w:lvl>
     <w:lvl w:ilvl="4" w:tplc="0C0A0003" w:tentative="1">
@@ -7144,7 +6979,7 @@
         <w:ind w:left="3600" w:hanging="360"/>
       </w:pPr>
       <w:rPr>
-        <w:rFonts w:ascii="Courier New" w:hAnsi="Courier New" w:cs="Courier New" w:hint="default"/>
+        <w:rFonts w:hint="default" w:ascii="Courier New" w:hAnsi="Courier New" w:cs="Courier New"/>
       </w:rPr>
     </w:lvl>
     <w:lvl w:ilvl="5" w:tplc="0C0A0005" w:tentative="1">
@@ -7156,7 +6991,7 @@
         <w:ind w:left="4320" w:hanging="360"/>
       </w:pPr>
       <w:rPr>
-        <w:rFonts w:ascii="Wingdings" w:hAnsi="Wingdings" w:hint="default"/>
+        <w:rFonts w:hint="default" w:ascii="Wingdings" w:hAnsi="Wingdings"/>
       </w:rPr>
     </w:lvl>
     <w:lvl w:ilvl="6" w:tplc="0C0A0001" w:tentative="1">
@@ -7168,7 +7003,7 @@
         <w:ind w:left="5040" w:hanging="360"/>
       </w:pPr>
       <w:rPr>
-        <w:rFonts w:ascii="Symbol" w:hAnsi="Symbol" w:hint="default"/>
+        <w:rFonts w:hint="default" w:ascii="Symbol" w:hAnsi="Symbol"/>
       </w:rPr>
     </w:lvl>
     <w:lvl w:ilvl="7" w:tplc="0C0A0003" w:tentative="1">
@@ -7180,7 +7015,7 @@
         <w:ind w:left="5760" w:hanging="360"/>
       </w:pPr>
       <w:rPr>
-        <w:rFonts w:ascii="Courier New" w:hAnsi="Courier New" w:cs="Courier New" w:hint="default"/>
+        <w:rFonts w:hint="default" w:ascii="Courier New" w:hAnsi="Courier New" w:cs="Courier New"/>
       </w:rPr>
     </w:lvl>
     <w:lvl w:ilvl="8" w:tplc="0C0A0005" w:tentative="1">
@@ -7192,7 +7027,7 @@
         <w:ind w:left="6480" w:hanging="360"/>
       </w:pPr>
       <w:rPr>
-        <w:rFonts w:ascii="Wingdings" w:hAnsi="Wingdings" w:hint="default"/>
+        <w:rFonts w:hint="default" w:ascii="Wingdings" w:hAnsi="Wingdings"/>
       </w:rPr>
     </w:lvl>
   </w:abstractNum>
@@ -7212,7 +7047,7 @@
         <w:ind w:left="720" w:hanging="360"/>
       </w:pPr>
       <w:rPr>
-        <w:rFonts w:ascii="Symbol" w:hAnsi="Symbol" w:hint="default"/>
+        <w:rFonts w:hint="default" w:ascii="Symbol" w:hAnsi="Symbol"/>
         <w:sz w:val="20"/>
       </w:rPr>
     </w:lvl>
@@ -7228,7 +7063,7 @@
         <w:ind w:left="1440" w:hanging="360"/>
       </w:pPr>
       <w:rPr>
-        <w:rFonts w:ascii="Symbol" w:hAnsi="Symbol" w:hint="default"/>
+        <w:rFonts w:hint="default" w:ascii="Symbol" w:hAnsi="Symbol"/>
         <w:sz w:val="20"/>
       </w:rPr>
     </w:lvl>
@@ -7244,7 +7079,7 @@
         <w:ind w:left="2160" w:hanging="360"/>
       </w:pPr>
       <w:rPr>
-        <w:rFonts w:ascii="Symbol" w:hAnsi="Symbol" w:hint="default"/>
+        <w:rFonts w:hint="default" w:ascii="Symbol" w:hAnsi="Symbol"/>
         <w:sz w:val="20"/>
       </w:rPr>
     </w:lvl>
@@ -7260,7 +7095,7 @@
         <w:ind w:left="2880" w:hanging="360"/>
       </w:pPr>
       <w:rPr>
-        <w:rFonts w:ascii="Symbol" w:hAnsi="Symbol" w:hint="default"/>
+        <w:rFonts w:hint="default" w:ascii="Symbol" w:hAnsi="Symbol"/>
         <w:sz w:val="20"/>
       </w:rPr>
     </w:lvl>
@@ -7276,7 +7111,7 @@
         <w:ind w:left="3600" w:hanging="360"/>
       </w:pPr>
       <w:rPr>
-        <w:rFonts w:ascii="Symbol" w:hAnsi="Symbol" w:hint="default"/>
+        <w:rFonts w:hint="default" w:ascii="Symbol" w:hAnsi="Symbol"/>
         <w:sz w:val="20"/>
       </w:rPr>
     </w:lvl>
@@ -7292,7 +7127,7 @@
         <w:ind w:left="4320" w:hanging="360"/>
       </w:pPr>
       <w:rPr>
-        <w:rFonts w:ascii="Symbol" w:hAnsi="Symbol" w:hint="default"/>
+        <w:rFonts w:hint="default" w:ascii="Symbol" w:hAnsi="Symbol"/>
         <w:sz w:val="20"/>
       </w:rPr>
     </w:lvl>
@@ -7308,7 +7143,7 @@
         <w:ind w:left="5040" w:hanging="360"/>
       </w:pPr>
       <w:rPr>
-        <w:rFonts w:ascii="Symbol" w:hAnsi="Symbol" w:hint="default"/>
+        <w:rFonts w:hint="default" w:ascii="Symbol" w:hAnsi="Symbol"/>
         <w:sz w:val="20"/>
       </w:rPr>
     </w:lvl>
@@ -7324,7 +7159,7 @@
         <w:ind w:left="5760" w:hanging="360"/>
       </w:pPr>
       <w:rPr>
-        <w:rFonts w:ascii="Symbol" w:hAnsi="Symbol" w:hint="default"/>
+        <w:rFonts w:hint="default" w:ascii="Symbol" w:hAnsi="Symbol"/>
         <w:sz w:val="20"/>
       </w:rPr>
     </w:lvl>
@@ -7340,7 +7175,7 @@
         <w:ind w:left="6480" w:hanging="360"/>
       </w:pPr>
       <w:rPr>
-        <w:rFonts w:ascii="Symbol" w:hAnsi="Symbol" w:hint="default"/>
+        <w:rFonts w:hint="default" w:ascii="Symbol" w:hAnsi="Symbol"/>
         <w:sz w:val="20"/>
       </w:rPr>
     </w:lvl>
@@ -7361,7 +7196,7 @@
         <w:ind w:left="720" w:hanging="360"/>
       </w:pPr>
       <w:rPr>
-        <w:rFonts w:ascii="Symbol" w:hAnsi="Symbol" w:cs="Symbol" w:hint="default"/>
+        <w:rFonts w:hint="default" w:ascii="Symbol" w:hAnsi="Symbol" w:cs="Symbol"/>
       </w:rPr>
     </w:lvl>
     <w:lvl w:ilvl="1">
@@ -7376,7 +7211,7 @@
         <w:ind w:left="1440" w:hanging="360"/>
       </w:pPr>
       <w:rPr>
-        <w:rFonts w:ascii="Symbol" w:hAnsi="Symbol" w:cs="Symbol" w:hint="default"/>
+        <w:rFonts w:hint="default" w:ascii="Symbol" w:hAnsi="Symbol" w:cs="Symbol"/>
       </w:rPr>
     </w:lvl>
     <w:lvl w:ilvl="2">
@@ -7391,7 +7226,7 @@
         <w:ind w:left="2160" w:hanging="360"/>
       </w:pPr>
       <w:rPr>
-        <w:rFonts w:ascii="Symbol" w:hAnsi="Symbol" w:cs="Symbol" w:hint="default"/>
+        <w:rFonts w:hint="default" w:ascii="Symbol" w:hAnsi="Symbol" w:cs="Symbol"/>
       </w:rPr>
     </w:lvl>
     <w:lvl w:ilvl="3">
@@ -7406,7 +7241,7 @@
         <w:ind w:left="2880" w:hanging="360"/>
       </w:pPr>
       <w:rPr>
-        <w:rFonts w:ascii="Symbol" w:hAnsi="Symbol" w:cs="Symbol" w:hint="default"/>
+        <w:rFonts w:hint="default" w:ascii="Symbol" w:hAnsi="Symbol" w:cs="Symbol"/>
       </w:rPr>
     </w:lvl>
     <w:lvl w:ilvl="4">
@@ -7421,7 +7256,7 @@
         <w:ind w:left="3600" w:hanging="360"/>
       </w:pPr>
       <w:rPr>
-        <w:rFonts w:ascii="Symbol" w:hAnsi="Symbol" w:cs="Symbol" w:hint="default"/>
+        <w:rFonts w:hint="default" w:ascii="Symbol" w:hAnsi="Symbol" w:cs="Symbol"/>
       </w:rPr>
     </w:lvl>
     <w:lvl w:ilvl="5">
@@ -7436,7 +7271,7 @@
         <w:ind w:left="4320" w:hanging="360"/>
       </w:pPr>
       <w:rPr>
-        <w:rFonts w:ascii="Symbol" w:hAnsi="Symbol" w:cs="Symbol" w:hint="default"/>
+        <w:rFonts w:hint="default" w:ascii="Symbol" w:hAnsi="Symbol" w:cs="Symbol"/>
       </w:rPr>
     </w:lvl>
     <w:lvl w:ilvl="6">
@@ -7451,7 +7286,7 @@
         <w:ind w:left="5040" w:hanging="360"/>
       </w:pPr>
       <w:rPr>
-        <w:rFonts w:ascii="Symbol" w:hAnsi="Symbol" w:cs="Symbol" w:hint="default"/>
+        <w:rFonts w:hint="default" w:ascii="Symbol" w:hAnsi="Symbol" w:cs="Symbol"/>
       </w:rPr>
     </w:lvl>
     <w:lvl w:ilvl="7">
@@ -7466,7 +7301,7 @@
         <w:ind w:left="5760" w:hanging="360"/>
       </w:pPr>
       <w:rPr>
-        <w:rFonts w:ascii="Symbol" w:hAnsi="Symbol" w:cs="Symbol" w:hint="default"/>
+        <w:rFonts w:hint="default" w:ascii="Symbol" w:hAnsi="Symbol" w:cs="Symbol"/>
       </w:rPr>
     </w:lvl>
     <w:lvl w:ilvl="8">
@@ -7481,7 +7316,7 @@
         <w:ind w:left="6480" w:hanging="360"/>
       </w:pPr>
       <w:rPr>
-        <w:rFonts w:ascii="Symbol" w:hAnsi="Symbol" w:cs="Symbol" w:hint="default"/>
+        <w:rFonts w:hint="default" w:ascii="Symbol" w:hAnsi="Symbol" w:cs="Symbol"/>
       </w:rPr>
     </w:lvl>
   </w:abstractNum>
@@ -7498,7 +7333,7 @@
         <w:ind w:left="720" w:hanging="360"/>
       </w:pPr>
       <w:rPr>
-        <w:rFonts w:ascii="Wingdings" w:eastAsiaTheme="minorHAnsi" w:hAnsi="Wingdings" w:cstheme="minorBidi" w:hint="default"/>
+        <w:rFonts w:hint="default" w:ascii="Wingdings" w:hAnsi="Wingdings" w:eastAsiaTheme="minorHAnsi" w:cstheme="minorBidi"/>
       </w:rPr>
     </w:lvl>
     <w:lvl w:ilvl="1" w:tplc="0C0A0003" w:tentative="1">
@@ -7510,7 +7345,7 @@
         <w:ind w:left="1440" w:hanging="360"/>
       </w:pPr>
       <w:rPr>
-        <w:rFonts w:ascii="Courier New" w:hAnsi="Courier New" w:cs="Courier New" w:hint="default"/>
+        <w:rFonts w:hint="default" w:ascii="Courier New" w:hAnsi="Courier New" w:cs="Courier New"/>
       </w:rPr>
     </w:lvl>
     <w:lvl w:ilvl="2" w:tplc="0C0A0005" w:tentative="1">
@@ -7522,7 +7357,7 @@
         <w:ind w:left="2160" w:hanging="360"/>
       </w:pPr>
       <w:rPr>
-        <w:rFonts w:ascii="Wingdings" w:hAnsi="Wingdings" w:hint="default"/>
+        <w:rFonts w:hint="default" w:ascii="Wingdings" w:hAnsi="Wingdings"/>
       </w:rPr>
     </w:lvl>
     <w:lvl w:ilvl="3" w:tplc="0C0A0001" w:tentative="1">
@@ -7534,7 +7369,7 @@
         <w:ind w:left="2880" w:hanging="360"/>
       </w:pPr>
       <w:rPr>
-        <w:rFonts w:ascii="Symbol" w:hAnsi="Symbol" w:hint="default"/>
+        <w:rFonts w:hint="default" w:ascii="Symbol" w:hAnsi="Symbol"/>
       </w:rPr>
     </w:lvl>
     <w:lvl w:ilvl="4" w:tplc="0C0A0003" w:tentative="1">
@@ -7546,7 +7381,7 @@
         <w:ind w:left="3600" w:hanging="360"/>
       </w:pPr>
       <w:rPr>
-        <w:rFonts w:ascii="Courier New" w:hAnsi="Courier New" w:cs="Courier New" w:hint="default"/>
+        <w:rFonts w:hint="default" w:ascii="Courier New" w:hAnsi="Courier New" w:cs="Courier New"/>
       </w:rPr>
     </w:lvl>
     <w:lvl w:ilvl="5" w:tplc="0C0A0005" w:tentative="1">
@@ -7558,7 +7393,7 @@
         <w:ind w:left="4320" w:hanging="360"/>
       </w:pPr>
       <w:rPr>
-        <w:rFonts w:ascii="Wingdings" w:hAnsi="Wingdings" w:hint="default"/>
+        <w:rFonts w:hint="default" w:ascii="Wingdings" w:hAnsi="Wingdings"/>
       </w:rPr>
     </w:lvl>
     <w:lvl w:ilvl="6" w:tplc="0C0A0001" w:tentative="1">
@@ -7570,7 +7405,7 @@
         <w:ind w:left="5040" w:hanging="360"/>
       </w:pPr>
       <w:rPr>
-        <w:rFonts w:ascii="Symbol" w:hAnsi="Symbol" w:hint="default"/>
+        <w:rFonts w:hint="default" w:ascii="Symbol" w:hAnsi="Symbol"/>
       </w:rPr>
     </w:lvl>
     <w:lvl w:ilvl="7" w:tplc="0C0A0003" w:tentative="1">
@@ -7582,7 +7417,7 @@
         <w:ind w:left="5760" w:hanging="360"/>
       </w:pPr>
       <w:rPr>
-        <w:rFonts w:ascii="Courier New" w:hAnsi="Courier New" w:cs="Courier New" w:hint="default"/>
+        <w:rFonts w:hint="default" w:ascii="Courier New" w:hAnsi="Courier New" w:cs="Courier New"/>
       </w:rPr>
     </w:lvl>
     <w:lvl w:ilvl="8" w:tplc="0C0A0005" w:tentative="1">
@@ -7594,7 +7429,7 @@
         <w:ind w:left="6480" w:hanging="360"/>
       </w:pPr>
       <w:rPr>
-        <w:rFonts w:ascii="Wingdings" w:hAnsi="Wingdings" w:hint="default"/>
+        <w:rFonts w:hint="default" w:ascii="Wingdings" w:hAnsi="Wingdings"/>
       </w:rPr>
     </w:lvl>
   </w:abstractNum>
@@ -8216,7 +8051,7 @@
         <w:ind w:left="720" w:hanging="360"/>
       </w:pPr>
       <w:rPr>
-        <w:rFonts w:ascii="Calibri" w:eastAsiaTheme="minorHAnsi" w:hAnsi="Calibri" w:cs="Calibri" w:hint="default"/>
+        <w:rFonts w:hint="default" w:ascii="Calibri" w:hAnsi="Calibri" w:cs="Calibri" w:eastAsiaTheme="minorHAnsi"/>
       </w:rPr>
     </w:lvl>
     <w:lvl w:ilvl="1" w:tplc="0C0A0003" w:tentative="1">
@@ -8228,7 +8063,7 @@
         <w:ind w:left="1440" w:hanging="360"/>
       </w:pPr>
       <w:rPr>
-        <w:rFonts w:ascii="Courier New" w:hAnsi="Courier New" w:cs="Courier New" w:hint="default"/>
+        <w:rFonts w:hint="default" w:ascii="Courier New" w:hAnsi="Courier New" w:cs="Courier New"/>
       </w:rPr>
     </w:lvl>
     <w:lvl w:ilvl="2" w:tplc="0C0A0005" w:tentative="1">
@@ -8240,7 +8075,7 @@
         <w:ind w:left="2160" w:hanging="360"/>
       </w:pPr>
       <w:rPr>
-        <w:rFonts w:ascii="Wingdings" w:hAnsi="Wingdings" w:hint="default"/>
+        <w:rFonts w:hint="default" w:ascii="Wingdings" w:hAnsi="Wingdings"/>
       </w:rPr>
     </w:lvl>
     <w:lvl w:ilvl="3" w:tplc="0C0A0001" w:tentative="1">
@@ -8252,7 +8087,7 @@
         <w:ind w:left="2880" w:hanging="360"/>
       </w:pPr>
       <w:rPr>
-        <w:rFonts w:ascii="Symbol" w:hAnsi="Symbol" w:hint="default"/>
+        <w:rFonts w:hint="default" w:ascii="Symbol" w:hAnsi="Symbol"/>
       </w:rPr>
     </w:lvl>
     <w:lvl w:ilvl="4" w:tplc="0C0A0003" w:tentative="1">
@@ -8264,7 +8099,7 @@
         <w:ind w:left="3600" w:hanging="360"/>
       </w:pPr>
       <w:rPr>
-        <w:rFonts w:ascii="Courier New" w:hAnsi="Courier New" w:cs="Courier New" w:hint="default"/>
+        <w:rFonts w:hint="default" w:ascii="Courier New" w:hAnsi="Courier New" w:cs="Courier New"/>
       </w:rPr>
     </w:lvl>
     <w:lvl w:ilvl="5" w:tplc="0C0A0005" w:tentative="1">
@@ -8276,7 +8111,7 @@
         <w:ind w:left="4320" w:hanging="360"/>
       </w:pPr>
       <w:rPr>
-        <w:rFonts w:ascii="Wingdings" w:hAnsi="Wingdings" w:hint="default"/>
+        <w:rFonts w:hint="default" w:ascii="Wingdings" w:hAnsi="Wingdings"/>
       </w:rPr>
     </w:lvl>
     <w:lvl w:ilvl="6" w:tplc="0C0A0001" w:tentative="1">
@@ -8288,7 +8123,7 @@
         <w:ind w:left="5040" w:hanging="360"/>
       </w:pPr>
       <w:rPr>
-        <w:rFonts w:ascii="Symbol" w:hAnsi="Symbol" w:hint="default"/>
+        <w:rFonts w:hint="default" w:ascii="Symbol" w:hAnsi="Symbol"/>
       </w:rPr>
     </w:lvl>
     <w:lvl w:ilvl="7" w:tplc="0C0A0003" w:tentative="1">
@@ -8300,7 +8135,7 @@
         <w:ind w:left="5760" w:hanging="360"/>
       </w:pPr>
       <w:rPr>
-        <w:rFonts w:ascii="Courier New" w:hAnsi="Courier New" w:cs="Courier New" w:hint="default"/>
+        <w:rFonts w:hint="default" w:ascii="Courier New" w:hAnsi="Courier New" w:cs="Courier New"/>
       </w:rPr>
     </w:lvl>
     <w:lvl w:ilvl="8" w:tplc="0C0A0005" w:tentative="1">
@@ -8312,7 +8147,7 @@
         <w:ind w:left="6480" w:hanging="360"/>
       </w:pPr>
       <w:rPr>
-        <w:rFonts w:ascii="Wingdings" w:hAnsi="Wingdings" w:hint="default"/>
+        <w:rFonts w:hint="default" w:ascii="Wingdings" w:hAnsi="Wingdings"/>
       </w:rPr>
     </w:lvl>
   </w:abstractNum>
@@ -8510,7 +8345,7 @@
         <w:ind w:left="720" w:hanging="360"/>
       </w:pPr>
       <w:rPr>
-        <w:rFonts w:ascii="Symbol" w:hAnsi="Symbol" w:cs="Symbol" w:hint="default"/>
+        <w:rFonts w:hint="default" w:ascii="Symbol" w:hAnsi="Symbol" w:cs="Symbol"/>
       </w:rPr>
     </w:lvl>
     <w:lvl w:ilvl="1">
@@ -8537,7 +8372,7 @@
         <w:ind w:left="2160" w:hanging="360"/>
       </w:pPr>
       <w:rPr>
-        <w:rFonts w:ascii="Symbol" w:hAnsi="Symbol" w:cs="Symbol" w:hint="default"/>
+        <w:rFonts w:hint="default" w:ascii="Symbol" w:hAnsi="Symbol" w:cs="Symbol"/>
       </w:rPr>
     </w:lvl>
     <w:lvl w:ilvl="3">
@@ -8552,7 +8387,7 @@
         <w:ind w:left="2880" w:hanging="360"/>
       </w:pPr>
       <w:rPr>
-        <w:rFonts w:ascii="Symbol" w:hAnsi="Symbol" w:cs="Symbol" w:hint="default"/>
+        <w:rFonts w:hint="default" w:ascii="Symbol" w:hAnsi="Symbol" w:cs="Symbol"/>
       </w:rPr>
     </w:lvl>
     <w:lvl w:ilvl="4">
@@ -8567,7 +8402,7 @@
         <w:ind w:left="3600" w:hanging="360"/>
       </w:pPr>
       <w:rPr>
-        <w:rFonts w:ascii="Symbol" w:hAnsi="Symbol" w:cs="Symbol" w:hint="default"/>
+        <w:rFonts w:hint="default" w:ascii="Symbol" w:hAnsi="Symbol" w:cs="Symbol"/>
       </w:rPr>
     </w:lvl>
     <w:lvl w:ilvl="5">
@@ -8582,7 +8417,7 @@
         <w:ind w:left="4320" w:hanging="360"/>
       </w:pPr>
       <w:rPr>
-        <w:rFonts w:ascii="Symbol" w:hAnsi="Symbol" w:cs="Symbol" w:hint="default"/>
+        <w:rFonts w:hint="default" w:ascii="Symbol" w:hAnsi="Symbol" w:cs="Symbol"/>
       </w:rPr>
     </w:lvl>
     <w:lvl w:ilvl="6">
@@ -8597,7 +8432,7 @@
         <w:ind w:left="5040" w:hanging="360"/>
       </w:pPr>
       <w:rPr>
-        <w:rFonts w:ascii="Symbol" w:hAnsi="Symbol" w:cs="Symbol" w:hint="default"/>
+        <w:rFonts w:hint="default" w:ascii="Symbol" w:hAnsi="Symbol" w:cs="Symbol"/>
       </w:rPr>
     </w:lvl>
     <w:lvl w:ilvl="7">
@@ -8612,7 +8447,7 @@
         <w:ind w:left="5760" w:hanging="360"/>
       </w:pPr>
       <w:rPr>
-        <w:rFonts w:ascii="Symbol" w:hAnsi="Symbol" w:cs="Symbol" w:hint="default"/>
+        <w:rFonts w:hint="default" w:ascii="Symbol" w:hAnsi="Symbol" w:cs="Symbol"/>
       </w:rPr>
     </w:lvl>
     <w:lvl w:ilvl="8">
@@ -8627,7 +8462,7 @@
         <w:ind w:left="6480" w:hanging="360"/>
       </w:pPr>
       <w:rPr>
-        <w:rFonts w:ascii="Symbol" w:hAnsi="Symbol" w:cs="Symbol" w:hint="default"/>
+        <w:rFonts w:hint="default" w:ascii="Symbol" w:hAnsi="Symbol" w:cs="Symbol"/>
       </w:rPr>
     </w:lvl>
   </w:abstractNum>
@@ -8757,7 +8592,7 @@
         <w:ind w:left="360" w:hanging="360"/>
       </w:pPr>
       <w:rPr>
-        <w:rFonts w:ascii="Wingdings" w:hAnsi="Wingdings" w:hint="default"/>
+        <w:rFonts w:hint="default" w:ascii="Wingdings" w:hAnsi="Wingdings"/>
       </w:rPr>
     </w:lvl>
     <w:lvl w:ilvl="1" w:tplc="0C0A0003" w:tentative="1">
@@ -8769,7 +8604,7 @@
         <w:ind w:left="1080" w:hanging="360"/>
       </w:pPr>
       <w:rPr>
-        <w:rFonts w:ascii="Courier New" w:hAnsi="Courier New" w:cs="Courier New" w:hint="default"/>
+        <w:rFonts w:hint="default" w:ascii="Courier New" w:hAnsi="Courier New" w:cs="Courier New"/>
       </w:rPr>
     </w:lvl>
     <w:lvl w:ilvl="2" w:tplc="0C0A0005" w:tentative="1">
@@ -8781,7 +8616,7 @@
         <w:ind w:left="1800" w:hanging="360"/>
       </w:pPr>
       <w:rPr>
-        <w:rFonts w:ascii="Wingdings" w:hAnsi="Wingdings" w:hint="default"/>
+        <w:rFonts w:hint="default" w:ascii="Wingdings" w:hAnsi="Wingdings"/>
       </w:rPr>
     </w:lvl>
     <w:lvl w:ilvl="3" w:tplc="0C0A0001" w:tentative="1">
@@ -8793,7 +8628,7 @@
         <w:ind w:left="2520" w:hanging="360"/>
       </w:pPr>
       <w:rPr>
-        <w:rFonts w:ascii="Symbol" w:hAnsi="Symbol" w:hint="default"/>
+        <w:rFonts w:hint="default" w:ascii="Symbol" w:hAnsi="Symbol"/>
       </w:rPr>
     </w:lvl>
     <w:lvl w:ilvl="4" w:tplc="0C0A0003" w:tentative="1">
@@ -8805,7 +8640,7 @@
         <w:ind w:left="3240" w:hanging="360"/>
       </w:pPr>
       <w:rPr>
-        <w:rFonts w:ascii="Courier New" w:hAnsi="Courier New" w:cs="Courier New" w:hint="default"/>
+        <w:rFonts w:hint="default" w:ascii="Courier New" w:hAnsi="Courier New" w:cs="Courier New"/>
       </w:rPr>
     </w:lvl>
     <w:lvl w:ilvl="5" w:tplc="0C0A0005" w:tentative="1">
@@ -8817,7 +8652,7 @@
         <w:ind w:left="3960" w:hanging="360"/>
       </w:pPr>
       <w:rPr>
-        <w:rFonts w:ascii="Wingdings" w:hAnsi="Wingdings" w:hint="default"/>
+        <w:rFonts w:hint="default" w:ascii="Wingdings" w:hAnsi="Wingdings"/>
       </w:rPr>
     </w:lvl>
     <w:lvl w:ilvl="6" w:tplc="0C0A0001" w:tentative="1">
@@ -8829,7 +8664,7 @@
         <w:ind w:left="4680" w:hanging="360"/>
       </w:pPr>
       <w:rPr>
-        <w:rFonts w:ascii="Symbol" w:hAnsi="Symbol" w:hint="default"/>
+        <w:rFonts w:hint="default" w:ascii="Symbol" w:hAnsi="Symbol"/>
       </w:rPr>
     </w:lvl>
     <w:lvl w:ilvl="7" w:tplc="0C0A0003" w:tentative="1">
@@ -8841,7 +8676,7 @@
         <w:ind w:left="5400" w:hanging="360"/>
       </w:pPr>
       <w:rPr>
-        <w:rFonts w:ascii="Courier New" w:hAnsi="Courier New" w:cs="Courier New" w:hint="default"/>
+        <w:rFonts w:hint="default" w:ascii="Courier New" w:hAnsi="Courier New" w:cs="Courier New"/>
       </w:rPr>
     </w:lvl>
     <w:lvl w:ilvl="8" w:tplc="0C0A0005" w:tentative="1">
@@ -8853,7 +8688,7 @@
         <w:ind w:left="6120" w:hanging="360"/>
       </w:pPr>
       <w:rPr>
-        <w:rFonts w:ascii="Wingdings" w:hAnsi="Wingdings" w:hint="default"/>
+        <w:rFonts w:hint="default" w:ascii="Wingdings" w:hAnsi="Wingdings"/>
       </w:rPr>
     </w:lvl>
   </w:abstractNum>
@@ -9158,7 +8993,7 @@
         <w:ind w:left="720" w:hanging="360"/>
       </w:pPr>
       <w:rPr>
-        <w:rFonts w:ascii="Wingdings" w:hAnsi="Wingdings" w:hint="default"/>
+        <w:rFonts w:hint="default" w:ascii="Wingdings" w:hAnsi="Wingdings"/>
       </w:rPr>
     </w:lvl>
     <w:lvl w:ilvl="1" w:tplc="54C4483A">
@@ -9170,7 +9005,7 @@
         <w:ind w:left="1440" w:hanging="360"/>
       </w:pPr>
       <w:rPr>
-        <w:rFonts w:ascii="Courier New" w:hAnsi="Courier New" w:hint="default"/>
+        <w:rFonts w:hint="default" w:ascii="Courier New" w:hAnsi="Courier New"/>
       </w:rPr>
     </w:lvl>
     <w:lvl w:ilvl="2" w:tplc="6ABE8582">
@@ -9182,7 +9017,7 @@
         <w:ind w:left="2160" w:hanging="360"/>
       </w:pPr>
       <w:rPr>
-        <w:rFonts w:ascii="Wingdings" w:hAnsi="Wingdings" w:hint="default"/>
+        <w:rFonts w:hint="default" w:ascii="Wingdings" w:hAnsi="Wingdings"/>
       </w:rPr>
     </w:lvl>
     <w:lvl w:ilvl="3" w:tplc="67DCBDB8">
@@ -9194,7 +9029,7 @@
         <w:ind w:left="2880" w:hanging="360"/>
       </w:pPr>
       <w:rPr>
-        <w:rFonts w:ascii="Symbol" w:hAnsi="Symbol" w:hint="default"/>
+        <w:rFonts w:hint="default" w:ascii="Symbol" w:hAnsi="Symbol"/>
       </w:rPr>
     </w:lvl>
     <w:lvl w:ilvl="4" w:tplc="E52EB6DE">
@@ -9206,7 +9041,7 @@
         <w:ind w:left="3600" w:hanging="360"/>
       </w:pPr>
       <w:rPr>
-        <w:rFonts w:ascii="Courier New" w:hAnsi="Courier New" w:hint="default"/>
+        <w:rFonts w:hint="default" w:ascii="Courier New" w:hAnsi="Courier New"/>
       </w:rPr>
     </w:lvl>
     <w:lvl w:ilvl="5" w:tplc="FA74C858">
@@ -9218,7 +9053,7 @@
         <w:ind w:left="4320" w:hanging="360"/>
       </w:pPr>
       <w:rPr>
-        <w:rFonts w:ascii="Wingdings" w:hAnsi="Wingdings" w:hint="default"/>
+        <w:rFonts w:hint="default" w:ascii="Wingdings" w:hAnsi="Wingdings"/>
       </w:rPr>
     </w:lvl>
     <w:lvl w:ilvl="6" w:tplc="6A047C3E">
@@ -9230,7 +9065,7 @@
         <w:ind w:left="5040" w:hanging="360"/>
       </w:pPr>
       <w:rPr>
-        <w:rFonts w:ascii="Symbol" w:hAnsi="Symbol" w:hint="default"/>
+        <w:rFonts w:hint="default" w:ascii="Symbol" w:hAnsi="Symbol"/>
       </w:rPr>
     </w:lvl>
     <w:lvl w:ilvl="7" w:tplc="D2B62BB2">
@@ -9242,7 +9077,7 @@
         <w:ind w:left="5760" w:hanging="360"/>
       </w:pPr>
       <w:rPr>
-        <w:rFonts w:ascii="Courier New" w:hAnsi="Courier New" w:hint="default"/>
+        <w:rFonts w:hint="default" w:ascii="Courier New" w:hAnsi="Courier New"/>
       </w:rPr>
     </w:lvl>
     <w:lvl w:ilvl="8" w:tplc="B5A05A2C">
@@ -9254,7 +9089,7 @@
         <w:ind w:left="6480" w:hanging="360"/>
       </w:pPr>
       <w:rPr>
-        <w:rFonts w:ascii="Wingdings" w:hAnsi="Wingdings" w:hint="default"/>
+        <w:rFonts w:hint="default" w:ascii="Wingdings" w:hAnsi="Wingdings"/>
       </w:rPr>
     </w:lvl>
   </w:abstractNum>
@@ -9476,7 +9311,7 @@
         <w:ind w:left="720" w:hanging="360"/>
       </w:pPr>
       <w:rPr>
-        <w:rFonts w:ascii="Symbol" w:hAnsi="Symbol" w:hint="default"/>
+        <w:rFonts w:hint="default" w:ascii="Symbol" w:hAnsi="Symbol"/>
         <w:sz w:val="20"/>
       </w:rPr>
     </w:lvl>
@@ -9492,7 +9327,7 @@
         <w:ind w:left="1440" w:hanging="360"/>
       </w:pPr>
       <w:rPr>
-        <w:rFonts w:ascii="Courier New" w:hAnsi="Courier New" w:hint="default"/>
+        <w:rFonts w:hint="default" w:ascii="Courier New" w:hAnsi="Courier New"/>
         <w:sz w:val="20"/>
       </w:rPr>
     </w:lvl>
@@ -9508,7 +9343,7 @@
         <w:ind w:left="2160" w:hanging="360"/>
       </w:pPr>
       <w:rPr>
-        <w:rFonts w:ascii="Wingdings" w:hAnsi="Wingdings" w:hint="default"/>
+        <w:rFonts w:hint="default" w:ascii="Wingdings" w:hAnsi="Wingdings"/>
         <w:sz w:val="20"/>
       </w:rPr>
     </w:lvl>
@@ -9524,7 +9359,7 @@
         <w:ind w:left="2880" w:hanging="360"/>
       </w:pPr>
       <w:rPr>
-        <w:rFonts w:ascii="Wingdings" w:hAnsi="Wingdings" w:hint="default"/>
+        <w:rFonts w:hint="default" w:ascii="Wingdings" w:hAnsi="Wingdings"/>
         <w:sz w:val="20"/>
       </w:rPr>
     </w:lvl>
@@ -9540,7 +9375,7 @@
         <w:ind w:left="3600" w:hanging="360"/>
       </w:pPr>
       <w:rPr>
-        <w:rFonts w:ascii="Wingdings" w:hAnsi="Wingdings" w:hint="default"/>
+        <w:rFonts w:hint="default" w:ascii="Wingdings" w:hAnsi="Wingdings"/>
         <w:sz w:val="20"/>
       </w:rPr>
     </w:lvl>
@@ -9556,7 +9391,7 @@
         <w:ind w:left="4320" w:hanging="360"/>
       </w:pPr>
       <w:rPr>
-        <w:rFonts w:ascii="Wingdings" w:hAnsi="Wingdings" w:hint="default"/>
+        <w:rFonts w:hint="default" w:ascii="Wingdings" w:hAnsi="Wingdings"/>
         <w:sz w:val="20"/>
       </w:rPr>
     </w:lvl>
@@ -9572,7 +9407,7 @@
         <w:ind w:left="5040" w:hanging="360"/>
       </w:pPr>
       <w:rPr>
-        <w:rFonts w:ascii="Wingdings" w:hAnsi="Wingdings" w:hint="default"/>
+        <w:rFonts w:hint="default" w:ascii="Wingdings" w:hAnsi="Wingdings"/>
         <w:sz w:val="20"/>
       </w:rPr>
     </w:lvl>
@@ -9588,7 +9423,7 @@
         <w:ind w:left="5760" w:hanging="360"/>
       </w:pPr>
       <w:rPr>
-        <w:rFonts w:ascii="Wingdings" w:hAnsi="Wingdings" w:hint="default"/>
+        <w:rFonts w:hint="default" w:ascii="Wingdings" w:hAnsi="Wingdings"/>
         <w:sz w:val="20"/>
       </w:rPr>
     </w:lvl>
@@ -9604,11 +9439,14 @@
         <w:ind w:left="6480" w:hanging="360"/>
       </w:pPr>
       <w:rPr>
-        <w:rFonts w:ascii="Wingdings" w:hAnsi="Wingdings" w:hint="default"/>
+        <w:rFonts w:hint="default" w:ascii="Wingdings" w:hAnsi="Wingdings"/>
         <w:sz w:val="20"/>
       </w:rPr>
     </w:lvl>
   </w:abstractNum>
+  <w:num w:numId="44">
+    <w:abstractNumId w:val="41"/>
+  </w:num>
   <w:num w:numId="1">
     <w:abstractNumId w:val="8"/>
   </w:num>
@@ -9672,7 +9510,7 @@
         <w:legacy w:legacy="1" w:legacySpace="0" w:legacyIndent="0"/>
         <w:lvlJc w:val="left"/>
         <w:rPr>
-          <w:rFonts w:ascii="Symbol" w:hAnsi="Symbol" w:hint="default"/>
+          <w:rFonts w:hint="default" w:ascii="Symbol" w:hAnsi="Symbol"/>
         </w:rPr>
       </w:lvl>
     </w:lvlOverride>
@@ -9778,7 +9616,7 @@
   <w:docDefaults>
     <w:rPrDefault>
       <w:rPr>
-        <w:rFonts w:asciiTheme="minorHAnsi" w:eastAsiaTheme="minorHAnsi" w:hAnsiTheme="minorHAnsi" w:cstheme="minorBidi"/>
+        <w:rFonts w:asciiTheme="minorHAnsi" w:hAnsiTheme="minorHAnsi" w:eastAsiaTheme="minorHAnsi" w:cstheme="minorBidi"/>
         <w:sz w:val="22"/>
         <w:szCs w:val="22"/>
         <w:lang w:val="es-ES" w:eastAsia="en-US" w:bidi="ar-SA"/>
@@ -9793,14 +9631,14 @@
   <w:latentStyles w:defLockedState="0" w:defUIPriority="99" w:defSemiHidden="0" w:defUnhideWhenUsed="0" w:defQFormat="0" w:count="371">
     <w:lsdException w:name="Normal" w:uiPriority="0" w:qFormat="1"/>
     <w:lsdException w:name="heading 1" w:uiPriority="9" w:qFormat="1"/>
-    <w:lsdException w:name="heading 2" w:semiHidden="1" w:uiPriority="9" w:unhideWhenUsed="1" w:qFormat="1"/>
-    <w:lsdException w:name="heading 3" w:semiHidden="1" w:uiPriority="9" w:unhideWhenUsed="1" w:qFormat="1"/>
-    <w:lsdException w:name="heading 4" w:semiHidden="1" w:uiPriority="9" w:unhideWhenUsed="1" w:qFormat="1"/>
-    <w:lsdException w:name="heading 5" w:semiHidden="1" w:uiPriority="9" w:unhideWhenUsed="1" w:qFormat="1"/>
-    <w:lsdException w:name="heading 6" w:semiHidden="1" w:uiPriority="9" w:unhideWhenUsed="1" w:qFormat="1"/>
-    <w:lsdException w:name="heading 7" w:semiHidden="1" w:uiPriority="9" w:unhideWhenUsed="1" w:qFormat="1"/>
-    <w:lsdException w:name="heading 8" w:semiHidden="1" w:uiPriority="9" w:unhideWhenUsed="1" w:qFormat="1"/>
-    <w:lsdException w:name="heading 9" w:semiHidden="1" w:uiPriority="9" w:unhideWhenUsed="1" w:qFormat="1"/>
+    <w:lsdException w:name="heading 2" w:uiPriority="9" w:semiHidden="1" w:unhideWhenUsed="1" w:qFormat="1"/>
+    <w:lsdException w:name="heading 3" w:uiPriority="9" w:semiHidden="1" w:unhideWhenUsed="1" w:qFormat="1"/>
+    <w:lsdException w:name="heading 4" w:uiPriority="9" w:semiHidden="1" w:unhideWhenUsed="1" w:qFormat="1"/>
+    <w:lsdException w:name="heading 5" w:uiPriority="9" w:semiHidden="1" w:unhideWhenUsed="1" w:qFormat="1"/>
+    <w:lsdException w:name="heading 6" w:uiPriority="9" w:semiHidden="1" w:unhideWhenUsed="1" w:qFormat="1"/>
+    <w:lsdException w:name="heading 7" w:uiPriority="9" w:semiHidden="1" w:unhideWhenUsed="1" w:qFormat="1"/>
+    <w:lsdException w:name="heading 8" w:uiPriority="9" w:semiHidden="1" w:unhideWhenUsed="1" w:qFormat="1"/>
+    <w:lsdException w:name="heading 9" w:uiPriority="9" w:semiHidden="1" w:unhideWhenUsed="1" w:qFormat="1"/>
     <w:lsdException w:name="index 1" w:semiHidden="1" w:unhideWhenUsed="1"/>
     <w:lsdException w:name="index 2" w:semiHidden="1" w:unhideWhenUsed="1"/>
     <w:lsdException w:name="index 3" w:semiHidden="1" w:unhideWhenUsed="1"/>
@@ -9810,22 +9648,22 @@
     <w:lsdException w:name="index 7" w:semiHidden="1" w:unhideWhenUsed="1"/>
     <w:lsdException w:name="index 8" w:semiHidden="1" w:unhideWhenUsed="1"/>
     <w:lsdException w:name="index 9" w:semiHidden="1" w:unhideWhenUsed="1"/>
-    <w:lsdException w:name="toc 1" w:semiHidden="1" w:uiPriority="39" w:unhideWhenUsed="1"/>
-    <w:lsdException w:name="toc 2" w:semiHidden="1" w:uiPriority="39" w:unhideWhenUsed="1"/>
-    <w:lsdException w:name="toc 3" w:semiHidden="1" w:uiPriority="39" w:unhideWhenUsed="1"/>
-    <w:lsdException w:name="toc 4" w:semiHidden="1" w:uiPriority="39" w:unhideWhenUsed="1"/>
-    <w:lsdException w:name="toc 5" w:semiHidden="1" w:uiPriority="39" w:unhideWhenUsed="1"/>
-    <w:lsdException w:name="toc 6" w:semiHidden="1" w:uiPriority="39" w:unhideWhenUsed="1"/>
-    <w:lsdException w:name="toc 7" w:semiHidden="1" w:uiPriority="39" w:unhideWhenUsed="1"/>
-    <w:lsdException w:name="toc 8" w:semiHidden="1" w:uiPriority="39" w:unhideWhenUsed="1"/>
-    <w:lsdException w:name="toc 9" w:semiHidden="1" w:uiPriority="39" w:unhideWhenUsed="1"/>
+    <w:lsdException w:name="toc 1" w:uiPriority="39" w:semiHidden="1" w:unhideWhenUsed="1"/>
+    <w:lsdException w:name="toc 2" w:uiPriority="39" w:semiHidden="1" w:unhideWhenUsed="1"/>
+    <w:lsdException w:name="toc 3" w:uiPriority="39" w:semiHidden="1" w:unhideWhenUsed="1"/>
+    <w:lsdException w:name="toc 4" w:uiPriority="39" w:semiHidden="1" w:unhideWhenUsed="1"/>
+    <w:lsdException w:name="toc 5" w:uiPriority="39" w:semiHidden="1" w:unhideWhenUsed="1"/>
+    <w:lsdException w:name="toc 6" w:uiPriority="39" w:semiHidden="1" w:unhideWhenUsed="1"/>
+    <w:lsdException w:name="toc 7" w:uiPriority="39" w:semiHidden="1" w:unhideWhenUsed="1"/>
+    <w:lsdException w:name="toc 8" w:uiPriority="39" w:semiHidden="1" w:unhideWhenUsed="1"/>
+    <w:lsdException w:name="toc 9" w:uiPriority="39" w:semiHidden="1" w:unhideWhenUsed="1"/>
     <w:lsdException w:name="Normal Indent" w:semiHidden="1" w:unhideWhenUsed="1"/>
     <w:lsdException w:name="footnote text" w:semiHidden="1" w:unhideWhenUsed="1"/>
     <w:lsdException w:name="annotation text" w:semiHidden="1" w:unhideWhenUsed="1"/>
     <w:lsdException w:name="header" w:semiHidden="1" w:unhideWhenUsed="1"/>
     <w:lsdException w:name="footer" w:semiHidden="1" w:unhideWhenUsed="1"/>
     <w:lsdException w:name="index heading" w:semiHidden="1" w:unhideWhenUsed="1"/>
-    <w:lsdException w:name="caption" w:semiHidden="1" w:uiPriority="35" w:unhideWhenUsed="1" w:qFormat="1"/>
+    <w:lsdException w:name="caption" w:uiPriority="35" w:semiHidden="1" w:unhideWhenUsed="1" w:qFormat="1"/>
     <w:lsdException w:name="table of figures" w:semiHidden="1" w:unhideWhenUsed="1"/>
     <w:lsdException w:name="envelope address" w:semiHidden="1" w:unhideWhenUsed="1"/>
     <w:lsdException w:name="envelope return" w:semiHidden="1" w:unhideWhenUsed="1"/>
@@ -9856,7 +9694,7 @@
     <w:lsdException w:name="Title" w:uiPriority="10" w:qFormat="1"/>
     <w:lsdException w:name="Closing" w:semiHidden="1" w:unhideWhenUsed="1"/>
     <w:lsdException w:name="Signature" w:semiHidden="1" w:unhideWhenUsed="1"/>
-    <w:lsdException w:name="Default Paragraph Font" w:semiHidden="1" w:uiPriority="1" w:unhideWhenUsed="1"/>
+    <w:lsdException w:name="Default Paragraph Font" w:uiPriority="1" w:semiHidden="1" w:unhideWhenUsed="1"/>
     <w:lsdException w:name="Body Text" w:semiHidden="1" w:unhideWhenUsed="1"/>
     <w:lsdException w:name="Body Text Indent" w:semiHidden="1" w:unhideWhenUsed="1"/>
     <w:lsdException w:name="List Continue" w:semiHidden="1" w:unhideWhenUsed="1"/>
@@ -10056,8 +9894,8 @@
     <w:lsdException w:name="Subtle Reference" w:uiPriority="31" w:qFormat="1"/>
     <w:lsdException w:name="Intense Reference" w:uiPriority="32" w:qFormat="1"/>
     <w:lsdException w:name="Book Title" w:uiPriority="33" w:qFormat="1"/>
-    <w:lsdException w:name="Bibliography" w:semiHidden="1" w:uiPriority="37" w:unhideWhenUsed="1"/>
-    <w:lsdException w:name="TOC Heading" w:semiHidden="1" w:uiPriority="39" w:unhideWhenUsed="1" w:qFormat="1"/>
+    <w:lsdException w:name="Bibliography" w:uiPriority="37" w:semiHidden="1" w:unhideWhenUsed="1"/>
+    <w:lsdException w:name="TOC Heading" w:uiPriority="39" w:semiHidden="1" w:unhideWhenUsed="1" w:qFormat="1"/>
     <w:lsdException w:name="Plain Table 1" w:uiPriority="41"/>
     <w:lsdException w:name="Plain Table 2" w:uiPriority="42"/>
     <w:lsdException w:name="Plain Table 3" w:uiPriority="43"/>
@@ -10163,7 +10001,7 @@
     <w:lsdException w:name="List Table 6 Colorful Accent 6" w:uiPriority="51"/>
     <w:lsdException w:name="List Table 7 Colorful Accent 6" w:uiPriority="52"/>
   </w:latentStyles>
-  <w:style w:type="paragraph" w:default="1" w:styleId="Normal">
+  <w:style w:type="paragraph" w:styleId="Normal" w:default="1">
     <w:name w:val="Normal"/>
     <w:qFormat/>
     <w:pPr>
@@ -10185,7 +10023,7 @@
       <w:outlineLvl w:val="0"/>
     </w:pPr>
     <w:rPr>
-      <w:rFonts w:asciiTheme="majorHAnsi" w:eastAsiaTheme="majorEastAsia" w:hAnsiTheme="majorHAnsi" w:cstheme="majorBidi"/>
+      <w:rFonts w:asciiTheme="majorHAnsi" w:hAnsiTheme="majorHAnsi" w:eastAsiaTheme="majorEastAsia" w:cstheme="majorBidi"/>
       <w:color w:val="2E74B5" w:themeColor="accent1" w:themeShade="BF"/>
       <w:sz w:val="32"/>
       <w:szCs w:val="32"/>
@@ -10204,7 +10042,7 @@
       <w:outlineLvl w:val="1"/>
     </w:pPr>
     <w:rPr>
-      <w:rFonts w:ascii="Times New Roman" w:eastAsia="Times New Roman" w:hAnsi="Times New Roman" w:cs="Times New Roman"/>
+      <w:rFonts w:ascii="Times New Roman" w:hAnsi="Times New Roman" w:eastAsia="Times New Roman" w:cs="Times New Roman"/>
       <w:b/>
       <w:bCs/>
       <w:sz w:val="36"/>
@@ -10229,19 +10067,19 @@
       <w:outlineLvl w:val="2"/>
     </w:pPr>
     <w:rPr>
-      <w:rFonts w:asciiTheme="majorHAnsi" w:eastAsiaTheme="majorEastAsia" w:hAnsiTheme="majorHAnsi" w:cstheme="majorBidi"/>
+      <w:rFonts w:asciiTheme="majorHAnsi" w:hAnsiTheme="majorHAnsi" w:eastAsiaTheme="majorEastAsia" w:cstheme="majorBidi"/>
       <w:color w:val="1F4D78" w:themeColor="accent1" w:themeShade="7F"/>
       <w:sz w:val="24"/>
       <w:szCs w:val="24"/>
     </w:rPr>
   </w:style>
-  <w:style w:type="character" w:default="1" w:styleId="Fuentedeprrafopredeter">
+  <w:style w:type="character" w:styleId="Fuentedeprrafopredeter" w:default="1">
     <w:name w:val="Default Paragraph Font"/>
     <w:uiPriority w:val="1"/>
     <w:semiHidden/>
     <w:unhideWhenUsed/>
   </w:style>
-  <w:style w:type="table" w:default="1" w:styleId="Tablanormal">
+  <w:style w:type="table" w:styleId="Tablanormal" w:default="1">
     <w:name w:val="Normal Table"/>
     <w:uiPriority w:val="99"/>
     <w:semiHidden/>
@@ -10256,19 +10094,19 @@
       </w:tblCellMar>
     </w:tblPr>
   </w:style>
-  <w:style w:type="numbering" w:default="1" w:styleId="Sinlista">
+  <w:style w:type="numbering" w:styleId="Sinlista" w:default="1">
     <w:name w:val="No List"/>
     <w:uiPriority w:val="99"/>
     <w:semiHidden/>
     <w:unhideWhenUsed/>
   </w:style>
-  <w:style w:type="character" w:customStyle="1" w:styleId="hgkelc">
+  <w:style w:type="character" w:styleId="hgkelc" w:customStyle="1">
     <w:name w:val="hgkelc"/>
     <w:basedOn w:val="Fuentedeprrafopredeter"/>
     <w:qFormat/>
     <w:rsid w:val="009460B6"/>
   </w:style>
-  <w:style w:type="character" w:customStyle="1" w:styleId="EnlacedeInternet">
+  <w:style w:type="character" w:styleId="EnlacedeInternet" w:customStyle="1">
     <w:name w:val="Enlace de Internet"/>
     <w:basedOn w:val="Fuentedeprrafopredeter"/>
     <w:uiPriority w:val="99"/>
@@ -10279,21 +10117,21 @@
       <w:u w:val="single"/>
     </w:rPr>
   </w:style>
-  <w:style w:type="character" w:customStyle="1" w:styleId="EncabezadoCar">
+  <w:style w:type="character" w:styleId="EncabezadoCar" w:customStyle="1">
     <w:name w:val="Encabezado Car"/>
     <w:basedOn w:val="Fuentedeprrafopredeter"/>
     <w:uiPriority w:val="99"/>
     <w:qFormat/>
     <w:rsid w:val="00155B85"/>
   </w:style>
-  <w:style w:type="character" w:customStyle="1" w:styleId="PiedepginaCar">
+  <w:style w:type="character" w:styleId="PiedepginaCar" w:customStyle="1">
     <w:name w:val="Pie de página Car"/>
     <w:basedOn w:val="Fuentedeprrafopredeter"/>
     <w:uiPriority w:val="99"/>
     <w:qFormat/>
     <w:rsid w:val="00155B85"/>
   </w:style>
-  <w:style w:type="character" w:customStyle="1" w:styleId="Destacado">
+  <w:style w:type="character" w:styleId="Destacado" w:customStyle="1">
     <w:name w:val="Destacado"/>
     <w:basedOn w:val="Fuentedeprrafopredeter"/>
     <w:uiPriority w:val="20"/>
@@ -10315,25 +10153,25 @@
       <w:bCs/>
     </w:rPr>
   </w:style>
-  <w:style w:type="character" w:customStyle="1" w:styleId="Smbolosdenumeracin">
+  <w:style w:type="character" w:styleId="Smbolosdenumeracin" w:customStyle="1">
     <w:name w:val="Símbolos de numeración"/>
     <w:qFormat/>
   </w:style>
-  <w:style w:type="character" w:customStyle="1" w:styleId="EncabezadoCar1">
+  <w:style w:type="character" w:styleId="EncabezadoCar1" w:customStyle="1">
     <w:name w:val="Encabezado Car1"/>
     <w:basedOn w:val="Fuentedeprrafopredeter"/>
     <w:link w:val="Encabezado"/>
     <w:uiPriority w:val="99"/>
     <w:qFormat/>
   </w:style>
-  <w:style w:type="character" w:customStyle="1" w:styleId="PiedepginaCar1">
+  <w:style w:type="character" w:styleId="PiedepginaCar1" w:customStyle="1">
     <w:name w:val="Pie de página Car1"/>
     <w:basedOn w:val="Fuentedeprrafopredeter"/>
     <w:link w:val="Piedepgina"/>
     <w:uiPriority w:val="99"/>
     <w:qFormat/>
   </w:style>
-  <w:style w:type="character" w:customStyle="1" w:styleId="SinespaciadoCar">
+  <w:style w:type="character" w:styleId="SinespaciadoCar" w:customStyle="1">
     <w:name w:val="Sin espaciado Car"/>
     <w:basedOn w:val="Fuentedeprrafopredeter"/>
     <w:link w:val="Sinespaciado"/>
@@ -10345,7 +10183,7 @@
       <w:lang w:eastAsia="es-ES"/>
     </w:rPr>
   </w:style>
-  <w:style w:type="character" w:customStyle="1" w:styleId="Ttulo2Car">
+  <w:style w:type="character" w:styleId="Ttulo2Car" w:customStyle="1">
     <w:name w:val="Título 2 Car"/>
     <w:basedOn w:val="Fuentedeprrafopredeter"/>
     <w:link w:val="Ttulo2"/>
@@ -10353,7 +10191,7 @@
     <w:qFormat/>
     <w:rsid w:val="00CA06E5"/>
     <w:rPr>
-      <w:rFonts w:ascii="Times New Roman" w:eastAsia="Times New Roman" w:hAnsi="Times New Roman" w:cs="Times New Roman"/>
+      <w:rFonts w:ascii="Times New Roman" w:hAnsi="Times New Roman" w:eastAsia="Times New Roman" w:cs="Times New Roman"/>
       <w:b/>
       <w:bCs/>
       <w:sz w:val="36"/>
@@ -10371,7 +10209,7 @@
       <w:spacing w:before="240" w:after="120"/>
     </w:pPr>
     <w:rPr>
-      <w:rFonts w:ascii="Liberation Sans" w:eastAsia="Microsoft YaHei" w:hAnsi="Liberation Sans" w:cs="Lucida Sans"/>
+      <w:rFonts w:ascii="Liberation Sans" w:hAnsi="Liberation Sans" w:eastAsia="Microsoft YaHei" w:cs="Lucida Sans"/>
       <w:sz w:val="28"/>
       <w:szCs w:val="28"/>
     </w:rPr>
@@ -10406,7 +10244,7 @@
       <w:szCs w:val="24"/>
     </w:rPr>
   </w:style>
-  <w:style w:type="paragraph" w:customStyle="1" w:styleId="ndice">
+  <w:style w:type="paragraph" w:styleId="ndice" w:customStyle="1">
     <w:name w:val="Índice"/>
     <w:basedOn w:val="Normal"/>
     <w:qFormat/>
@@ -10417,7 +10255,7 @@
       <w:rFonts w:cs="Lucida Sans"/>
     </w:rPr>
   </w:style>
-  <w:style w:type="paragraph" w:customStyle="1" w:styleId="Cabeceraypie">
+  <w:style w:type="paragraph" w:styleId="Cabeceraypie" w:customStyle="1">
     <w:name w:val="Cabecera y pie"/>
     <w:basedOn w:val="Normal"/>
     <w:qFormat/>
@@ -10461,13 +10299,13 @@
       <w:spacing w:beforeAutospacing="1" w:afterAutospacing="1" w:line="240" w:lineRule="auto"/>
     </w:pPr>
     <w:rPr>
-      <w:rFonts w:ascii="Times New Roman" w:eastAsia="Times New Roman" w:hAnsi="Times New Roman" w:cs="Times New Roman"/>
+      <w:rFonts w:ascii="Times New Roman" w:hAnsi="Times New Roman" w:eastAsia="Times New Roman" w:cs="Times New Roman"/>
       <w:sz w:val="24"/>
       <w:szCs w:val="24"/>
       <w:lang w:eastAsia="es-ES"/>
     </w:rPr>
   </w:style>
-  <w:style w:type="paragraph" w:customStyle="1" w:styleId="x-hidden-focus">
+  <w:style w:type="paragraph" w:styleId="x-hidden-focus" w:customStyle="1">
     <w:name w:val="x-hidden-focus"/>
     <w:basedOn w:val="Normal"/>
     <w:qFormat/>
@@ -10476,13 +10314,13 @@
       <w:spacing w:beforeAutospacing="1" w:afterAutospacing="1" w:line="240" w:lineRule="auto"/>
     </w:pPr>
     <w:rPr>
-      <w:rFonts w:ascii="Times New Roman" w:eastAsia="Times New Roman" w:hAnsi="Times New Roman" w:cs="Times New Roman"/>
+      <w:rFonts w:ascii="Times New Roman" w:hAnsi="Times New Roman" w:eastAsia="Times New Roman" w:cs="Times New Roman"/>
       <w:sz w:val="24"/>
       <w:szCs w:val="24"/>
       <w:lang w:eastAsia="es-ES"/>
     </w:rPr>
   </w:style>
-  <w:style w:type="paragraph" w:customStyle="1" w:styleId="Contenidodelmarco">
+  <w:style w:type="paragraph" w:styleId="Contenidodelmarco" w:customStyle="1">
     <w:name w:val="Contenido del marco"/>
     <w:basedOn w:val="Normal"/>
     <w:qFormat/>
@@ -10497,7 +10335,7 @@
       <w:suppressAutoHyphens w:val="0"/>
     </w:pPr>
     <w:rPr>
-      <w:rFonts w:ascii="Calibri" w:eastAsiaTheme="minorEastAsia" w:hAnsi="Calibri"/>
+      <w:rFonts w:ascii="Calibri" w:hAnsi="Calibri" w:eastAsiaTheme="minorEastAsia"/>
       <w:lang w:eastAsia="es-ES"/>
     </w:rPr>
   </w:style>
@@ -10521,12 +10359,12 @@
     <w:rsid w:val="00FB4123"/>
     <w:tblPr>
       <w:tblBorders>
-        <w:top w:val="single" w:sz="4" w:space="0" w:color="000000" w:themeColor="text1"/>
-        <w:left w:val="single" w:sz="4" w:space="0" w:color="000000" w:themeColor="text1"/>
-        <w:bottom w:val="single" w:sz="4" w:space="0" w:color="000000" w:themeColor="text1"/>
-        <w:right w:val="single" w:sz="4" w:space="0" w:color="000000" w:themeColor="text1"/>
-        <w:insideH w:val="single" w:sz="4" w:space="0" w:color="000000" w:themeColor="text1"/>
-        <w:insideV w:val="single" w:sz="4" w:space="0" w:color="000000" w:themeColor="text1"/>
+        <w:top w:val="single" w:color="000000" w:themeColor="text1" w:sz="4" w:space="0"/>
+        <w:left w:val="single" w:color="000000" w:themeColor="text1" w:sz="4" w:space="0"/>
+        <w:bottom w:val="single" w:color="000000" w:themeColor="text1" w:sz="4" w:space="0"/>
+        <w:right w:val="single" w:color="000000" w:themeColor="text1" w:sz="4" w:space="0"/>
+        <w:insideH w:val="single" w:color="000000" w:themeColor="text1" w:sz="4" w:space="0"/>
+        <w:insideV w:val="single" w:color="000000" w:themeColor="text1" w:sz="4" w:space="0"/>
       </w:tblBorders>
     </w:tblPr>
   </w:style>
@@ -10539,12 +10377,12 @@
       <w:tblStyleRowBandSize w:val="1"/>
       <w:tblStyleColBandSize w:val="1"/>
       <w:tblBorders>
-        <w:top w:val="single" w:sz="8" w:space="0" w:color="7295D2" w:themeColor="accent5" w:themeTint="BF"/>
-        <w:left w:val="single" w:sz="8" w:space="0" w:color="7295D2" w:themeColor="accent5" w:themeTint="BF"/>
-        <w:bottom w:val="single" w:sz="8" w:space="0" w:color="7295D2" w:themeColor="accent5" w:themeTint="BF"/>
-        <w:right w:val="single" w:sz="8" w:space="0" w:color="7295D2" w:themeColor="accent5" w:themeTint="BF"/>
-        <w:insideH w:val="single" w:sz="8" w:space="0" w:color="7295D2" w:themeColor="accent5" w:themeTint="BF"/>
-        <w:insideV w:val="single" w:sz="8" w:space="0" w:color="7295D2" w:themeColor="accent5" w:themeTint="BF"/>
+        <w:top w:val="single" w:color="7295D2" w:themeColor="accent5" w:themeTint="BF" w:sz="8" w:space="0"/>
+        <w:left w:val="single" w:color="7295D2" w:themeColor="accent5" w:themeTint="BF" w:sz="8" w:space="0"/>
+        <w:bottom w:val="single" w:color="7295D2" w:themeColor="accent5" w:themeTint="BF" w:sz="8" w:space="0"/>
+        <w:right w:val="single" w:color="7295D2" w:themeColor="accent5" w:themeTint="BF" w:sz="8" w:space="0"/>
+        <w:insideH w:val="single" w:color="7295D2" w:themeColor="accent5" w:themeTint="BF" w:sz="8" w:space="0"/>
+        <w:insideV w:val="single" w:color="7295D2" w:themeColor="accent5" w:themeTint="BF" w:sz="8" w:space="0"/>
       </w:tblBorders>
     </w:tblPr>
     <w:tcPr>
@@ -10564,7 +10402,7 @@
       <w:tblPr/>
       <w:tcPr>
         <w:tcBorders>
-          <w:top w:val="single" w:sz="18" w:space="0" w:color="4472C4" w:themeColor="accent5"/>
+          <w:top w:val="single" w:color="4472C4" w:themeColor="accent5" w:sz="18" w:space="0"/>
         </w:tcBorders>
       </w:tcPr>
     </w:tblStylePr>
@@ -10604,7 +10442,7 @@
       <w:iCs/>
     </w:rPr>
   </w:style>
-  <w:style w:type="paragraph" w:customStyle="1" w:styleId="Standard">
+  <w:style w:type="paragraph" w:styleId="Standard" w:customStyle="1">
     <w:name w:val="Standard"/>
     <w:rsid w:val="00993281"/>
     <w:pPr>
@@ -10612,14 +10450,14 @@
       <w:textAlignment w:val="baseline"/>
     </w:pPr>
     <w:rPr>
-      <w:rFonts w:ascii="Liberation Serif" w:eastAsia="Noto Serif CJK SC" w:hAnsi="Liberation Serif" w:cs="Lohit Devanagari"/>
+      <w:rFonts w:ascii="Liberation Serif" w:hAnsi="Liberation Serif" w:eastAsia="Noto Serif CJK SC" w:cs="Lohit Devanagari"/>
       <w:kern w:val="3"/>
       <w:sz w:val="24"/>
       <w:szCs w:val="24"/>
       <w:lang w:eastAsia="zh-CN" w:bidi="hi-IN"/>
     </w:rPr>
   </w:style>
-  <w:style w:type="paragraph" w:customStyle="1" w:styleId="Textbody">
+  <w:style w:type="paragraph" w:styleId="Textbody" w:customStyle="1">
     <w:name w:val="Text body"/>
     <w:basedOn w:val="Standard"/>
     <w:qFormat/>
@@ -10647,12 +10485,12 @@
       <w:tblStyleRowBandSize w:val="1"/>
       <w:tblStyleColBandSize w:val="1"/>
       <w:tblBorders>
-        <w:top w:val="single" w:sz="4" w:space="0" w:color="9CC2E5" w:themeColor="accent1" w:themeTint="99"/>
-        <w:left w:val="single" w:sz="4" w:space="0" w:color="9CC2E5" w:themeColor="accent1" w:themeTint="99"/>
-        <w:bottom w:val="single" w:sz="4" w:space="0" w:color="9CC2E5" w:themeColor="accent1" w:themeTint="99"/>
-        <w:right w:val="single" w:sz="4" w:space="0" w:color="9CC2E5" w:themeColor="accent1" w:themeTint="99"/>
-        <w:insideH w:val="single" w:sz="4" w:space="0" w:color="9CC2E5" w:themeColor="accent1" w:themeTint="99"/>
-        <w:insideV w:val="single" w:sz="4" w:space="0" w:color="9CC2E5" w:themeColor="accent1" w:themeTint="99"/>
+        <w:top w:val="single" w:color="9CC2E5" w:themeColor="accent1" w:themeTint="99" w:sz="4" w:space="0"/>
+        <w:left w:val="single" w:color="9CC2E5" w:themeColor="accent1" w:themeTint="99" w:sz="4" w:space="0"/>
+        <w:bottom w:val="single" w:color="9CC2E5" w:themeColor="accent1" w:themeTint="99" w:sz="4" w:space="0"/>
+        <w:right w:val="single" w:color="9CC2E5" w:themeColor="accent1" w:themeTint="99" w:sz="4" w:space="0"/>
+        <w:insideH w:val="single" w:color="9CC2E5" w:themeColor="accent1" w:themeTint="99" w:sz="4" w:space="0"/>
+        <w:insideV w:val="single" w:color="9CC2E5" w:themeColor="accent1" w:themeTint="99" w:sz="4" w:space="0"/>
       </w:tblBorders>
     </w:tblPr>
     <w:tblStylePr w:type="firstRow">
@@ -10664,10 +10502,10 @@
       <w:tblPr/>
       <w:tcPr>
         <w:tcBorders>
-          <w:top w:val="single" w:sz="4" w:space="0" w:color="5B9BD5" w:themeColor="accent1"/>
-          <w:left w:val="single" w:sz="4" w:space="0" w:color="5B9BD5" w:themeColor="accent1"/>
-          <w:bottom w:val="single" w:sz="4" w:space="0" w:color="5B9BD5" w:themeColor="accent1"/>
-          <w:right w:val="single" w:sz="4" w:space="0" w:color="5B9BD5" w:themeColor="accent1"/>
+          <w:top w:val="single" w:color="5B9BD5" w:themeColor="accent1" w:sz="4" w:space="0"/>
+          <w:left w:val="single" w:color="5B9BD5" w:themeColor="accent1" w:sz="4" w:space="0"/>
+          <w:bottom w:val="single" w:color="5B9BD5" w:themeColor="accent1" w:sz="4" w:space="0"/>
+          <w:right w:val="single" w:color="5B9BD5" w:themeColor="accent1" w:sz="4" w:space="0"/>
           <w:insideH w:val="nil"/>
           <w:insideV w:val="nil"/>
         </w:tcBorders>
@@ -10682,7 +10520,7 @@
       <w:tblPr/>
       <w:tcPr>
         <w:tcBorders>
-          <w:top w:val="double" w:sz="4" w:space="0" w:color="5B9BD5" w:themeColor="accent1"/>
+          <w:top w:val="double" w:color="5B9BD5" w:themeColor="accent1" w:sz="4" w:space="0"/>
         </w:tcBorders>
       </w:tcPr>
     </w:tblStylePr>
@@ -10719,8 +10557,8 @@
       <w:tblStyleRowBandSize w:val="1"/>
       <w:tblStyleColBandSize w:val="1"/>
       <w:tblBorders>
-        <w:top w:val="single" w:sz="4" w:space="0" w:color="7F7F7F" w:themeColor="text1" w:themeTint="80"/>
-        <w:bottom w:val="single" w:sz="4" w:space="0" w:color="7F7F7F" w:themeColor="text1" w:themeTint="80"/>
+        <w:top w:val="single" w:color="7F7F7F" w:themeColor="text1" w:themeTint="80" w:sz="4" w:space="0"/>
+        <w:bottom w:val="single" w:color="7F7F7F" w:themeColor="text1" w:themeTint="80" w:sz="4" w:space="0"/>
       </w:tblBorders>
     </w:tblPr>
     <w:tblStylePr w:type="firstRow">
@@ -10731,7 +10569,7 @@
       <w:tblPr/>
       <w:tcPr>
         <w:tcBorders>
-          <w:bottom w:val="single" w:sz="4" w:space="0" w:color="7F7F7F" w:themeColor="text1" w:themeTint="80"/>
+          <w:bottom w:val="single" w:color="7F7F7F" w:themeColor="text1" w:themeTint="80" w:sz="4" w:space="0"/>
         </w:tcBorders>
       </w:tcPr>
     </w:tblStylePr>
@@ -10743,7 +10581,7 @@
       <w:tblPr/>
       <w:tcPr>
         <w:tcBorders>
-          <w:top w:val="single" w:sz="4" w:space="0" w:color="7F7F7F" w:themeColor="text1" w:themeTint="80"/>
+          <w:top w:val="single" w:color="7F7F7F" w:themeColor="text1" w:themeTint="80" w:sz="4" w:space="0"/>
         </w:tcBorders>
       </w:tcPr>
     </w:tblStylePr>
@@ -10763,8 +10601,8 @@
       <w:tblPr/>
       <w:tcPr>
         <w:tcBorders>
-          <w:left w:val="single" w:sz="4" w:space="0" w:color="7F7F7F" w:themeColor="text1" w:themeTint="80"/>
-          <w:right w:val="single" w:sz="4" w:space="0" w:color="7F7F7F" w:themeColor="text1" w:themeTint="80"/>
+          <w:left w:val="single" w:color="7F7F7F" w:themeColor="text1" w:themeTint="80" w:sz="4" w:space="0"/>
+          <w:right w:val="single" w:color="7F7F7F" w:themeColor="text1" w:themeTint="80" w:sz="4" w:space="0"/>
         </w:tcBorders>
       </w:tcPr>
     </w:tblStylePr>
@@ -10772,8 +10610,8 @@
       <w:tblPr/>
       <w:tcPr>
         <w:tcBorders>
-          <w:left w:val="single" w:sz="4" w:space="0" w:color="7F7F7F" w:themeColor="text1" w:themeTint="80"/>
-          <w:right w:val="single" w:sz="4" w:space="0" w:color="7F7F7F" w:themeColor="text1" w:themeTint="80"/>
+          <w:left w:val="single" w:color="7F7F7F" w:themeColor="text1" w:themeTint="80" w:sz="4" w:space="0"/>
+          <w:right w:val="single" w:color="7F7F7F" w:themeColor="text1" w:themeTint="80" w:sz="4" w:space="0"/>
         </w:tcBorders>
       </w:tcPr>
     </w:tblStylePr>
@@ -10781,13 +10619,13 @@
       <w:tblPr/>
       <w:tcPr>
         <w:tcBorders>
-          <w:top w:val="single" w:sz="4" w:space="0" w:color="7F7F7F" w:themeColor="text1" w:themeTint="80"/>
-          <w:bottom w:val="single" w:sz="4" w:space="0" w:color="7F7F7F" w:themeColor="text1" w:themeTint="80"/>
+          <w:top w:val="single" w:color="7F7F7F" w:themeColor="text1" w:themeTint="80" w:sz="4" w:space="0"/>
+          <w:bottom w:val="single" w:color="7F7F7F" w:themeColor="text1" w:themeTint="80" w:sz="4" w:space="0"/>
         </w:tcBorders>
       </w:tcPr>
     </w:tblStylePr>
   </w:style>
-  <w:style w:type="character" w:customStyle="1" w:styleId="Ttulo3Car">
+  <w:style w:type="character" w:styleId="Ttulo3Car" w:customStyle="1">
     <w:name w:val="Título 3 Car"/>
     <w:basedOn w:val="Fuentedeprrafopredeter"/>
     <w:link w:val="Ttulo3"/>
@@ -10795,13 +10633,13 @@
     <w:semiHidden/>
     <w:rsid w:val="00003296"/>
     <w:rPr>
-      <w:rFonts w:asciiTheme="majorHAnsi" w:eastAsiaTheme="majorEastAsia" w:hAnsiTheme="majorHAnsi" w:cstheme="majorBidi"/>
+      <w:rFonts w:asciiTheme="majorHAnsi" w:hAnsiTheme="majorHAnsi" w:eastAsiaTheme="majorEastAsia" w:cstheme="majorBidi"/>
       <w:color w:val="1F4D78" w:themeColor="accent1" w:themeShade="7F"/>
       <w:sz w:val="24"/>
       <w:szCs w:val="24"/>
     </w:rPr>
   </w:style>
-  <w:style w:type="paragraph" w:customStyle="1" w:styleId="Texto">
+  <w:style w:type="paragraph" w:styleId="Texto" w:customStyle="1">
     <w:name w:val="Texto"/>
     <w:basedOn w:val="Descripcin"/>
     <w:qFormat/>
@@ -10815,25 +10653,58 @@
     <w:unhideWhenUsed/>
     <w:rsid w:val="00AD60FF"/>
     <w:rPr>
-      <w:rFonts w:ascii="Courier New" w:eastAsia="Times New Roman" w:hAnsi="Courier New" w:cs="Courier New"/>
+      <w:rFonts w:ascii="Courier New" w:hAnsi="Courier New" w:eastAsia="Times New Roman" w:cs="Courier New"/>
       <w:sz w:val="20"/>
       <w:szCs w:val="20"/>
     </w:rPr>
   </w:style>
-  <w:style w:type="character" w:customStyle="1" w:styleId="Ttulo1Car">
+  <w:style w:type="character" w:styleId="Ttulo1Car" w:customStyle="1">
     <w:name w:val="Título 1 Car"/>
     <w:basedOn w:val="Fuentedeprrafopredeter"/>
     <w:link w:val="Ttulo1"/>
     <w:uiPriority w:val="9"/>
     <w:rsid w:val="00F47C07"/>
     <w:rPr>
-      <w:rFonts w:asciiTheme="majorHAnsi" w:eastAsiaTheme="majorEastAsia" w:hAnsiTheme="majorHAnsi" w:cstheme="majorBidi"/>
+      <w:rFonts w:asciiTheme="majorHAnsi" w:hAnsiTheme="majorHAnsi" w:eastAsiaTheme="majorEastAsia" w:cstheme="majorBidi"/>
       <w:color w:val="2E74B5" w:themeColor="accent1" w:themeShade="BF"/>
       <w:sz w:val="32"/>
       <w:szCs w:val="32"/>
     </w:rPr>
   </w:style>
 </w:styles>
+</file>
+
+<file path=word/glossary/document.xml><?xml version="1.0" encoding="utf-8"?>
+<w:glossaryDocument xmlns:w14="http://schemas.microsoft.com/office/word/2010/wordml" xmlns:w="http://schemas.openxmlformats.org/wordprocessingml/2006/main">
+  <w:docParts>
+    <w:docPart>
+      <w:docPartPr>
+        <w:name w:val="DefaultPlaceholder_1081868574"/>
+        <w:category>
+          <w:name w:val="General"/>
+          <w:gallery w:val="placeholder"/>
+        </w:category>
+        <w:types>
+          <w:type w:val="bbPlcHdr"/>
+        </w:types>
+        <w:behaviors>
+          <w:behavior w:val="content"/>
+        </w:behaviors>
+        <w:guid w:val="{e7bf4222-597d-4332-8c77-938cf1a6b31a}"/>
+      </w:docPartPr>
+      <w:docPartBody>
+        <w:p>
+          <w:r>
+            <w:rPr>
+              <w:rStyle w:val="PlaceholderText"/>
+            </w:rPr>
+            <w:t/>
+          </w:r>
+        </w:p>
+      </w:docPartBody>
+    </w:docPart>
+  </w:docParts>
+</w:glossaryDocument>
 </file>
 
 <file path=word/theme/theme1.xml><?xml version="1.0" encoding="utf-8"?>

</xml_diff>